<commit_message>
Update documentation with rule
</commit_message>
<xml_diff>
--- a/Functional&AccessControlRequirements.docx
+++ b/Functional&AccessControlRequirements.docx
@@ -3363,13 +3363,7 @@
               <w:jc w:val="both"/>
             </w:pPr>
             <w:r>
-              <w:t>7. Save</w:t>
-            </w:r>
-            <w:r>
-              <w:t>ProposalByPI-Rule</w:t>
-            </w:r>
-            <w:r>
-              <w:t>7</w:t>
+              <w:t>7. SaveProposalByFaculty-Rule7</w:t>
             </w:r>
           </w:p>
         </w:tc>
@@ -3382,15 +3376,10 @@
               <w:jc w:val="both"/>
             </w:pPr>
             <w:r>
-              <w:t>Update an Existing Proposal by PI</w:t>
-            </w:r>
-          </w:p>
-          <w:p>
-            <w:pPr>
-              <w:jc w:val="both"/>
-            </w:pPr>
-            <w:r>
-              <w:t>(Permit)</w:t>
+              <w:t>Save a</w:t>
+            </w:r>
+            <w:r>
+              <w:t xml:space="preserve"> New Proposal by Tenured/tenure-track faculty (Permit)</w:t>
             </w:r>
           </w:p>
         </w:tc>
@@ -3404,46 +3393,19 @@
             </w:pPr>
             <w:proofErr w:type="spellStart"/>
             <w:r>
-              <w:t>SubmittedByPI</w:t>
-            </w:r>
-            <w:proofErr w:type="spellEnd"/>
-            <w:r>
-              <w:t xml:space="preserve"> = NOTSUBMITTED &amp;&amp; </w:t>
-            </w:r>
-          </w:p>
-          <w:p>
-            <w:pPr>
-              <w:jc w:val="both"/>
-            </w:pPr>
-            <w:proofErr w:type="spellStart"/>
-            <w:r>
-              <w:t>DeletedByPI</w:t>
-            </w:r>
-            <w:proofErr w:type="spellEnd"/>
-            <w:r>
-              <w:t xml:space="preserve"> = NOTDELETED &amp;&amp; </w:t>
-            </w:r>
-          </w:p>
-          <w:p>
-            <w:pPr>
-              <w:jc w:val="both"/>
-            </w:pPr>
-            <w:proofErr w:type="spellStart"/>
-            <w:r>
-              <w:t>proposal.role</w:t>
-            </w:r>
-            <w:proofErr w:type="spellEnd"/>
-            <w:r>
-              <w:t xml:space="preserve"> = PI &amp;&amp;</w:t>
-            </w:r>
-          </w:p>
-          <w:p>
-            <w:pPr>
-              <w:jc w:val="both"/>
-            </w:pPr>
-            <w:proofErr w:type="spellStart"/>
-            <w:r>
-              <w:lastRenderedPageBreak/>
+              <w:t>position.type</w:t>
+            </w:r>
+            <w:proofErr w:type="spellEnd"/>
+            <w:r>
+              <w:t xml:space="preserve"> = Tenured/tenure-track faculty</w:t>
+            </w:r>
+          </w:p>
+          <w:p>
+            <w:pPr>
+              <w:jc w:val="both"/>
+            </w:pPr>
+            <w:proofErr w:type="spellStart"/>
+            <w:r>
               <w:t>proposal.section</w:t>
             </w:r>
             <w:proofErr w:type="spellEnd"/>
@@ -3464,11 +3426,6 @@
               <w:t xml:space="preserve"> = Save</w:t>
             </w:r>
           </w:p>
-          <w:p>
-            <w:pPr>
-              <w:jc w:val="both"/>
-            </w:pPr>
-          </w:p>
         </w:tc>
         <w:tc>
           <w:tcPr>
@@ -3478,45 +3435,6 @@
             <w:pPr>
               <w:jc w:val="both"/>
             </w:pPr>
-            <w:r>
-              <w:lastRenderedPageBreak/>
-              <w:t xml:space="preserve">If PI, Co-PIs have signed then </w:t>
-            </w:r>
-          </w:p>
-          <w:p>
-            <w:pPr>
-              <w:jc w:val="both"/>
-            </w:pPr>
-            <w:proofErr w:type="spellStart"/>
-            <w:r>
-              <w:t>ReadyForSubmissionByPI</w:t>
-            </w:r>
-            <w:proofErr w:type="spellEnd"/>
-            <w:r>
-              <w:t xml:space="preserve"> = True</w:t>
-            </w:r>
-          </w:p>
-          <w:p>
-            <w:pPr>
-              <w:jc w:val="both"/>
-            </w:pPr>
-            <w:r>
-              <w:t>else</w:t>
-            </w:r>
-          </w:p>
-          <w:p>
-            <w:pPr>
-              <w:jc w:val="both"/>
-            </w:pPr>
-            <w:proofErr w:type="spellStart"/>
-            <w:r>
-              <w:lastRenderedPageBreak/>
-              <w:t>ReadyForSubmissionByPI</w:t>
-            </w:r>
-            <w:proofErr w:type="spellEnd"/>
-            <w:r>
-              <w:t xml:space="preserve"> = False</w:t>
-            </w:r>
           </w:p>
         </w:tc>
         <w:tc>
@@ -3540,10 +3458,6 @@
           <w:p>
             <w:pPr>
               <w:jc w:val="both"/>
-              <w:rPr>
-                <w:b/>
-                <w:color w:val="7030A0"/>
-              </w:rPr>
             </w:pPr>
             <w:r>
               <w:t>System sends an email to PI, Co-PI, Senior Personnel</w:t>
@@ -3563,10 +3477,333 @@
             <w:pPr>
               <w:jc w:val="both"/>
             </w:pPr>
+          </w:p>
+        </w:tc>
+        <w:tc>
+          <w:tcPr>
+            <w:tcW w:w="2250" w:type="dxa"/>
+          </w:tcPr>
+          <w:p>
+            <w:pPr>
+              <w:jc w:val="both"/>
+            </w:pPr>
+            <w:r>
+              <w:t>Save a</w:t>
+            </w:r>
+            <w:bookmarkStart w:id="0" w:name="_GoBack"/>
+            <w:bookmarkEnd w:id="0"/>
+            <w:r>
+              <w:t xml:space="preserve"> New Proposal by Non-tenure-track research faculty</w:t>
+            </w:r>
+          </w:p>
+          <w:p>
+            <w:pPr>
+              <w:jc w:val="both"/>
+            </w:pPr>
+            <w:r>
+              <w:t>(Permit)</w:t>
+            </w:r>
+          </w:p>
+        </w:tc>
+        <w:tc>
+          <w:tcPr>
+            <w:tcW w:w="3420" w:type="dxa"/>
+          </w:tcPr>
+          <w:p>
+            <w:pPr>
+              <w:jc w:val="both"/>
+            </w:pPr>
+            <w:proofErr w:type="spellStart"/>
+            <w:r>
+              <w:t>position.type</w:t>
+            </w:r>
+            <w:proofErr w:type="spellEnd"/>
+            <w:r>
+              <w:t xml:space="preserve"> = Non-tenure-track research faculty</w:t>
+            </w:r>
+          </w:p>
+          <w:p>
+            <w:pPr>
+              <w:jc w:val="both"/>
+            </w:pPr>
+            <w:proofErr w:type="spellStart"/>
+            <w:r>
+              <w:t>proposal.section</w:t>
+            </w:r>
+            <w:proofErr w:type="spellEnd"/>
+            <w:r>
+              <w:t xml:space="preserve"> = Whole Proposal</w:t>
+            </w:r>
+          </w:p>
+          <w:p>
+            <w:pPr>
+              <w:jc w:val="both"/>
+            </w:pPr>
+            <w:proofErr w:type="spellStart"/>
+            <w:r>
+              <w:t>proposal.action</w:t>
+            </w:r>
+            <w:proofErr w:type="spellEnd"/>
+            <w:r>
+              <w:t xml:space="preserve"> = Save</w:t>
+            </w:r>
+          </w:p>
+        </w:tc>
+        <w:tc>
+          <w:tcPr>
+            <w:tcW w:w="1950" w:type="dxa"/>
+          </w:tcPr>
+          <w:p>
+            <w:pPr>
+              <w:jc w:val="both"/>
+            </w:pPr>
+          </w:p>
+        </w:tc>
+        <w:tc>
+          <w:tcPr>
+            <w:tcW w:w="1695" w:type="dxa"/>
+          </w:tcPr>
+          <w:p>
+            <w:pPr>
+              <w:jc w:val="both"/>
+              <w:rPr>
+                <w:b/>
+                <w:color w:val="7030A0"/>
+              </w:rPr>
+            </w:pPr>
+          </w:p>
+        </w:tc>
+        <w:tc>
+          <w:tcPr>
+            <w:tcW w:w="1950" w:type="dxa"/>
+          </w:tcPr>
+          <w:p>
+            <w:pPr>
+              <w:jc w:val="both"/>
+            </w:pPr>
+            <w:r>
+              <w:t>System sends an email to PI, Co-PI, Senior Personnel</w:t>
+            </w:r>
+          </w:p>
+        </w:tc>
+      </w:tr>
+      <w:tr>
+        <w:trPr>
+          <w:trHeight w:val="260"/>
+        </w:trPr>
+        <w:tc>
+          <w:tcPr>
+            <w:tcW w:w="2788" w:type="dxa"/>
+          </w:tcPr>
+          <w:p>
+            <w:pPr>
+              <w:jc w:val="both"/>
+            </w:pPr>
             <w:r>
               <w:t>8</w:t>
             </w:r>
             <w:r>
+              <w:t>. Save</w:t>
+            </w:r>
+            <w:r>
+              <w:t>ProposalByPI-Rule</w:t>
+            </w:r>
+            <w:r>
+              <w:t>8</w:t>
+            </w:r>
+          </w:p>
+        </w:tc>
+        <w:tc>
+          <w:tcPr>
+            <w:tcW w:w="2250" w:type="dxa"/>
+          </w:tcPr>
+          <w:p>
+            <w:pPr>
+              <w:jc w:val="both"/>
+            </w:pPr>
+            <w:r>
+              <w:t>Update an Existing Proposal by PI</w:t>
+            </w:r>
+          </w:p>
+          <w:p>
+            <w:pPr>
+              <w:jc w:val="both"/>
+            </w:pPr>
+            <w:r>
+              <w:t>(Permit)</w:t>
+            </w:r>
+          </w:p>
+        </w:tc>
+        <w:tc>
+          <w:tcPr>
+            <w:tcW w:w="3420" w:type="dxa"/>
+          </w:tcPr>
+          <w:p>
+            <w:pPr>
+              <w:jc w:val="both"/>
+            </w:pPr>
+            <w:proofErr w:type="spellStart"/>
+            <w:r>
+              <w:t>SubmittedByPI</w:t>
+            </w:r>
+            <w:proofErr w:type="spellEnd"/>
+            <w:r>
+              <w:t xml:space="preserve"> = NOTSUBMITTED &amp;&amp; </w:t>
+            </w:r>
+          </w:p>
+          <w:p>
+            <w:pPr>
+              <w:jc w:val="both"/>
+            </w:pPr>
+            <w:proofErr w:type="spellStart"/>
+            <w:r>
+              <w:t>DeletedByPI</w:t>
+            </w:r>
+            <w:proofErr w:type="spellEnd"/>
+            <w:r>
+              <w:t xml:space="preserve"> = NOTDELETED &amp;&amp; </w:t>
+            </w:r>
+          </w:p>
+          <w:p>
+            <w:pPr>
+              <w:jc w:val="both"/>
+            </w:pPr>
+            <w:proofErr w:type="spellStart"/>
+            <w:r>
+              <w:t>proposal.role</w:t>
+            </w:r>
+            <w:proofErr w:type="spellEnd"/>
+            <w:r>
+              <w:t xml:space="preserve"> = PI &amp;&amp;</w:t>
+            </w:r>
+          </w:p>
+          <w:p>
+            <w:pPr>
+              <w:jc w:val="both"/>
+            </w:pPr>
+            <w:proofErr w:type="spellStart"/>
+            <w:r>
+              <w:t>proposal.section</w:t>
+            </w:r>
+            <w:proofErr w:type="spellEnd"/>
+            <w:r>
+              <w:t xml:space="preserve"> = Whole Proposal</w:t>
+            </w:r>
+          </w:p>
+          <w:p>
+            <w:pPr>
+              <w:jc w:val="both"/>
+            </w:pPr>
+            <w:proofErr w:type="spellStart"/>
+            <w:r>
+              <w:t>proposal.action</w:t>
+            </w:r>
+            <w:proofErr w:type="spellEnd"/>
+            <w:r>
+              <w:t xml:space="preserve"> = Save</w:t>
+            </w:r>
+          </w:p>
+          <w:p>
+            <w:pPr>
+              <w:jc w:val="both"/>
+            </w:pPr>
+          </w:p>
+        </w:tc>
+        <w:tc>
+          <w:tcPr>
+            <w:tcW w:w="1950" w:type="dxa"/>
+          </w:tcPr>
+          <w:p>
+            <w:pPr>
+              <w:jc w:val="both"/>
+            </w:pPr>
+            <w:r>
+              <w:t xml:space="preserve">If PI, Co-PIs have signed then </w:t>
+            </w:r>
+          </w:p>
+          <w:p>
+            <w:pPr>
+              <w:jc w:val="both"/>
+            </w:pPr>
+            <w:proofErr w:type="spellStart"/>
+            <w:r>
+              <w:t>ReadyForSubmissionByPI</w:t>
+            </w:r>
+            <w:proofErr w:type="spellEnd"/>
+            <w:r>
+              <w:t xml:space="preserve"> = True</w:t>
+            </w:r>
+          </w:p>
+          <w:p>
+            <w:pPr>
+              <w:jc w:val="both"/>
+            </w:pPr>
+            <w:r>
+              <w:t>else</w:t>
+            </w:r>
+          </w:p>
+          <w:p>
+            <w:pPr>
+              <w:jc w:val="both"/>
+            </w:pPr>
+            <w:proofErr w:type="spellStart"/>
+            <w:r>
+              <w:t>ReadyForSubmissionByPI</w:t>
+            </w:r>
+            <w:proofErr w:type="spellEnd"/>
+            <w:r>
+              <w:t xml:space="preserve"> = False</w:t>
+            </w:r>
+          </w:p>
+        </w:tc>
+        <w:tc>
+          <w:tcPr>
+            <w:tcW w:w="1695" w:type="dxa"/>
+          </w:tcPr>
+          <w:p>
+            <w:pPr>
+              <w:jc w:val="both"/>
+              <w:rPr>
+                <w:b/>
+                <w:color w:val="7030A0"/>
+              </w:rPr>
+            </w:pPr>
+          </w:p>
+        </w:tc>
+        <w:tc>
+          <w:tcPr>
+            <w:tcW w:w="1950" w:type="dxa"/>
+          </w:tcPr>
+          <w:p>
+            <w:pPr>
+              <w:jc w:val="both"/>
+              <w:rPr>
+                <w:b/>
+                <w:color w:val="7030A0"/>
+              </w:rPr>
+            </w:pPr>
+            <w:r>
+              <w:t>System sends an email to PI, Co-PI, Senior Personnel</w:t>
+            </w:r>
+          </w:p>
+        </w:tc>
+      </w:tr>
+      <w:tr>
+        <w:trPr>
+          <w:trHeight w:val="260"/>
+        </w:trPr>
+        <w:tc>
+          <w:tcPr>
+            <w:tcW w:w="2788" w:type="dxa"/>
+          </w:tcPr>
+          <w:p>
+            <w:pPr>
+              <w:jc w:val="both"/>
+            </w:pPr>
+            <w:r>
+              <w:t>9</w:t>
+            </w:r>
+            <w:r>
               <w:t xml:space="preserve">. </w:t>
             </w:r>
             <w:r>
@@ -3576,7 +3813,7 @@
               <w:t>ProposalByCo-PI-Rule</w:t>
             </w:r>
             <w:r>
-              <w:t>8</w:t>
+              <w:t>9</w:t>
             </w:r>
           </w:p>
         </w:tc>
@@ -3947,13 +4184,13 @@
               <w:jc w:val="both"/>
             </w:pPr>
             <w:r>
-              <w:t>9</w:t>
+              <w:t>10</w:t>
             </w:r>
             <w:r>
               <w:t>. SubmitProposalByPI-Rule</w:t>
             </w:r>
             <w:r>
-              <w:t>9</w:t>
+              <w:t>10</w:t>
             </w:r>
           </w:p>
         </w:tc>
@@ -4009,6 +4246,7 @@
             </w:pPr>
             <w:proofErr w:type="spellStart"/>
             <w:r>
+              <w:lastRenderedPageBreak/>
               <w:t>DeletedByPI</w:t>
             </w:r>
             <w:proofErr w:type="spellEnd"/>
@@ -4070,6 +4308,7 @@
               <w:jc w:val="both"/>
             </w:pPr>
             <w:r>
+              <w:lastRenderedPageBreak/>
               <w:t>if all PI, Co-PIs have signed then</w:t>
             </w:r>
           </w:p>
@@ -4079,6 +4318,7 @@
             </w:pPr>
             <w:proofErr w:type="spellStart"/>
             <w:r>
+              <w:lastRenderedPageBreak/>
               <w:t>SubmittedByPI</w:t>
             </w:r>
             <w:proofErr w:type="spellEnd"/>
@@ -4133,6 +4373,7 @@
               <w:rPr>
                 <w:highlight w:val="yellow"/>
               </w:rPr>
+              <w:lastRenderedPageBreak/>
               <w:t>PI signs the proposal</w:t>
             </w:r>
           </w:p>
@@ -4155,7 +4396,11 @@
               <w:t xml:space="preserve">PI, </w:t>
             </w:r>
             <w:r>
-              <w:t>Co-PI, Senior Personnel</w:t>
+              <w:t xml:space="preserve">Co-PI, Senior </w:t>
+            </w:r>
+            <w:r>
+              <w:lastRenderedPageBreak/>
+              <w:t>Personnel</w:t>
             </w:r>
             <w:r>
               <w:t>, Department Chair</w:t>
@@ -4177,13 +4422,13 @@
             </w:pPr>
             <w:r>
               <w:lastRenderedPageBreak/>
-              <w:t>10</w:t>
+              <w:t>11</w:t>
             </w:r>
             <w:r>
               <w:t>. NotSubmitProposalByCoPI-Rule1</w:t>
             </w:r>
             <w:r>
-              <w:t>0</w:t>
+              <w:t>1</w:t>
             </w:r>
           </w:p>
         </w:tc>
@@ -4338,13 +4583,13 @@
               <w:jc w:val="both"/>
             </w:pPr>
             <w:r>
-              <w:t>11</w:t>
+              <w:t>12</w:t>
             </w:r>
             <w:r>
               <w:t>. SubmitProposalByUniversityResearchAdministrator-Rule</w:t>
             </w:r>
             <w:r>
-              <w:t>11</w:t>
+              <w:t>12</w:t>
             </w:r>
           </w:p>
         </w:tc>
@@ -4488,6 +4733,7 @@
               <w:jc w:val="both"/>
             </w:pPr>
             <w:r>
+              <w:lastRenderedPageBreak/>
               <w:t>If (IRB sign is required)</w:t>
             </w:r>
           </w:p>
@@ -4712,13 +4958,13 @@
               <w:jc w:val="both"/>
             </w:pPr>
             <w:r>
-              <w:t>12</w:t>
+              <w:t>13</w:t>
             </w:r>
             <w:r>
               <w:t>. ApproveProposalByDepartmentChair-Rule</w:t>
             </w:r>
             <w:r>
-              <w:t>12</w:t>
+              <w:t>13</w:t>
             </w:r>
           </w:p>
         </w:tc>
@@ -4965,13 +5211,13 @@
               <w:jc w:val="both"/>
             </w:pPr>
             <w:r>
-              <w:t>13</w:t>
+              <w:t>14</w:t>
             </w:r>
             <w:r>
               <w:t>. ApproveProposalByBusinessManager-Rule</w:t>
             </w:r>
             <w:r>
-              <w:t>13</w:t>
+              <w:t>14</w:t>
             </w:r>
           </w:p>
         </w:tc>
@@ -5032,6 +5278,7 @@
             </w:pPr>
             <w:proofErr w:type="spellStart"/>
             <w:r>
+              <w:lastRenderedPageBreak/>
               <w:t>proposal.section</w:t>
             </w:r>
             <w:proofErr w:type="spellEnd"/>
@@ -5062,6 +5309,7 @@
               <w:jc w:val="both"/>
             </w:pPr>
             <w:r>
+              <w:lastRenderedPageBreak/>
               <w:t>If all Business Managers have signed, then</w:t>
             </w:r>
           </w:p>
@@ -5071,6 +5319,7 @@
             </w:pPr>
             <w:proofErr w:type="spellStart"/>
             <w:r>
+              <w:lastRenderedPageBreak/>
               <w:t>ApprovedByBusinessManager</w:t>
             </w:r>
             <w:proofErr w:type="spellEnd"/>
@@ -5101,6 +5350,7 @@
               <w:jc w:val="both"/>
             </w:pPr>
             <w:r>
+              <w:lastRenderedPageBreak/>
               <w:t>Business Manager signs the proposal</w:t>
             </w:r>
           </w:p>
@@ -5143,13 +5393,14 @@
               <w:jc w:val="both"/>
             </w:pPr>
             <w:r>
-              <w:t>14</w:t>
+              <w:lastRenderedPageBreak/>
+              <w:t>15</w:t>
             </w:r>
             <w:r>
               <w:t>. ApproveProposalByDean-Rule</w:t>
             </w:r>
             <w:r>
-              <w:t>14</w:t>
+              <w:t>15</w:t>
             </w:r>
           </w:p>
         </w:tc>
@@ -5210,7 +5461,6 @@
             </w:pPr>
             <w:proofErr w:type="spellStart"/>
             <w:r>
-              <w:lastRenderedPageBreak/>
               <w:t>proposal.section</w:t>
             </w:r>
             <w:proofErr w:type="spellEnd"/>
@@ -5241,7 +5491,6 @@
               <w:jc w:val="both"/>
             </w:pPr>
             <w:r>
-              <w:lastRenderedPageBreak/>
               <w:t>If all Deans have signed, then</w:t>
             </w:r>
           </w:p>
@@ -5251,7 +5500,6 @@
             </w:pPr>
             <w:proofErr w:type="spellStart"/>
             <w:r>
-              <w:lastRenderedPageBreak/>
               <w:t>ApprovedByDean</w:t>
             </w:r>
             <w:proofErr w:type="spellEnd"/>
@@ -5332,7 +5580,6 @@
               <w:jc w:val="both"/>
             </w:pPr>
             <w:r>
-              <w:lastRenderedPageBreak/>
               <w:t xml:space="preserve">Dean signs the proposal </w:t>
             </w:r>
           </w:p>
@@ -5358,11 +5605,7 @@
               <w:t xml:space="preserve"> </w:t>
             </w:r>
             <w:r>
-              <w:t xml:space="preserve">University </w:t>
-            </w:r>
-            <w:r>
-              <w:lastRenderedPageBreak/>
-              <w:t>Research Administrator</w:t>
+              <w:t>University Research Administrator</w:t>
             </w:r>
           </w:p>
           <w:p>
@@ -5395,42 +5638,113 @@
               <w:jc w:val="both"/>
             </w:pPr>
             <w:r>
+              <w:t>16.</w:t>
+            </w:r>
+            <w:r>
+              <w:t xml:space="preserve"> ApproveProposalByIRB-Rule</w:t>
+            </w:r>
+            <w:r>
+              <w:t>16</w:t>
+            </w:r>
+          </w:p>
+        </w:tc>
+        <w:tc>
+          <w:tcPr>
+            <w:tcW w:w="2250" w:type="dxa"/>
+          </w:tcPr>
+          <w:p>
+            <w:pPr>
+              <w:jc w:val="both"/>
+            </w:pPr>
+            <w:r>
+              <w:t>Approve By IRB</w:t>
+            </w:r>
+          </w:p>
+          <w:p>
+            <w:pPr>
+              <w:jc w:val="both"/>
+            </w:pPr>
+            <w:r>
+              <w:t>(Permit)</w:t>
+            </w:r>
+          </w:p>
+        </w:tc>
+        <w:tc>
+          <w:tcPr>
+            <w:tcW w:w="3420" w:type="dxa"/>
+          </w:tcPr>
+          <w:p>
+            <w:pPr>
+              <w:jc w:val="both"/>
+            </w:pPr>
+            <w:proofErr w:type="spellStart"/>
+            <w:r>
+              <w:t>ApprovedByIRB</w:t>
+            </w:r>
+            <w:proofErr w:type="spellEnd"/>
+            <w:r>
+              <w:t>= READYFORAPPROVAL</w:t>
+            </w:r>
+          </w:p>
+          <w:p>
+            <w:pPr>
+              <w:jc w:val="both"/>
+            </w:pPr>
+            <w:proofErr w:type="spellStart"/>
+            <w:r>
+              <w:t>position.title</w:t>
+            </w:r>
+            <w:proofErr w:type="spellEnd"/>
+            <w:r>
+              <w:t>=IRB</w:t>
+            </w:r>
+          </w:p>
+          <w:p>
+            <w:pPr>
+              <w:jc w:val="both"/>
+            </w:pPr>
+            <w:proofErr w:type="spellStart"/>
+            <w:r>
               <w:lastRenderedPageBreak/>
-              <w:t>15</w:t>
-            </w:r>
-            <w:r>
-              <w:t>. ApproveProposalByIRB-Rule</w:t>
-            </w:r>
-            <w:r>
-              <w:t>15</w:t>
-            </w:r>
-          </w:p>
-        </w:tc>
-        <w:tc>
-          <w:tcPr>
-            <w:tcW w:w="2250" w:type="dxa"/>
-          </w:tcPr>
-          <w:p>
-            <w:pPr>
-              <w:jc w:val="both"/>
-            </w:pPr>
-            <w:r>
-              <w:t>Approve By IRB</w:t>
-            </w:r>
-          </w:p>
-          <w:p>
-            <w:pPr>
-              <w:jc w:val="both"/>
-            </w:pPr>
-            <w:r>
-              <w:t>(Permit)</w:t>
-            </w:r>
-          </w:p>
-        </w:tc>
-        <w:tc>
-          <w:tcPr>
-            <w:tcW w:w="3420" w:type="dxa"/>
-          </w:tcPr>
+              <w:t>proposal.section</w:t>
+            </w:r>
+            <w:proofErr w:type="spellEnd"/>
+            <w:r>
+              <w:t>=Whole Proposal</w:t>
+            </w:r>
+          </w:p>
+          <w:p>
+            <w:pPr>
+              <w:jc w:val="both"/>
+            </w:pPr>
+            <w:proofErr w:type="spellStart"/>
+            <w:r>
+              <w:t>proposal.action</w:t>
+            </w:r>
+            <w:proofErr w:type="spellEnd"/>
+            <w:r>
+              <w:t xml:space="preserve"> = Approve</w:t>
+            </w:r>
+          </w:p>
+          <w:p>
+            <w:pPr>
+              <w:jc w:val="both"/>
+            </w:pPr>
+          </w:p>
+        </w:tc>
+        <w:tc>
+          <w:tcPr>
+            <w:tcW w:w="1950" w:type="dxa"/>
+          </w:tcPr>
+          <w:p>
+            <w:pPr>
+              <w:jc w:val="both"/>
+            </w:pPr>
+            <w:r>
+              <w:lastRenderedPageBreak/>
+              <w:t xml:space="preserve">If all IRBs have signed, then </w:t>
+            </w:r>
+          </w:p>
           <w:p>
             <w:pPr>
               <w:jc w:val="both"/>
@@ -5441,76 +5755,6 @@
             </w:r>
             <w:proofErr w:type="spellEnd"/>
             <w:r>
-              <w:t>= READYFORAPPROVAL</w:t>
-            </w:r>
-          </w:p>
-          <w:p>
-            <w:pPr>
-              <w:jc w:val="both"/>
-            </w:pPr>
-            <w:proofErr w:type="spellStart"/>
-            <w:r>
-              <w:t>position.title</w:t>
-            </w:r>
-            <w:proofErr w:type="spellEnd"/>
-            <w:r>
-              <w:t>=IRB</w:t>
-            </w:r>
-          </w:p>
-          <w:p>
-            <w:pPr>
-              <w:jc w:val="both"/>
-            </w:pPr>
-            <w:proofErr w:type="spellStart"/>
-            <w:r>
-              <w:t>proposal.section</w:t>
-            </w:r>
-            <w:proofErr w:type="spellEnd"/>
-            <w:r>
-              <w:t>=Whole Proposal</w:t>
-            </w:r>
-          </w:p>
-          <w:p>
-            <w:pPr>
-              <w:jc w:val="both"/>
-            </w:pPr>
-            <w:proofErr w:type="spellStart"/>
-            <w:r>
-              <w:t>proposal.action</w:t>
-            </w:r>
-            <w:proofErr w:type="spellEnd"/>
-            <w:r>
-              <w:t xml:space="preserve"> = Approve</w:t>
-            </w:r>
-          </w:p>
-          <w:p>
-            <w:pPr>
-              <w:jc w:val="both"/>
-            </w:pPr>
-          </w:p>
-        </w:tc>
-        <w:tc>
-          <w:tcPr>
-            <w:tcW w:w="1950" w:type="dxa"/>
-          </w:tcPr>
-          <w:p>
-            <w:pPr>
-              <w:jc w:val="both"/>
-            </w:pPr>
-            <w:r>
-              <w:t xml:space="preserve">If all IRBs have signed, then </w:t>
-            </w:r>
-          </w:p>
-          <w:p>
-            <w:pPr>
-              <w:jc w:val="both"/>
-            </w:pPr>
-            <w:proofErr w:type="spellStart"/>
-            <w:r>
-              <w:t>ApprovedByIRB</w:t>
-            </w:r>
-            <w:proofErr w:type="spellEnd"/>
-            <w:r>
               <w:t>= APPROVED (</w:t>
             </w:r>
           </w:p>
@@ -5519,6 +5763,7 @@
               <w:jc w:val="both"/>
             </w:pPr>
             <w:r>
+              <w:lastRenderedPageBreak/>
               <w:t xml:space="preserve">if </w:t>
             </w:r>
             <w:proofErr w:type="spellStart"/>
@@ -5544,11 +5789,7 @@
             </w:pPr>
             <w:proofErr w:type="spellStart"/>
             <w:r>
-              <w:t>ApprovedByUniversityResearchAd</w:t>
-            </w:r>
-            <w:r>
-              <w:lastRenderedPageBreak/>
-              <w:t>ministrator</w:t>
+              <w:t>ApprovedByUniversityResearchAdministrator</w:t>
             </w:r>
             <w:proofErr w:type="spellEnd"/>
             <w:r>
@@ -5588,7 +5829,11 @@
               <w:t xml:space="preserve"> and </w:t>
             </w:r>
             <w:r>
-              <w:t>University Research Administrator</w:t>
+              <w:t xml:space="preserve">University </w:t>
+            </w:r>
+            <w:r>
+              <w:lastRenderedPageBreak/>
+              <w:t>Research Administrator</w:t>
             </w:r>
           </w:p>
         </w:tc>
@@ -5606,13 +5851,14 @@
               <w:jc w:val="both"/>
             </w:pPr>
             <w:r>
-              <w:t>16</w:t>
+              <w:lastRenderedPageBreak/>
+              <w:t>17</w:t>
             </w:r>
             <w:r>
               <w:t>. ApproveProposalByUniversityResearchAdministrator-Rule</w:t>
             </w:r>
             <w:r>
-              <w:t>16</w:t>
+              <w:t>17</w:t>
             </w:r>
           </w:p>
         </w:tc>
@@ -5790,13 +6036,13 @@
               <w:jc w:val="both"/>
             </w:pPr>
             <w:r>
-              <w:t>17</w:t>
+              <w:t>18</w:t>
             </w:r>
             <w:r>
               <w:t>. ApproveProposalByUniversityResearchDirector-Rule</w:t>
             </w:r>
             <w:r>
-              <w:t>17</w:t>
+              <w:t>18</w:t>
             </w:r>
           </w:p>
         </w:tc>
@@ -6127,13 +6373,13 @@
               <w:jc w:val="both"/>
             </w:pPr>
             <w:r>
-              <w:t>18</w:t>
+              <w:t>19</w:t>
             </w:r>
             <w:r>
               <w:t>. DisapproveProposalByDepartmentChair-Rule</w:t>
             </w:r>
             <w:r>
-              <w:t>18</w:t>
+              <w:t>19</w:t>
             </w:r>
           </w:p>
         </w:tc>
@@ -6207,7 +6453,6 @@
             </w:pPr>
             <w:proofErr w:type="spellStart"/>
             <w:r>
-              <w:lastRenderedPageBreak/>
               <w:t>proposal.action</w:t>
             </w:r>
             <w:proofErr w:type="spellEnd"/>
@@ -6226,7 +6471,6 @@
             </w:pPr>
             <w:proofErr w:type="spellStart"/>
             <w:r>
-              <w:lastRenderedPageBreak/>
               <w:t>ApprovedByDepartmentChair</w:t>
             </w:r>
             <w:proofErr w:type="spellEnd"/>
@@ -6248,7 +6492,6 @@
             </w:pPr>
             <w:proofErr w:type="spellStart"/>
             <w:r>
-              <w:lastRenderedPageBreak/>
               <w:t>SubmittedByPI</w:t>
             </w:r>
             <w:proofErr w:type="spellEnd"/>
@@ -6308,7 +6551,6 @@
               <w:jc w:val="both"/>
             </w:pPr>
             <w:r>
-              <w:lastRenderedPageBreak/>
               <w:t xml:space="preserve">Department Chair signs the proposal </w:t>
             </w:r>
           </w:p>
@@ -6343,13 +6585,13 @@
               <w:jc w:val="both"/>
             </w:pPr>
             <w:r>
-              <w:t>19</w:t>
+              <w:t>20</w:t>
             </w:r>
             <w:r>
               <w:t>. DisapproveProposalByBusinessManager-Rule</w:t>
             </w:r>
             <w:r>
-              <w:t>19</w:t>
+              <w:t>20</w:t>
             </w:r>
           </w:p>
         </w:tc>
@@ -6655,13 +6897,14 @@
               <w:jc w:val="both"/>
             </w:pPr>
             <w:r>
-              <w:t>20</w:t>
+              <w:lastRenderedPageBreak/>
+              <w:t>21</w:t>
             </w:r>
             <w:r>
               <w:t>. DisapproveProposalByDean-Rule</w:t>
             </w:r>
             <w:r>
-              <w:t>20</w:t>
+              <w:t>21</w:t>
             </w:r>
           </w:p>
         </w:tc>
@@ -6792,7 +7035,6 @@
             </w:pPr>
             <w:proofErr w:type="spellStart"/>
             <w:r>
-              <w:lastRenderedPageBreak/>
               <w:t>ReadyForSubmissionByPI</w:t>
             </w:r>
             <w:proofErr w:type="spellEnd"/>
@@ -6826,7 +7068,6 @@
               <w:jc w:val="both"/>
             </w:pPr>
             <w:r>
-              <w:lastRenderedPageBreak/>
               <w:t>Dean signs the proposal</w:t>
             </w:r>
           </w:p>
@@ -6851,7 +7092,6 @@
               <w:jc w:val="both"/>
             </w:pPr>
             <w:r>
-              <w:lastRenderedPageBreak/>
               <w:t>If (IRB sign is required)</w:t>
             </w:r>
           </w:p>
@@ -6916,8 +7156,7 @@
               <w:jc w:val="both"/>
             </w:pPr>
             <w:r>
-              <w:lastRenderedPageBreak/>
-              <w:t>21. DisapproveProposalByIRB-Rule21</w:t>
+              <w:t>22. DisapproveProposalByIRB-Rule22</w:t>
             </w:r>
           </w:p>
         </w:tc>
@@ -7181,6 +7420,7 @@
                 <w:color w:val="FF0000"/>
                 <w:highlight w:val="blue"/>
               </w:rPr>
+              <w:lastRenderedPageBreak/>
               <w:t xml:space="preserve">If </w:t>
             </w:r>
             <w:proofErr w:type="spellStart"/>
@@ -7269,13 +7509,13 @@
             </w:pPr>
             <w:r>
               <w:lastRenderedPageBreak/>
-              <w:t>22</w:t>
+              <w:t>23</w:t>
             </w:r>
             <w:r>
               <w:t>. DisapproveProposalByUniversityResearchAdministrator-Rule</w:t>
             </w:r>
             <w:r>
-              <w:t>22</w:t>
+              <w:t>23</w:t>
             </w:r>
           </w:p>
         </w:tc>
@@ -7539,13 +7779,13 @@
               <w:jc w:val="both"/>
             </w:pPr>
             <w:r>
-              <w:t>23</w:t>
+              <w:t>24</w:t>
             </w:r>
             <w:r>
               <w:t>.DisapproveProposalByUniversityResearchDirector-Rule</w:t>
             </w:r>
             <w:r>
-              <w:t>23</w:t>
+              <w:t>24</w:t>
             </w:r>
           </w:p>
         </w:tc>
@@ -7566,6 +7806,7 @@
               <w:jc w:val="both"/>
             </w:pPr>
             <w:r>
+              <w:lastRenderedPageBreak/>
               <w:t>(Permit)</w:t>
             </w:r>
           </w:p>
@@ -7580,6 +7821,7 @@
             </w:pPr>
             <w:proofErr w:type="spellStart"/>
             <w:r>
+              <w:lastRenderedPageBreak/>
               <w:t>ApprovedByUniversityResearchDirector</w:t>
             </w:r>
             <w:proofErr w:type="spellEnd"/>
@@ -7601,6 +7843,7 @@
             </w:pPr>
             <w:proofErr w:type="spellStart"/>
             <w:r>
+              <w:lastRenderedPageBreak/>
               <w:t>position.title</w:t>
             </w:r>
             <w:proofErr w:type="spellEnd"/>
@@ -7645,6 +7888,7 @@
             </w:pPr>
             <w:proofErr w:type="spellStart"/>
             <w:r>
+              <w:lastRenderedPageBreak/>
               <w:t>ApprovedByUniversityResearchDirector</w:t>
             </w:r>
             <w:proofErr w:type="spellEnd"/>
@@ -7657,6 +7901,7 @@
               <w:jc w:val="both"/>
             </w:pPr>
             <w:r>
+              <w:lastRenderedPageBreak/>
               <w:t>DISAPPROVED &amp;&amp;</w:t>
             </w:r>
           </w:p>
@@ -7703,8 +7948,8 @@
             <w:pPr>
               <w:jc w:val="both"/>
             </w:pPr>
-            <w:bookmarkStart w:id="0" w:name="h.gjdgxs" w:colFirst="0" w:colLast="0"/>
-            <w:bookmarkEnd w:id="0"/>
+            <w:bookmarkStart w:id="1" w:name="h.gjdgxs" w:colFirst="0" w:colLast="0"/>
+            <w:bookmarkEnd w:id="1"/>
           </w:p>
           <w:p>
             <w:pPr>
@@ -7728,7 +7973,11 @@
             </w:pPr>
             <w:r>
               <w:lastRenderedPageBreak/>
-              <w:t>University Research Director signs the proposal</w:t>
+              <w:t xml:space="preserve">University Research </w:t>
+            </w:r>
+            <w:r>
+              <w:lastRenderedPageBreak/>
+              <w:t>Director signs the proposal</w:t>
             </w:r>
           </w:p>
         </w:tc>
@@ -7741,7 +7990,12 @@
               <w:jc w:val="both"/>
             </w:pPr>
             <w:r>
-              <w:t xml:space="preserve">System sends an email to PI, Co-PI, Senior Personnel, </w:t>
+              <w:lastRenderedPageBreak/>
+              <w:t xml:space="preserve">System sends an email to PI, Co-PI, Senior </w:t>
+            </w:r>
+            <w:r>
+              <w:lastRenderedPageBreak/>
+              <w:t xml:space="preserve">Personnel, </w:t>
             </w:r>
             <w:r>
               <w:t xml:space="preserve">Department Chair, </w:t>
@@ -7758,11 +8012,7 @@
               <w:jc w:val="both"/>
             </w:pPr>
             <w:r>
-              <w:t xml:space="preserve">University Research </w:t>
-            </w:r>
-            <w:r>
-              <w:lastRenderedPageBreak/>
-              <w:t xml:space="preserve">Administrator </w:t>
+              <w:t xml:space="preserve">University Research Administrator </w:t>
             </w:r>
             <w:r>
               <w:t xml:space="preserve">and </w:t>
@@ -7992,13 +8242,16 @@
               <w:jc w:val="both"/>
             </w:pPr>
             <w:r>
-              <w:t>24</w:t>
+              <w:t>25</w:t>
             </w:r>
             <w:r>
               <w:t>.WithdrawProposalByUnive</w:t>
             </w:r>
             <w:r>
-              <w:t>rsityResearchAdministrator-Rule24</w:t>
+              <w:t>r</w:t>
+            </w:r>
+            <w:r>
+              <w:t>sityResearchAdministrator-Rule25</w:t>
             </w:r>
           </w:p>
         </w:tc>
@@ -8067,6 +8320,7 @@
             </w:pPr>
             <w:proofErr w:type="spellStart"/>
             <w:r>
+              <w:lastRenderedPageBreak/>
               <w:t>proposal.section</w:t>
             </w:r>
             <w:proofErr w:type="spellEnd"/>
@@ -8098,6 +8352,7 @@
             </w:pPr>
             <w:proofErr w:type="spellStart"/>
             <w:r>
+              <w:lastRenderedPageBreak/>
               <w:t>WithdrawnByUniversityResearchAdministrator</w:t>
             </w:r>
             <w:proofErr w:type="spellEnd"/>
@@ -8110,7 +8365,11 @@
             </w:r>
             <w:proofErr w:type="spellEnd"/>
             <w:r>
-              <w:t>= NOTREADYFORAPPROVAL</w:t>
+              <w:t xml:space="preserve">= </w:t>
+            </w:r>
+            <w:r>
+              <w:lastRenderedPageBreak/>
+              <w:t>NOTREADYFORAPPROVAL</w:t>
             </w:r>
           </w:p>
           <w:p>
@@ -8141,7 +8400,11 @@
               <w:t>System sends an email to PI, Co-PI, Senior Personnel Department Chair, Business Manager, Dean</w:t>
             </w:r>
             <w:r>
-              <w:t>, University Research Administrator</w:t>
+              <w:t xml:space="preserve">, University Research </w:t>
+            </w:r>
+            <w:r>
+              <w:lastRenderedPageBreak/>
+              <w:t>Administrator</w:t>
             </w:r>
             <w:r>
               <w:t xml:space="preserve"> and </w:t>
@@ -8182,14 +8445,7 @@
               <w:rPr>
                 <w:highlight w:val="yellow"/>
               </w:rPr>
-              <w:t xml:space="preserve">= </w:t>
-            </w:r>
-            <w:r>
-              <w:rPr>
-                <w:highlight w:val="yellow"/>
-              </w:rPr>
-              <w:lastRenderedPageBreak/>
-              <w:t>NOTAPPROVED then</w:t>
+              <w:t>= NOTAPPROVED then</w:t>
             </w:r>
           </w:p>
           <w:p>
@@ -8393,13 +8649,13 @@
               <w:jc w:val="both"/>
             </w:pPr>
             <w:r>
-              <w:t>25</w:t>
+              <w:t>26</w:t>
             </w:r>
             <w:r>
               <w:t>.ArchiveProposalByUniversityResearchDirector-Rule</w:t>
             </w:r>
             <w:r>
-              <w:t>25</w:t>
+              <w:t>26</w:t>
             </w:r>
           </w:p>
         </w:tc>
@@ -8629,6 +8885,7 @@
                 <w:b/>
                 <w:color w:val="7030A0"/>
               </w:rPr>
+              <w:lastRenderedPageBreak/>
               <w:t>S. No.</w:t>
             </w:r>
             <w:r>
@@ -8739,7 +8996,13 @@
               <w:jc w:val="both"/>
             </w:pPr>
             <w:r>
-              <w:t>26. DeleteCo-PIandSeniorPersonnelByPI-Rule26</w:t>
+              <w:t>27</w:t>
+            </w:r>
+            <w:r>
+              <w:t>. DeleteCo</w:t>
+            </w:r>
+            <w:r>
+              <w:t>-PIandSeniorPersonnelByPI-Rule27</w:t>
             </w:r>
           </w:p>
         </w:tc>
@@ -8813,7 +9076,6 @@
             </w:pPr>
             <w:proofErr w:type="spellStart"/>
             <w:r>
-              <w:lastRenderedPageBreak/>
               <w:t>proposal.section</w:t>
             </w:r>
             <w:proofErr w:type="spellEnd"/>
@@ -8967,7 +9229,6 @@
             <w:r>
               <w:t xml:space="preserve"> = </w:t>
             </w:r>
-            <w:bookmarkStart w:id="1" w:name="_GoBack"/>
             <w:proofErr w:type="spellStart"/>
             <w:r>
               <w:t>InvestigatorInformation.Senior</w:t>
@@ -8977,7 +9238,6 @@
               <w:t>-Personnel</w:t>
             </w:r>
           </w:p>
-          <w:bookmarkEnd w:id="1"/>
           <w:p>
             <w:pPr>
               <w:jc w:val="both"/>
@@ -9039,13 +9299,13 @@
               <w:jc w:val="both"/>
             </w:pPr>
             <w:r>
-              <w:t>27</w:t>
+              <w:t>28</w:t>
             </w:r>
             <w:r>
               <w:t>. DeleteSeniorPersonnelByCoPI-Rule</w:t>
             </w:r>
             <w:r>
-              <w:t>27</w:t>
+              <w:t>28</w:t>
             </w:r>
           </w:p>
         </w:tc>
@@ -9187,13 +9447,14 @@
               <w:jc w:val="both"/>
             </w:pPr>
             <w:r>
-              <w:t>28</w:t>
+              <w:lastRenderedPageBreak/>
+              <w:t>29</w:t>
             </w:r>
             <w:r>
               <w:t>. CannotDeleteCoPIByCoPI-Rule</w:t>
             </w:r>
             <w:r>
-              <w:t>28</w:t>
+              <w:t>29</w:t>
             </w:r>
           </w:p>
         </w:tc>
@@ -9352,14 +9613,13 @@
               <w:jc w:val="both"/>
             </w:pPr>
             <w:r>
-              <w:lastRenderedPageBreak/>
-              <w:t>29</w:t>
+              <w:t>30</w:t>
             </w:r>
             <w:r>
               <w:t>. DeleteProposalByPI-Rule</w:t>
             </w:r>
             <w:r>
-              <w:t>29</w:t>
+              <w:t>30</w:t>
             </w:r>
           </w:p>
         </w:tc>
@@ -9550,7 +9810,7 @@
               <w:jc w:val="both"/>
             </w:pPr>
             <w:r>
-              <w:t>30</w:t>
+              <w:t>31</w:t>
             </w:r>
             <w:r>
               <w:t>.</w:t>
@@ -9559,7 +9819,7 @@
               <w:t>Cann</w:t>
             </w:r>
             <w:r>
-              <w:t>otDeleteProposalByCo-PI-Rule30</w:t>
+              <w:t>otDeleteProposalByCo-PI-Rule31</w:t>
             </w:r>
           </w:p>
         </w:tc>
@@ -9706,13 +9966,13 @@
               <w:jc w:val="both"/>
             </w:pPr>
             <w:r>
-              <w:t>31</w:t>
+              <w:t>32</w:t>
             </w:r>
             <w:r>
               <w:t>.DeleteProposalByUniversityResearchDirector-Rule</w:t>
             </w:r>
             <w:r>
-              <w:t>31</w:t>
+              <w:t>32</w:t>
             </w:r>
           </w:p>
         </w:tc>
@@ -9768,6 +10028,7 @@
             </w:pPr>
             <w:proofErr w:type="spellStart"/>
             <w:r>
+              <w:lastRenderedPageBreak/>
               <w:t>position.title</w:t>
             </w:r>
             <w:proofErr w:type="spellEnd"/>
@@ -9812,6 +10073,7 @@
             </w:pPr>
             <w:proofErr w:type="spellStart"/>
             <w:r>
+              <w:lastRenderedPageBreak/>
               <w:t>DeletedByUniversityResearchDirector</w:t>
             </w:r>
             <w:proofErr w:type="spellEnd"/>
@@ -9828,7 +10090,11 @@
             </w:r>
             <w:proofErr w:type="spellStart"/>
             <w:r>
-              <w:t>ApprovedByUniversityResearchDirector</w:t>
+              <w:t>ApprovedByUniv</w:t>
+            </w:r>
+            <w:r>
+              <w:lastRenderedPageBreak/>
+              <w:t>ersityResearchDirector</w:t>
             </w:r>
             <w:proofErr w:type="spellEnd"/>
             <w:r>
@@ -9873,7 +10139,11 @@
               <w:t xml:space="preserve">System sends an email to PI, Co-PI, Senior Personnel, </w:t>
             </w:r>
             <w:r>
-              <w:t xml:space="preserve">Department Chair, </w:t>
+              <w:t xml:space="preserve">Department </w:t>
+            </w:r>
+            <w:r>
+              <w:lastRenderedPageBreak/>
+              <w:t xml:space="preserve">Chair, </w:t>
             </w:r>
             <w:r>
               <w:t>Business Manager, Dean, University Research Administrator</w:t>
@@ -9906,7 +10176,6 @@
               <w:jc w:val="both"/>
             </w:pPr>
             <w:r>
-              <w:lastRenderedPageBreak/>
               <w:t xml:space="preserve">If </w:t>
             </w:r>
             <w:proofErr w:type="spellStart"/>
@@ -10128,7 +10397,7 @@
               <w:t>3</w:t>
             </w:r>
             <w:r>
-              <w:t>2</w:t>
+              <w:t>3</w:t>
             </w:r>
             <w:r>
               <w:t xml:space="preserve">. </w:t>
@@ -10140,7 +10409,7 @@
               <w:t>AuditLogByPI-Rule3</w:t>
             </w:r>
             <w:r>
-              <w:t>2</w:t>
+              <w:t>3</w:t>
             </w:r>
           </w:p>
         </w:tc>
@@ -10253,7 +10522,7 @@
               <w:jc w:val="both"/>
             </w:pPr>
             <w:r>
-              <w:t>33</w:t>
+              <w:t>34</w:t>
             </w:r>
             <w:r>
               <w:t>.</w:t>
@@ -10265,7 +10534,7 @@
               <w:t>AuditLogByOtherUser-Rule</w:t>
             </w:r>
             <w:r>
-              <w:t>33</w:t>
+              <w:t>34</w:t>
             </w:r>
           </w:p>
         </w:tc>
@@ -10291,7 +10560,11 @@
               <w:jc w:val="both"/>
             </w:pPr>
             <w:r>
-              <w:t xml:space="preserve">Co-PI, Senior Personnel, Department Chair, Business Manager, Dean, IRB ,University Research Administrator, University Research Director </w:t>
+              <w:t xml:space="preserve">Co-PI, Senior Personnel, Department Chair, Business Manager, Dean, IRB ,University Research </w:t>
+            </w:r>
+            <w:r>
+              <w:lastRenderedPageBreak/>
+              <w:t xml:space="preserve">Administrator, University Research Director </w:t>
             </w:r>
           </w:p>
           <w:p>
@@ -10313,6 +10586,7 @@
             </w:pPr>
             <w:proofErr w:type="spellStart"/>
             <w:r>
+              <w:lastRenderedPageBreak/>
               <w:t>proposal.section</w:t>
             </w:r>
             <w:proofErr w:type="spellEnd"/>
@@ -10360,6 +10634,7 @@
             </w:pPr>
             <w:proofErr w:type="spellStart"/>
             <w:r>
+              <w:lastRenderedPageBreak/>
               <w:t>proposal.action</w:t>
             </w:r>
             <w:proofErr w:type="spellEnd"/>
@@ -10475,7 +10750,6 @@
                 <w:b/>
                 <w:color w:val="7030A0"/>
               </w:rPr>
-              <w:lastRenderedPageBreak/>
               <w:t>S. No.</w:t>
             </w:r>
             <w:r>
@@ -10586,13 +10860,13 @@
               <w:jc w:val="both"/>
             </w:pPr>
             <w:r>
-              <w:t>34</w:t>
+              <w:t>35</w:t>
             </w:r>
             <w:r>
               <w:t>. EditProposalSectionByPI-Rule</w:t>
             </w:r>
             <w:r>
-              <w:t>34</w:t>
+              <w:t>35</w:t>
             </w:r>
           </w:p>
         </w:tc>
@@ -10751,13 +11025,14 @@
               <w:jc w:val="both"/>
             </w:pPr>
             <w:r>
-              <w:t>35</w:t>
+              <w:lastRenderedPageBreak/>
+              <w:t>36</w:t>
             </w:r>
             <w:r>
               <w:t>. CannotEditOSPSectionByPI-Rule</w:t>
             </w:r>
             <w:r>
-              <w:t>35</w:t>
+              <w:t>36</w:t>
             </w:r>
           </w:p>
         </w:tc>
@@ -10917,14 +11192,13 @@
               <w:jc w:val="both"/>
             </w:pPr>
             <w:r>
-              <w:lastRenderedPageBreak/>
-              <w:t>36</w:t>
+              <w:t>37</w:t>
             </w:r>
             <w:r>
               <w:t>. EditProposalSectionByCoPI-Rule</w:t>
             </w:r>
             <w:r>
-              <w:t>36</w:t>
+              <w:t>37</w:t>
             </w:r>
           </w:p>
         </w:tc>
@@ -11081,7 +11355,7 @@
               <w:jc w:val="both"/>
             </w:pPr>
             <w:r>
-              <w:t>37</w:t>
+              <w:t>38</w:t>
             </w:r>
             <w:r>
               <w:t>. CannotEdi</w:t>
@@ -11090,7 +11364,7 @@
               <w:t>t</w:t>
             </w:r>
             <w:r>
-              <w:t>SomeProposalSectionByCoPI-Rule37</w:t>
+              <w:t>SomeProposalSectionByCoPI-Rule38</w:t>
             </w:r>
           </w:p>
         </w:tc>
@@ -11103,7 +11377,11 @@
               <w:jc w:val="both"/>
             </w:pPr>
             <w:r>
-              <w:t>Co-PI cannot Edit Project Information, Sponsor and Budget Information, Cost Share Information, University Commitments, Conflict of Interest and Commitment Information, Compliance Information, Additional Information, Collaboration Information, Proprietary/Confidential Information, OSP Section</w:t>
+              <w:t xml:space="preserve">Co-PI cannot Edit Project Information, Sponsor and Budget Information, Cost Share Information, University Commitments, Conflict of Interest and Commitment Information, Compliance Information, Additional Information, Collaboration </w:t>
+            </w:r>
+            <w:r>
+              <w:lastRenderedPageBreak/>
+              <w:t>Information, Proprietary/Confidential Information, OSP Section</w:t>
             </w:r>
           </w:p>
           <w:p>
@@ -11125,6 +11403,7 @@
             </w:pPr>
             <w:proofErr w:type="spellStart"/>
             <w:r>
+              <w:lastRenderedPageBreak/>
               <w:t>SubmittedByPI</w:t>
             </w:r>
             <w:proofErr w:type="spellEnd"/>
@@ -11168,7 +11447,11 @@
             </w:r>
             <w:proofErr w:type="spellEnd"/>
             <w:r>
-              <w:t xml:space="preserve"> = &lt;Project Information ||  Sponsor and Budget Information ||  Cost Share Information ||  University Commitments ||  Conflict of Interest and Commitment Information ||  Compliance Information ||  Additional Information ||  Collaboration Information ||  Proprietary/Confidential Information ||  OSP Section&gt; &amp;&amp;</w:t>
+              <w:t xml:space="preserve"> = &lt;Project Information ||  Sponsor and Budget Information ||  Cost Share Information ||  University Commitments ||  Conflict of Interest and Commitment Information ||  Compliance Information ||  Additional Information ||  Collaboration </w:t>
+            </w:r>
+            <w:r>
+              <w:lastRenderedPageBreak/>
+              <w:t>Information ||  Proprietary/Confidential Information ||  OSP Section&gt; &amp;&amp;</w:t>
             </w:r>
           </w:p>
           <w:p>
@@ -11241,14 +11524,13 @@
               <w:jc w:val="both"/>
             </w:pPr>
             <w:r>
-              <w:lastRenderedPageBreak/>
-              <w:t>38</w:t>
+              <w:t>39</w:t>
             </w:r>
             <w:r>
               <w:t>. CannotEditProposalSectionBySeniorPersonne</w:t>
             </w:r>
             <w:r>
-              <w:t>l-Rule38</w:t>
+              <w:t>l-Rule39</w:t>
             </w:r>
           </w:p>
         </w:tc>
@@ -11415,13 +11697,14 @@
               <w:jc w:val="both"/>
             </w:pPr>
             <w:r>
-              <w:t>39</w:t>
+              <w:lastRenderedPageBreak/>
+              <w:t>40</w:t>
             </w:r>
             <w:r>
               <w:t>. EditProposa</w:t>
             </w:r>
             <w:r>
-              <w:t>lSectionByDepartmentChair-Rule39</w:t>
+              <w:t>lSectionByDepartmentChair-Rule40</w:t>
             </w:r>
           </w:p>
         </w:tc>
@@ -11506,7 +11789,6 @@
             </w:pPr>
             <w:proofErr w:type="spellStart"/>
             <w:r>
-              <w:lastRenderedPageBreak/>
               <w:t>proposal.action</w:t>
             </w:r>
             <w:proofErr w:type="spellEnd"/>
@@ -11559,13 +11841,13 @@
               <w:jc w:val="both"/>
             </w:pPr>
             <w:r>
-              <w:t>40</w:t>
+              <w:t>41</w:t>
             </w:r>
             <w:r>
               <w:t>. CannotEditProposa</w:t>
             </w:r>
             <w:r>
-              <w:t>lSectionByDepartmentChair-Rule40</w:t>
+              <w:t>lSectionByDepartmentChair-Rule41</w:t>
             </w:r>
           </w:p>
         </w:tc>
@@ -11717,13 +11999,13 @@
               <w:jc w:val="both"/>
             </w:pPr>
             <w:r>
-              <w:t>41</w:t>
+              <w:t>42</w:t>
             </w:r>
             <w:r>
               <w:t>. EditProposa</w:t>
             </w:r>
             <w:r>
-              <w:t>lSectionByBusinessManager-Rule41</w:t>
+              <w:t>lSectionByBusinessManager-Rule42</w:t>
             </w:r>
           </w:p>
         </w:tc>
@@ -11801,6 +12083,7 @@
             </w:pPr>
             <w:proofErr w:type="spellStart"/>
             <w:r>
+              <w:lastRenderedPageBreak/>
               <w:t>position.title</w:t>
             </w:r>
             <w:proofErr w:type="spellEnd"/>
@@ -11878,13 +12161,13 @@
               <w:jc w:val="both"/>
             </w:pPr>
             <w:r>
-              <w:t>42</w:t>
+              <w:t>43</w:t>
             </w:r>
             <w:r>
               <w:t>. CannotEditProposa</w:t>
             </w:r>
             <w:r>
-              <w:t>lSectionByBusinessManager-Rule42</w:t>
+              <w:t>lSectionByBusinessManager-Rule43</w:t>
             </w:r>
           </w:p>
         </w:tc>
@@ -11955,7 +12238,6 @@
               <w:jc w:val="both"/>
             </w:pPr>
             <w:r>
-              <w:lastRenderedPageBreak/>
               <w:t xml:space="preserve">&lt;Investigator Information, Project Information, Cost Share Information, University Commitments, Conflict of Interest and Commitment Information, Compliance Information, Additional Information, Collaboration Information, Proprietary/Confidential Information, OSP Section, </w:t>
             </w:r>
             <w:r>
@@ -12048,13 +12330,13 @@
               <w:jc w:val="both"/>
             </w:pPr>
             <w:r>
-              <w:t>43</w:t>
+              <w:t>44</w:t>
             </w:r>
             <w:r>
               <w:t xml:space="preserve">. </w:t>
             </w:r>
             <w:r>
-              <w:t>EditProposalSectionByDean-Rule43</w:t>
+              <w:t>EditProposalSectionByDean-Rule44</w:t>
             </w:r>
           </w:p>
         </w:tc>
@@ -12203,13 +12485,13 @@
               <w:jc w:val="both"/>
             </w:pPr>
             <w:r>
-              <w:t>44</w:t>
+              <w:t>45</w:t>
             </w:r>
             <w:r>
               <w:t>. Cannot</w:t>
             </w:r>
             <w:r>
-              <w:t>EditProposalSectionByDean-Rule44</w:t>
+              <w:t>EditProposalSectionByDean-Rule45</w:t>
             </w:r>
           </w:p>
           <w:p>
@@ -12345,11 +12627,11 @@
               <w:jc w:val="both"/>
             </w:pPr>
             <w:r>
-              <w:t xml:space="preserve">&lt;Investigator Information|| Project Information||Sponsor and Budget Information|| Cost Share Information|| University Commitments||Conflict of Interest and Commitment Information|| Compliance Information|| Additional Information|| Collaboration </w:t>
+              <w:t xml:space="preserve">&lt;Investigator Information|| Project Information||Sponsor and </w:t>
             </w:r>
             <w:r>
               <w:lastRenderedPageBreak/>
-              <w:t>Information|| Proprietary/Confidential Information|| OSP Section||</w:t>
+              <w:t>Budget Information|| Cost Share Information|| University Commitments||Conflict of Interest and Commitment Information|| Compliance Information|| Additional Information|| Collaboration Information|| Proprietary/Confidential Information|| OSP Section||</w:t>
             </w:r>
             <w:r>
               <w:rPr>
@@ -12441,13 +12723,13 @@
               <w:jc w:val="both"/>
             </w:pPr>
             <w:r>
-              <w:t>45</w:t>
+              <w:t>46</w:t>
             </w:r>
             <w:r>
               <w:t>.</w:t>
             </w:r>
             <w:r>
-              <w:t xml:space="preserve"> EditProposalSectionByIRB-Rule45</w:t>
+              <w:t xml:space="preserve"> EditProposalSectionByIRB-Rule46</w:t>
             </w:r>
           </w:p>
         </w:tc>
@@ -12589,13 +12871,13 @@
               <w:jc w:val="both"/>
             </w:pPr>
             <w:r>
-              <w:t>46</w:t>
+              <w:t>47</w:t>
             </w:r>
             <w:r>
               <w:t>. Canno</w:t>
             </w:r>
             <w:r>
-              <w:t>tEditProposalSectionByIRB-Rule46</w:t>
+              <w:t>tEditProposalSectionByIRB-Rule47</w:t>
             </w:r>
           </w:p>
         </w:tc>
@@ -12655,7 +12937,11 @@
               <w:jc w:val="both"/>
             </w:pPr>
             <w:r>
-              <w:t>&lt;Investigator Information|| Project Information||Sponsor and Budget Information|| Cost Share Information|| University Commitments||Conflict of Interest and Commitment Information|| Compliance Information|| Additional Information|| Collaboration Information|| Proprietary/Confidential Information|| OSP Section||</w:t>
+              <w:t xml:space="preserve">&lt;Investigator Information|| Project Information||Sponsor and Budget Information|| Cost Share Information|| University Commitments||Conflict of Interest and Commitment Information|| Compliance Information|| Additional Information|| Collaboration Information|| </w:t>
+            </w:r>
+            <w:r>
+              <w:lastRenderedPageBreak/>
+              <w:t>Proprietary/Confidential Information|| OSP Section||</w:t>
             </w:r>
             <w:r>
               <w:rPr>
@@ -12735,14 +13021,13 @@
               <w:jc w:val="both"/>
             </w:pPr>
             <w:r>
-              <w:lastRenderedPageBreak/>
-              <w:t>47</w:t>
+              <w:t>48</w:t>
             </w:r>
             <w:r>
               <w:t>. EditProposalSectionByUniver</w:t>
             </w:r>
             <w:r>
-              <w:t>sityResearchAdministrator-Rule47</w:t>
+              <w:t>sityResearchAdministrator-Rule48</w:t>
             </w:r>
           </w:p>
         </w:tc>
@@ -12890,13 +13175,13 @@
               <w:jc w:val="both"/>
             </w:pPr>
             <w:r>
-              <w:t>48</w:t>
+              <w:t>49</w:t>
             </w:r>
             <w:r>
               <w:t>. CannotEditProposalSectionByUniversityResea</w:t>
             </w:r>
             <w:r>
-              <w:t>rchAdministrator-Rule48</w:t>
+              <w:t>rchAdministrator-Rule49</w:t>
             </w:r>
           </w:p>
         </w:tc>
@@ -12978,6 +13263,7 @@
             </w:pPr>
             <w:proofErr w:type="spellStart"/>
             <w:r>
+              <w:lastRenderedPageBreak/>
               <w:t>proposal.action</w:t>
             </w:r>
             <w:proofErr w:type="spellEnd"/>
@@ -13030,13 +13316,13 @@
               <w:jc w:val="both"/>
             </w:pPr>
             <w:r>
-              <w:t>49</w:t>
+              <w:t>50</w:t>
             </w:r>
             <w:r>
               <w:t>. EditProposalSectionByU</w:t>
             </w:r>
             <w:r>
-              <w:t>niversityResearchDirector-Rule49</w:t>
+              <w:t>niversityResearchDirector-Rule50</w:t>
             </w:r>
           </w:p>
         </w:tc>
@@ -13096,7 +13382,6 @@
               <w:jc w:val="both"/>
             </w:pPr>
             <w:r>
-              <w:lastRenderedPageBreak/>
               <w:t xml:space="preserve">Certification/Signatures || </w:t>
             </w:r>
             <w:r>
@@ -13183,13 +13468,13 @@
               <w:jc w:val="both"/>
             </w:pPr>
             <w:r>
-              <w:t>50</w:t>
+              <w:t>51</w:t>
             </w:r>
             <w:r>
               <w:t>. CannotEditProposalSectionByU</w:t>
             </w:r>
             <w:r>
-              <w:t>niversityResearchDirector-Rule50</w:t>
+              <w:t>niversityResearchDirector-Rule51</w:t>
             </w:r>
           </w:p>
         </w:tc>
@@ -13378,6 +13663,7 @@
           <w:noProof/>
           <w:lang w:eastAsia="en-US"/>
         </w:rPr>
+        <w:lastRenderedPageBreak/>
         <w:drawing>
           <wp:inline distT="114300" distB="114300" distL="114300" distR="114300" wp14:anchorId="657D5698" wp14:editId="146FF52A">
             <wp:extent cx="3038475" cy="476250"/>
@@ -13422,7 +13708,6 @@
           <w:noProof/>
           <w:lang w:eastAsia="en-US"/>
         </w:rPr>
-        <w:lastRenderedPageBreak/>
         <w:drawing>
           <wp:inline distT="114300" distB="114300" distL="114300" distR="114300" wp14:anchorId="261D0DF9" wp14:editId="43ADC866">
             <wp:extent cx="1457325" cy="828675"/>

</xml_diff>

<commit_message>
Add condition until Rule22 and also update the documentation. Need to test this rule first.
</commit_message>
<xml_diff>
--- a/Functional&AccessControlRequirements.docx
+++ b/Functional&AccessControlRequirements.docx
@@ -491,6 +491,68 @@
             </w:pPr>
             <w:proofErr w:type="spellStart"/>
             <w:r>
+              <w:t>irbApprovalRequired</w:t>
+            </w:r>
+            <w:proofErr w:type="spellEnd"/>
+          </w:p>
+        </w:tc>
+        <w:tc>
+          <w:tcPr>
+            <w:tcW w:w="3137" w:type="dxa"/>
+          </w:tcPr>
+          <w:p>
+            <w:pPr>
+              <w:jc w:val="both"/>
+            </w:pPr>
+            <w:r>
+              <w:t>urn:oasis:names:tc:xacml:1.0:attribute-category:resource</w:t>
+            </w:r>
+          </w:p>
+        </w:tc>
+        <w:tc>
+          <w:tcPr>
+            <w:tcW w:w="4123" w:type="dxa"/>
+          </w:tcPr>
+          <w:p>
+            <w:pPr>
+              <w:jc w:val="both"/>
+            </w:pPr>
+            <w:r>
+              <w:t>http://www.w3.org/2001/XMLSchema#boolean</w:t>
+            </w:r>
+          </w:p>
+        </w:tc>
+        <w:tc>
+          <w:tcPr>
+            <w:tcW w:w="4171" w:type="dxa"/>
+            <w:tcMar>
+              <w:left w:w="108" w:type="dxa"/>
+            </w:tcMar>
+          </w:tcPr>
+          <w:p>
+            <w:pPr>
+              <w:jc w:val="both"/>
+            </w:pPr>
+            <w:r>
+              <w:t>true, false</w:t>
+            </w:r>
+          </w:p>
+        </w:tc>
+      </w:tr>
+      <w:tr>
+        <w:tc>
+          <w:tcPr>
+            <w:tcW w:w="2645" w:type="dxa"/>
+            <w:tcMar>
+              <w:left w:w="108" w:type="dxa"/>
+            </w:tcMar>
+          </w:tcPr>
+          <w:p>
+            <w:pPr>
+              <w:jc w:val="both"/>
+            </w:pPr>
+            <w:proofErr w:type="spellStart"/>
+            <w:r>
               <w:t>ApprovedByDean</w:t>
             </w:r>
             <w:proofErr w:type="spellEnd"/>
@@ -869,6 +931,7 @@
             </w:pPr>
             <w:proofErr w:type="spellStart"/>
             <w:r>
+              <w:lastRenderedPageBreak/>
               <w:t>ArchivedByUniversityResearchDirector</w:t>
             </w:r>
             <w:proofErr w:type="spellEnd"/>
@@ -942,7 +1005,6 @@
               <w:jc w:val="both"/>
             </w:pPr>
             <w:r>
-              <w:lastRenderedPageBreak/>
               <w:t>Attributes</w:t>
             </w:r>
           </w:p>
@@ -1383,11 +1445,11 @@
             </w:r>
             <w:proofErr w:type="spellEnd"/>
             <w:r>
-              <w:t xml:space="preserve">-Personnel, Project Information, Sponsor and Budget Information, Cost Share Information, University Commitments, Conflict of Interest and Commitment </w:t>
+              <w:t xml:space="preserve">-Personnel, Project Information, Sponsor and Budget Information, Cost Share </w:t>
             </w:r>
             <w:r>
               <w:lastRenderedPageBreak/>
-              <w:t>Information, Compliance Information, Additional Information, Collaboration Information, Proprietary/Confidential Information, Certification/Signatures, OSP Section, Appendices, Audit Log</w:t>
+              <w:t>Information, University Commitments, Conflict of Interest and Commitment Information, Compliance Information, Additional Information, Collaboration Information, Proprietary/Confidential Information, Certification/Signatures, OSP Section, Appendices, Audit Log</w:t>
             </w:r>
           </w:p>
         </w:tc>
@@ -2095,6 +2157,7 @@
               <w:rPr>
                 <w:color w:val="000000" w:themeColor="text1"/>
               </w:rPr>
+              <w:lastRenderedPageBreak/>
               <w:t>(Deny)</w:t>
             </w:r>
           </w:p>
@@ -2109,6 +2172,7 @@
             </w:pPr>
             <w:proofErr w:type="spellStart"/>
             <w:r>
+              <w:lastRenderedPageBreak/>
               <w:t>position.type</w:t>
             </w:r>
             <w:proofErr w:type="spellEnd"/>
@@ -2122,6 +2186,7 @@
             </w:pPr>
             <w:proofErr w:type="spellStart"/>
             <w:r>
+              <w:lastRenderedPageBreak/>
               <w:t>proposal.section</w:t>
             </w:r>
             <w:proofErr w:type="spellEnd"/>
@@ -2135,7 +2200,6 @@
             </w:pPr>
             <w:proofErr w:type="spellStart"/>
             <w:r>
-              <w:lastRenderedPageBreak/>
               <w:t>proposal.action</w:t>
             </w:r>
             <w:proofErr w:type="spellEnd"/>
@@ -4013,7 +4077,7 @@
     <w:p/>
     <w:tbl>
       <w:tblPr>
-        <w:tblW w:w="14053" w:type="dxa"/>
+        <w:tblW w:w="14130" w:type="dxa"/>
         <w:tblInd w:w="-635" w:type="dxa"/>
         <w:tblBorders>
           <w:top w:val="single" w:sz="4" w:space="0" w:color="000000"/>
@@ -4032,7 +4096,7 @@
         <w:gridCol w:w="3420"/>
         <w:gridCol w:w="1950"/>
         <w:gridCol w:w="1695"/>
-        <w:gridCol w:w="1950"/>
+        <w:gridCol w:w="2027"/>
       </w:tblGrid>
       <w:tr>
         <w:trPr>
@@ -4040,7 +4104,7 @@
         </w:trPr>
         <w:tc>
           <w:tcPr>
-            <w:tcW w:w="14053" w:type="dxa"/>
+            <w:tcW w:w="14130" w:type="dxa"/>
             <w:gridSpan w:val="6"/>
           </w:tcPr>
           <w:p>
@@ -4153,7 +4217,7 @@
         </w:tc>
         <w:tc>
           <w:tcPr>
-            <w:tcW w:w="1950" w:type="dxa"/>
+            <w:tcW w:w="2027" w:type="dxa"/>
           </w:tcPr>
           <w:p>
             <w:pPr>
@@ -4378,7 +4442,7 @@
         </w:tc>
         <w:tc>
           <w:tcPr>
-            <w:tcW w:w="1950" w:type="dxa"/>
+            <w:tcW w:w="2027" w:type="dxa"/>
           </w:tcPr>
           <w:p>
             <w:pPr>
@@ -4394,11 +4458,7 @@
               <w:t xml:space="preserve">PI, </w:t>
             </w:r>
             <w:r>
-              <w:t xml:space="preserve">Co-PI, Senior </w:t>
-            </w:r>
-            <w:r>
-              <w:lastRenderedPageBreak/>
-              <w:t>Personnel</w:t>
+              <w:t>Co-PI, Senior Personnel</w:t>
             </w:r>
             <w:r>
               <w:t>, Department Chair</w:t>
@@ -4419,7 +4479,6 @@
               <w:jc w:val="both"/>
             </w:pPr>
             <w:r>
-              <w:lastRenderedPageBreak/>
               <w:t>11</w:t>
             </w:r>
             <w:r>
@@ -4559,7 +4618,7 @@
         </w:tc>
         <w:tc>
           <w:tcPr>
-            <w:tcW w:w="1950" w:type="dxa"/>
+            <w:tcW w:w="2027" w:type="dxa"/>
           </w:tcPr>
           <w:p>
             <w:pPr>
@@ -4707,7 +4766,7 @@
         </w:tc>
         <w:tc>
           <w:tcPr>
-            <w:tcW w:w="1950" w:type="dxa"/>
+            <w:tcW w:w="2027" w:type="dxa"/>
           </w:tcPr>
           <w:p>
             <w:pPr>
@@ -4731,15 +4790,15 @@
               <w:jc w:val="both"/>
             </w:pPr>
             <w:r>
+              <w:t>If (IRB sign is required)</w:t>
+            </w:r>
+          </w:p>
+          <w:p>
+            <w:pPr>
+              <w:jc w:val="both"/>
+            </w:pPr>
+            <w:r>
               <w:lastRenderedPageBreak/>
-              <w:t>If (IRB sign is required)</w:t>
-            </w:r>
-          </w:p>
-          <w:p>
-            <w:pPr>
-              <w:jc w:val="both"/>
-            </w:pPr>
-            <w:r>
               <w:t>Then</w:t>
             </w:r>
           </w:p>
@@ -4752,27 +4811,27 @@
             </w:r>
             <w:proofErr w:type="spellStart"/>
             <w:r>
-              <w:rPr>
-                <w:highlight w:val="yellow"/>
-              </w:rPr>
-              <w:t>ApprovedByIRB</w:t>
-            </w:r>
-            <w:proofErr w:type="spellEnd"/>
-            <w:r>
-              <w:rPr>
-                <w:highlight w:val="yellow"/>
-              </w:rPr>
-              <w:t>= NOTAPPROVED then</w:t>
-            </w:r>
-          </w:p>
-          <w:p>
-            <w:pPr>
-              <w:jc w:val="both"/>
-            </w:pPr>
-            <w:r>
-              <w:rPr>
-                <w:highlight w:val="yellow"/>
-              </w:rPr>
+              <w:t>irbApprovalRequired</w:t>
+            </w:r>
+            <w:proofErr w:type="spellEnd"/>
+            <w:r>
+              <w:t xml:space="preserve"> </w:t>
+            </w:r>
+            <w:r>
+              <w:t xml:space="preserve">= </w:t>
+            </w:r>
+            <w:r>
+              <w:t>true</w:t>
+            </w:r>
+            <w:r>
+              <w:t xml:space="preserve"> then</w:t>
+            </w:r>
+          </w:p>
+          <w:p>
+            <w:pPr>
+              <w:jc w:val="both"/>
+            </w:pPr>
+            <w:r>
               <w:t>send email to IRB</w:t>
             </w:r>
           </w:p>
@@ -5136,16 +5195,27 @@
             <w:r>
               <w:t>, Business Manager</w:t>
             </w:r>
-            <w:r>
-              <w:t xml:space="preserve"> and</w:t>
-            </w:r>
-          </w:p>
-          <w:p>
-            <w:pPr>
-              <w:jc w:val="both"/>
-            </w:pPr>
-            <w:r>
-              <w:t>If (IRB sign is required)</w:t>
+          </w:p>
+          <w:p>
+            <w:pPr>
+              <w:jc w:val="both"/>
+            </w:pPr>
+            <w:r>
+              <w:t xml:space="preserve">and </w:t>
+            </w:r>
+          </w:p>
+          <w:p>
+            <w:pPr>
+              <w:jc w:val="both"/>
+            </w:pPr>
+            <w:r>
+              <w:t>If (IRB sign is</w:t>
+            </w:r>
+            <w:r>
+              <w:t xml:space="preserve"> not</w:t>
+            </w:r>
+            <w:r>
+              <w:t xml:space="preserve"> required)</w:t>
             </w:r>
           </w:p>
           <w:p>
@@ -5165,34 +5235,43 @@
             </w:r>
             <w:proofErr w:type="spellStart"/>
             <w:r>
-              <w:rPr>
-                <w:highlight w:val="yellow"/>
-              </w:rPr>
-              <w:t>ApprovedByIRB</w:t>
-            </w:r>
-            <w:proofErr w:type="spellEnd"/>
-            <w:r>
-              <w:rPr>
-                <w:highlight w:val="yellow"/>
-              </w:rPr>
-              <w:t>= NOTAPPROVED then</w:t>
-            </w:r>
-          </w:p>
-          <w:p>
-            <w:pPr>
-              <w:jc w:val="both"/>
-            </w:pPr>
-            <w:r>
-              <w:rPr>
-                <w:highlight w:val="yellow"/>
-              </w:rPr>
-              <w:t>send email to IRB</w:t>
-            </w:r>
-          </w:p>
-          <w:p>
-            <w:pPr>
-              <w:jc w:val="both"/>
-            </w:pPr>
+              <w:t>irbApprovalRequired</w:t>
+            </w:r>
+            <w:proofErr w:type="spellEnd"/>
+            <w:r>
+              <w:t xml:space="preserve"> = </w:t>
+            </w:r>
+            <w:r>
+              <w:t>false</w:t>
+            </w:r>
+            <w:r>
+              <w:t xml:space="preserve"> then</w:t>
+            </w:r>
+          </w:p>
+          <w:p>
+            <w:pPr>
+              <w:jc w:val="both"/>
+            </w:pPr>
+            <w:r>
+              <w:t xml:space="preserve">don’t need to </w:t>
+            </w:r>
+            <w:r>
+              <w:t>send</w:t>
+            </w:r>
+            <w:r>
+              <w:t xml:space="preserve"> an</w:t>
+            </w:r>
+            <w:r>
+              <w:t xml:space="preserve"> email to IRB</w:t>
+            </w:r>
+          </w:p>
+          <w:p>
+            <w:pPr>
+              <w:jc w:val="both"/>
+            </w:pPr>
+            <w:r>
+              <w:t xml:space="preserve"> </w:t>
+            </w:r>
           </w:p>
         </w:tc>
       </w:tr>
@@ -5208,15 +5287,6 @@
             <w:pPr>
               <w:jc w:val="both"/>
             </w:pPr>
-            <w:r>
-              <w:t>14</w:t>
-            </w:r>
-            <w:r>
-              <w:t>. ApproveProposalByBusinessManager-Rule</w:t>
-            </w:r>
-            <w:r>
-              <w:t>14</w:t>
-            </w:r>
           </w:p>
         </w:tc>
         <w:tc>
@@ -5227,17 +5297,6 @@
             <w:pPr>
               <w:jc w:val="both"/>
             </w:pPr>
-            <w:r>
-              <w:t>Approve By Business Manager</w:t>
-            </w:r>
-          </w:p>
-          <w:p>
-            <w:pPr>
-              <w:jc w:val="both"/>
-            </w:pPr>
-            <w:r>
-              <w:t>(Permit)</w:t>
-            </w:r>
           </w:p>
         </w:tc>
         <w:tc>
@@ -5248,127 +5307,79 @@
             <w:pPr>
               <w:jc w:val="both"/>
             </w:pPr>
-            <w:proofErr w:type="spellStart"/>
-            <w:r>
-              <w:t>ApprovedByBusinessManager</w:t>
-            </w:r>
-            <w:proofErr w:type="spellEnd"/>
-            <w:r>
-              <w:t>= READYFORAPPROVAL &amp;&amp;</w:t>
-            </w:r>
-          </w:p>
-          <w:p>
-            <w:pPr>
-              <w:jc w:val="both"/>
-            </w:pPr>
-            <w:proofErr w:type="spellStart"/>
-            <w:r>
-              <w:t>position.title</w:t>
-            </w:r>
-            <w:proofErr w:type="spellEnd"/>
-            <w:r>
-              <w:t>= Business Manager</w:t>
-            </w:r>
-          </w:p>
-          <w:p>
-            <w:pPr>
-              <w:jc w:val="both"/>
-            </w:pPr>
-            <w:proofErr w:type="spellStart"/>
+          </w:p>
+        </w:tc>
+        <w:tc>
+          <w:tcPr>
+            <w:tcW w:w="1950" w:type="dxa"/>
+          </w:tcPr>
+          <w:p>
+            <w:pPr>
+              <w:jc w:val="both"/>
+            </w:pPr>
+          </w:p>
+        </w:tc>
+        <w:tc>
+          <w:tcPr>
+            <w:tcW w:w="1695" w:type="dxa"/>
+          </w:tcPr>
+          <w:p>
+            <w:pPr>
+              <w:jc w:val="both"/>
+            </w:pPr>
+          </w:p>
+        </w:tc>
+        <w:tc>
+          <w:tcPr>
+            <w:tcW w:w="2027" w:type="dxa"/>
+          </w:tcPr>
+          <w:p>
+            <w:pPr>
+              <w:jc w:val="both"/>
+            </w:pPr>
+            <w:r>
+              <w:t>System sends an email to PI, Co-PI, Senior Personnel,</w:t>
+            </w:r>
+          </w:p>
+          <w:p>
+            <w:pPr>
+              <w:jc w:val="both"/>
+            </w:pPr>
+            <w:r>
+              <w:t>If (IRB sign is required)</w:t>
+            </w:r>
+          </w:p>
+          <w:p>
+            <w:pPr>
+              <w:jc w:val="both"/>
+            </w:pPr>
+            <w:r>
+              <w:t>Then</w:t>
+            </w:r>
+          </w:p>
+          <w:p>
+            <w:pPr>
+              <w:jc w:val="both"/>
+            </w:pPr>
             <w:r>
               <w:lastRenderedPageBreak/>
-              <w:t>proposal.section</w:t>
-            </w:r>
-            <w:proofErr w:type="spellEnd"/>
-            <w:r>
-              <w:t>=Whole Proposal</w:t>
-            </w:r>
-          </w:p>
-          <w:p>
-            <w:pPr>
-              <w:jc w:val="both"/>
-            </w:pPr>
-            <w:proofErr w:type="spellStart"/>
-            <w:r>
-              <w:t>proposal.action</w:t>
-            </w:r>
-            <w:proofErr w:type="spellEnd"/>
-            <w:r>
-              <w:t xml:space="preserve"> = Approve</w:t>
-            </w:r>
-          </w:p>
-        </w:tc>
-        <w:tc>
-          <w:tcPr>
-            <w:tcW w:w="1950" w:type="dxa"/>
-          </w:tcPr>
-          <w:p>
-            <w:pPr>
-              <w:jc w:val="both"/>
-            </w:pPr>
-            <w:r>
-              <w:lastRenderedPageBreak/>
-              <w:t>If all Business Managers have signed, then</w:t>
-            </w:r>
-          </w:p>
-          <w:p>
-            <w:pPr>
-              <w:jc w:val="both"/>
-            </w:pPr>
-            <w:proofErr w:type="spellStart"/>
-            <w:r>
-              <w:lastRenderedPageBreak/>
-              <w:t>ApprovedByBusinessManager</w:t>
-            </w:r>
-            <w:proofErr w:type="spellEnd"/>
-            <w:r>
-              <w:t>=APPROVED &amp;&amp;</w:t>
-            </w:r>
-          </w:p>
-          <w:p>
-            <w:pPr>
-              <w:jc w:val="both"/>
-            </w:pPr>
-            <w:proofErr w:type="spellStart"/>
-            <w:r>
-              <w:t>ApprovedByDean</w:t>
-            </w:r>
-            <w:proofErr w:type="spellEnd"/>
-            <w:r>
-              <w:t>= READYFORAPPROVAL</w:t>
-            </w:r>
-          </w:p>
-        </w:tc>
-        <w:tc>
-          <w:tcPr>
-            <w:tcW w:w="1695" w:type="dxa"/>
-          </w:tcPr>
-          <w:p>
-            <w:pPr>
-              <w:jc w:val="both"/>
-            </w:pPr>
-            <w:r>
-              <w:lastRenderedPageBreak/>
-              <w:t>Business Manager signs the proposal</w:t>
-            </w:r>
-          </w:p>
-        </w:tc>
-        <w:tc>
-          <w:tcPr>
-            <w:tcW w:w="2027" w:type="dxa"/>
-          </w:tcPr>
-          <w:p>
-            <w:pPr>
-              <w:jc w:val="both"/>
-            </w:pPr>
-            <w:r>
-              <w:t>System sends an email to PI, Co-PI and Senior Personnel</w:t>
-            </w:r>
-            <w:r>
-              <w:t>,</w:t>
-            </w:r>
-            <w:r>
-              <w:t xml:space="preserve"> Dean </w:t>
+              <w:t xml:space="preserve">If </w:t>
+            </w:r>
+            <w:proofErr w:type="spellStart"/>
+            <w:r>
+              <w:t>irbApprovalRequired</w:t>
+            </w:r>
+            <w:proofErr w:type="spellEnd"/>
+            <w:r>
+              <w:t xml:space="preserve"> = true then</w:t>
+            </w:r>
+          </w:p>
+          <w:p>
+            <w:pPr>
+              <w:jc w:val="both"/>
+            </w:pPr>
+            <w:r>
+              <w:t>send email to IRB</w:t>
             </w:r>
           </w:p>
           <w:p>
@@ -5392,13 +5403,13 @@
             </w:pPr>
             <w:r>
               <w:lastRenderedPageBreak/>
-              <w:t>15</w:t>
-            </w:r>
-            <w:r>
-              <w:t>. ApproveProposalByDean-Rule</w:t>
-            </w:r>
-            <w:r>
-              <w:t>15</w:t>
+              <w:t>14</w:t>
+            </w:r>
+            <w:r>
+              <w:t>. ApproveProposalByBusinessManager-Rule</w:t>
+            </w:r>
+            <w:r>
+              <w:t>14</w:t>
             </w:r>
           </w:p>
         </w:tc>
@@ -5411,7 +5422,7 @@
               <w:jc w:val="both"/>
             </w:pPr>
             <w:r>
-              <w:t>Approve By Dean</w:t>
+              <w:t>Approve By Business Manager</w:t>
             </w:r>
           </w:p>
           <w:p>
@@ -5433,105 +5444,137 @@
             </w:pPr>
             <w:proofErr w:type="spellStart"/>
             <w:r>
+              <w:t>ApprovedByBusinessManager</w:t>
+            </w:r>
+            <w:proofErr w:type="spellEnd"/>
+            <w:r>
+              <w:t>= READYFORAPPROVAL &amp;&amp;</w:t>
+            </w:r>
+          </w:p>
+          <w:p>
+            <w:pPr>
+              <w:jc w:val="both"/>
+            </w:pPr>
+            <w:proofErr w:type="spellStart"/>
+            <w:r>
+              <w:t>position.title</w:t>
+            </w:r>
+            <w:proofErr w:type="spellEnd"/>
+            <w:r>
+              <w:t>= Business Manager</w:t>
+            </w:r>
+          </w:p>
+          <w:p>
+            <w:pPr>
+              <w:jc w:val="both"/>
+            </w:pPr>
+            <w:proofErr w:type="spellStart"/>
+            <w:r>
+              <w:t>proposal.section</w:t>
+            </w:r>
+            <w:proofErr w:type="spellEnd"/>
+            <w:r>
+              <w:t>=Whole Proposal</w:t>
+            </w:r>
+          </w:p>
+          <w:p>
+            <w:pPr>
+              <w:jc w:val="both"/>
+            </w:pPr>
+            <w:proofErr w:type="spellStart"/>
+            <w:r>
+              <w:t>proposal.action</w:t>
+            </w:r>
+            <w:proofErr w:type="spellEnd"/>
+            <w:r>
+              <w:t xml:space="preserve"> = Approve</w:t>
+            </w:r>
+          </w:p>
+        </w:tc>
+        <w:tc>
+          <w:tcPr>
+            <w:tcW w:w="1950" w:type="dxa"/>
+          </w:tcPr>
+          <w:p>
+            <w:pPr>
+              <w:jc w:val="both"/>
+            </w:pPr>
+            <w:r>
+              <w:t>If all Business Managers have signed, then</w:t>
+            </w:r>
+          </w:p>
+          <w:p>
+            <w:pPr>
+              <w:jc w:val="both"/>
+            </w:pPr>
+            <w:proofErr w:type="spellStart"/>
+            <w:r>
+              <w:t>ApprovedByBusinessManager</w:t>
+            </w:r>
+            <w:proofErr w:type="spellEnd"/>
+            <w:r>
+              <w:t>=APPROVED &amp;&amp;</w:t>
+            </w:r>
+          </w:p>
+          <w:p>
+            <w:pPr>
+              <w:jc w:val="both"/>
+            </w:pPr>
+            <w:proofErr w:type="spellStart"/>
+            <w:r>
               <w:t>ApprovedByDean</w:t>
             </w:r>
             <w:proofErr w:type="spellEnd"/>
             <w:r>
-              <w:t xml:space="preserve">= READYFORAPPROVAL &amp;&amp; </w:t>
-            </w:r>
-          </w:p>
-          <w:p>
-            <w:pPr>
-              <w:jc w:val="both"/>
-            </w:pPr>
-            <w:proofErr w:type="spellStart"/>
-            <w:r>
-              <w:t>position.title</w:t>
-            </w:r>
-            <w:proofErr w:type="spellEnd"/>
-            <w:r>
-              <w:t>= Dean</w:t>
-            </w:r>
-          </w:p>
-          <w:p>
-            <w:pPr>
-              <w:jc w:val="both"/>
-            </w:pPr>
-            <w:proofErr w:type="spellStart"/>
-            <w:r>
-              <w:t>proposal.section</w:t>
-            </w:r>
-            <w:proofErr w:type="spellEnd"/>
-            <w:r>
-              <w:t>=Whole Proposal</w:t>
-            </w:r>
-          </w:p>
-          <w:p>
-            <w:pPr>
-              <w:jc w:val="both"/>
-            </w:pPr>
-            <w:proofErr w:type="spellStart"/>
-            <w:r>
-              <w:t>proposal.action</w:t>
-            </w:r>
-            <w:proofErr w:type="spellEnd"/>
-            <w:r>
-              <w:t xml:space="preserve"> = Approve</w:t>
-            </w:r>
-          </w:p>
-        </w:tc>
-        <w:tc>
-          <w:tcPr>
-            <w:tcW w:w="1950" w:type="dxa"/>
-          </w:tcPr>
-          <w:p>
-            <w:pPr>
-              <w:jc w:val="both"/>
-            </w:pPr>
-            <w:r>
-              <w:t>If all Deans have signed, then</w:t>
-            </w:r>
-          </w:p>
-          <w:p>
-            <w:pPr>
-              <w:jc w:val="both"/>
-            </w:pPr>
-            <w:proofErr w:type="spellStart"/>
-            <w:r>
-              <w:t>ApprovedByDean</w:t>
-            </w:r>
-            <w:proofErr w:type="spellEnd"/>
-            <w:r>
-              <w:t>=APPROVED &amp;&amp;</w:t>
-            </w:r>
-          </w:p>
-          <w:p>
-            <w:pPr>
-              <w:jc w:val="both"/>
-            </w:pPr>
-            <w:r>
-              <w:t xml:space="preserve">If (IRB is not required) then </w:t>
-            </w:r>
-          </w:p>
-          <w:p>
-            <w:pPr>
-              <w:jc w:val="both"/>
-            </w:pPr>
-            <w:proofErr w:type="spellStart"/>
-            <w:r>
-              <w:t>ApprovedByUniversityResearchAdministrator</w:t>
-            </w:r>
-            <w:proofErr w:type="spellEnd"/>
-            <w:r>
               <w:t>= READYFORAPPROVAL</w:t>
             </w:r>
           </w:p>
-          <w:p>
-            <w:pPr>
-              <w:jc w:val="both"/>
-            </w:pPr>
-            <w:r>
-              <w:t>Else (</w:t>
+        </w:tc>
+        <w:tc>
+          <w:tcPr>
+            <w:tcW w:w="1695" w:type="dxa"/>
+          </w:tcPr>
+          <w:p>
+            <w:pPr>
+              <w:jc w:val="both"/>
+            </w:pPr>
+            <w:r>
+              <w:t>Business Manager signs the proposal</w:t>
+            </w:r>
+          </w:p>
+        </w:tc>
+        <w:tc>
+          <w:tcPr>
+            <w:tcW w:w="2027" w:type="dxa"/>
+          </w:tcPr>
+          <w:p>
+            <w:pPr>
+              <w:jc w:val="both"/>
+            </w:pPr>
+            <w:r>
+              <w:t>System sends an email to PI, Co-PI and Senior Personnel</w:t>
+            </w:r>
+            <w:r>
+              <w:t>, Dean and</w:t>
+            </w:r>
+            <w:r>
+              <w:t xml:space="preserve"> </w:t>
+            </w:r>
+          </w:p>
+          <w:p>
+            <w:pPr>
+              <w:jc w:val="both"/>
+            </w:pPr>
+            <w:r>
+              <w:t>If (IRB sign is not required)</w:t>
+            </w:r>
+          </w:p>
+          <w:p>
+            <w:pPr>
+              <w:jc w:val="both"/>
+            </w:pPr>
+            <w:r>
+              <w:t>Then</w:t>
             </w:r>
           </w:p>
           <w:p>
@@ -5541,75 +5584,22 @@
             <w:r>
               <w:t xml:space="preserve">If </w:t>
             </w:r>
-          </w:p>
-          <w:p>
-            <w:pPr>
-              <w:jc w:val="both"/>
-            </w:pPr>
-            <w:proofErr w:type="spellStart"/>
-            <w:r>
-              <w:t>ApprovedByIRB</w:t>
-            </w:r>
-            <w:proofErr w:type="spellEnd"/>
-            <w:r>
-              <w:t>= APPROVED then</w:t>
-            </w:r>
-          </w:p>
-          <w:p>
-            <w:pPr>
-              <w:jc w:val="both"/>
-            </w:pPr>
-            <w:proofErr w:type="spellStart"/>
-            <w:r>
-              <w:t>ApprovedByUniversityResearchAdministrator</w:t>
-            </w:r>
-            <w:proofErr w:type="spellEnd"/>
-            <w:r>
-              <w:t>= READYFORAPPROVAL)</w:t>
-            </w:r>
-          </w:p>
-        </w:tc>
-        <w:tc>
-          <w:tcPr>
-            <w:tcW w:w="1695" w:type="dxa"/>
-          </w:tcPr>
-          <w:p>
-            <w:pPr>
-              <w:jc w:val="both"/>
-            </w:pPr>
-            <w:r>
-              <w:t xml:space="preserve">Dean signs the proposal </w:t>
-            </w:r>
-          </w:p>
-        </w:tc>
-        <w:tc>
-          <w:tcPr>
-            <w:tcW w:w="2027" w:type="dxa"/>
-          </w:tcPr>
-          <w:p>
-            <w:pPr>
-              <w:jc w:val="both"/>
-            </w:pPr>
-            <w:r>
-              <w:t>System sends an email</w:t>
-            </w:r>
-            <w:r>
-              <w:t xml:space="preserve"> to PI, Co-PI, Senior Personnel</w:t>
-            </w:r>
-            <w:r>
-              <w:t>,</w:t>
-            </w:r>
-            <w:r>
-              <w:t xml:space="preserve"> </w:t>
-            </w:r>
-            <w:r>
-              <w:t>University Research Administrator</w:t>
-            </w:r>
-          </w:p>
-          <w:p>
-            <w:pPr>
-              <w:jc w:val="both"/>
-            </w:pPr>
+            <w:proofErr w:type="spellStart"/>
+            <w:r>
+              <w:t>irbApprovalRequired</w:t>
+            </w:r>
+            <w:proofErr w:type="spellEnd"/>
+            <w:r>
+              <w:t xml:space="preserve"> = false then</w:t>
+            </w:r>
+          </w:p>
+          <w:p>
+            <w:pPr>
+              <w:jc w:val="both"/>
+            </w:pPr>
+            <w:r>
+              <w:t>don’t need to send an email to IRB</w:t>
+            </w:r>
           </w:p>
           <w:p>
             <w:pPr>
@@ -5635,15 +5625,6 @@
             <w:pPr>
               <w:jc w:val="both"/>
             </w:pPr>
-            <w:r>
-              <w:t>16.</w:t>
-            </w:r>
-            <w:r>
-              <w:t xml:space="preserve"> ApproveProposalByIRB-Rule</w:t>
-            </w:r>
-            <w:r>
-              <w:t>16</w:t>
-            </w:r>
           </w:p>
         </w:tc>
         <w:tc>
@@ -5654,17 +5635,6 @@
             <w:pPr>
               <w:jc w:val="both"/>
             </w:pPr>
-            <w:r>
-              <w:t>Approve By IRB</w:t>
-            </w:r>
-          </w:p>
-          <w:p>
-            <w:pPr>
-              <w:jc w:val="both"/>
-            </w:pPr>
-            <w:r>
-              <w:t>(Permit)</w:t>
-            </w:r>
           </w:p>
         </w:tc>
         <w:tc>
@@ -5675,164 +5645,116 @@
             <w:pPr>
               <w:jc w:val="both"/>
             </w:pPr>
-            <w:proofErr w:type="spellStart"/>
-            <w:r>
-              <w:t>ApprovedByIRB</w:t>
-            </w:r>
-            <w:proofErr w:type="spellEnd"/>
-            <w:r>
-              <w:t>= READYFORAPPROVAL</w:t>
-            </w:r>
-          </w:p>
-          <w:p>
-            <w:pPr>
-              <w:jc w:val="both"/>
-            </w:pPr>
-            <w:proofErr w:type="spellStart"/>
-            <w:r>
-              <w:t>position.title</w:t>
-            </w:r>
-            <w:proofErr w:type="spellEnd"/>
-            <w:r>
-              <w:t>=IRB</w:t>
-            </w:r>
-          </w:p>
-          <w:p>
-            <w:pPr>
-              <w:jc w:val="both"/>
-            </w:pPr>
-            <w:proofErr w:type="spellStart"/>
+          </w:p>
+        </w:tc>
+        <w:tc>
+          <w:tcPr>
+            <w:tcW w:w="1950" w:type="dxa"/>
+          </w:tcPr>
+          <w:p>
+            <w:pPr>
+              <w:jc w:val="both"/>
+            </w:pPr>
+          </w:p>
+        </w:tc>
+        <w:tc>
+          <w:tcPr>
+            <w:tcW w:w="1695" w:type="dxa"/>
+          </w:tcPr>
+          <w:p>
+            <w:pPr>
+              <w:jc w:val="both"/>
+            </w:pPr>
+          </w:p>
+        </w:tc>
+        <w:tc>
+          <w:tcPr>
+            <w:tcW w:w="2027" w:type="dxa"/>
+          </w:tcPr>
+          <w:p>
+            <w:pPr>
+              <w:jc w:val="both"/>
+            </w:pPr>
+            <w:r>
+              <w:t xml:space="preserve">System sends an email to PI, Co-PI and Senior Personnel </w:t>
+            </w:r>
+          </w:p>
+          <w:p>
+            <w:pPr>
+              <w:jc w:val="both"/>
+            </w:pPr>
+            <w:r>
+              <w:t>If (IRB sign is</w:t>
+            </w:r>
+            <w:r>
+              <w:t xml:space="preserve"> </w:t>
+            </w:r>
+            <w:r>
+              <w:t>required)</w:t>
+            </w:r>
+          </w:p>
+          <w:p>
+            <w:pPr>
+              <w:jc w:val="both"/>
+            </w:pPr>
+            <w:r>
+              <w:t>Then</w:t>
+            </w:r>
+          </w:p>
+          <w:p>
+            <w:pPr>
+              <w:jc w:val="both"/>
+            </w:pPr>
+            <w:r>
+              <w:t xml:space="preserve">If </w:t>
+            </w:r>
+            <w:proofErr w:type="spellStart"/>
+            <w:r>
+              <w:t>irbApprovalRequired</w:t>
+            </w:r>
+            <w:proofErr w:type="spellEnd"/>
+            <w:r>
+              <w:t xml:space="preserve"> = </w:t>
+            </w:r>
+            <w:r>
+              <w:t xml:space="preserve">true and </w:t>
+            </w:r>
+            <w:proofErr w:type="spellStart"/>
+            <w:r>
+              <w:t>approvedbyirb</w:t>
+            </w:r>
+            <w:proofErr w:type="spellEnd"/>
+          </w:p>
+          <w:p>
+            <w:pPr>
+              <w:jc w:val="both"/>
+            </w:pPr>
+            <w:r>
+              <w:t>=</w:t>
+            </w:r>
+            <w:r>
+              <w:t>NOT</w:t>
+            </w:r>
+            <w:r>
+              <w:t>APPROVED</w:t>
+            </w:r>
+            <w:r>
+              <w:t xml:space="preserve"> then</w:t>
+            </w:r>
+          </w:p>
+          <w:p>
+            <w:pPr>
+              <w:jc w:val="both"/>
+            </w:pPr>
             <w:r>
               <w:lastRenderedPageBreak/>
-              <w:t>proposal.section</w:t>
-            </w:r>
-            <w:proofErr w:type="spellEnd"/>
-            <w:r>
-              <w:t>=Whole Proposal</w:t>
-            </w:r>
-          </w:p>
-          <w:p>
-            <w:pPr>
-              <w:jc w:val="both"/>
-            </w:pPr>
-            <w:proofErr w:type="spellStart"/>
-            <w:r>
-              <w:t>proposal.action</w:t>
-            </w:r>
-            <w:proofErr w:type="spellEnd"/>
-            <w:r>
-              <w:t xml:space="preserve"> = Approve</w:t>
-            </w:r>
-          </w:p>
-          <w:p>
-            <w:pPr>
-              <w:jc w:val="both"/>
-            </w:pPr>
-          </w:p>
-        </w:tc>
-        <w:tc>
-          <w:tcPr>
-            <w:tcW w:w="1950" w:type="dxa"/>
-          </w:tcPr>
-          <w:p>
-            <w:pPr>
-              <w:jc w:val="both"/>
-            </w:pPr>
-            <w:r>
-              <w:lastRenderedPageBreak/>
-              <w:t xml:space="preserve">If all IRBs have signed, then </w:t>
-            </w:r>
-          </w:p>
-          <w:p>
-            <w:pPr>
-              <w:jc w:val="both"/>
-            </w:pPr>
-            <w:proofErr w:type="spellStart"/>
-            <w:r>
-              <w:t>ApprovedByIRB</w:t>
-            </w:r>
-            <w:proofErr w:type="spellEnd"/>
-            <w:r>
-              <w:t>= APPROVED (</w:t>
-            </w:r>
-          </w:p>
-          <w:p>
-            <w:pPr>
-              <w:jc w:val="both"/>
-            </w:pPr>
-            <w:r>
-              <w:lastRenderedPageBreak/>
-              <w:t xml:space="preserve">if </w:t>
-            </w:r>
-            <w:proofErr w:type="spellStart"/>
-            <w:r>
-              <w:t>ApprovedByDean</w:t>
-            </w:r>
-            <w:proofErr w:type="spellEnd"/>
-            <w:r>
-              <w:t xml:space="preserve">= APROVED &amp;&amp; </w:t>
-            </w:r>
-            <w:proofErr w:type="spellStart"/>
-            <w:r>
-              <w:t>ApprovedByBusinessManager</w:t>
-            </w:r>
-            <w:proofErr w:type="spellEnd"/>
-            <w:r>
-              <w:t>=APPROVED then</w:t>
-            </w:r>
-          </w:p>
-          <w:p>
-            <w:pPr>
-              <w:jc w:val="both"/>
-            </w:pPr>
-            <w:proofErr w:type="spellStart"/>
-            <w:r>
-              <w:t>ApprovedByUniversityResearchAdministrator</w:t>
-            </w:r>
-            <w:proofErr w:type="spellEnd"/>
-            <w:r>
-              <w:t>= READYFORAPPROVAL)</w:t>
-            </w:r>
-          </w:p>
-        </w:tc>
-        <w:tc>
-          <w:tcPr>
-            <w:tcW w:w="1695" w:type="dxa"/>
-          </w:tcPr>
-          <w:p>
-            <w:pPr>
-              <w:jc w:val="both"/>
-            </w:pPr>
-            <w:r>
-              <w:lastRenderedPageBreak/>
-              <w:t>IRB signs the proposal</w:t>
-            </w:r>
-          </w:p>
-        </w:tc>
-        <w:tc>
-          <w:tcPr>
-            <w:tcW w:w="2027" w:type="dxa"/>
-          </w:tcPr>
-          <w:p>
-            <w:pPr>
-              <w:jc w:val="both"/>
-            </w:pPr>
-            <w:r>
-              <w:t xml:space="preserve">System sends an email to </w:t>
-            </w:r>
-            <w:r>
-              <w:t xml:space="preserve">PI, Co-PI, Senior Personnel </w:t>
-            </w:r>
-            <w:r>
-              <w:t xml:space="preserve"> and </w:t>
-            </w:r>
-            <w:r>
-              <w:t xml:space="preserve">University </w:t>
-            </w:r>
-            <w:r>
-              <w:lastRenderedPageBreak/>
-              <w:t>Research Administrator</w:t>
-            </w:r>
+              <w:t>send an email to IRB</w:t>
+            </w:r>
+          </w:p>
+          <w:p>
+            <w:pPr>
+              <w:jc w:val="both"/>
+            </w:pPr>
           </w:p>
         </w:tc>
       </w:tr>
@@ -5850,13 +5772,13 @@
             </w:pPr>
             <w:r>
               <w:lastRenderedPageBreak/>
-              <w:t>17</w:t>
-            </w:r>
-            <w:r>
-              <w:t>. ApproveProposalByUniversityResearchAdministrator-Rule</w:t>
-            </w:r>
-            <w:r>
-              <w:t>17</w:t>
+              <w:t>15</w:t>
+            </w:r>
+            <w:r>
+              <w:t>. ApproveProposalByDean-Rule</w:t>
+            </w:r>
+            <w:r>
+              <w:t>15</w:t>
             </w:r>
           </w:p>
         </w:tc>
@@ -5869,7 +5791,7 @@
               <w:jc w:val="both"/>
             </w:pPr>
             <w:r>
-              <w:t>Approve By University Research Administrator</w:t>
+              <w:t>Approve By Dean</w:t>
             </w:r>
           </w:p>
           <w:p>
@@ -5891,63 +5813,126 @@
             </w:pPr>
             <w:proofErr w:type="spellStart"/>
             <w:r>
+              <w:t>ApprovedByDean</w:t>
+            </w:r>
+            <w:proofErr w:type="spellEnd"/>
+            <w:r>
+              <w:t xml:space="preserve">= READYFORAPPROVAL &amp;&amp; </w:t>
+            </w:r>
+          </w:p>
+          <w:p>
+            <w:pPr>
+              <w:jc w:val="both"/>
+            </w:pPr>
+            <w:proofErr w:type="spellStart"/>
+            <w:r>
+              <w:t>position.title</w:t>
+            </w:r>
+            <w:proofErr w:type="spellEnd"/>
+            <w:r>
+              <w:t>= Dean</w:t>
+            </w:r>
+          </w:p>
+          <w:p>
+            <w:pPr>
+              <w:jc w:val="both"/>
+            </w:pPr>
+            <w:proofErr w:type="spellStart"/>
+            <w:r>
+              <w:t>proposal.section</w:t>
+            </w:r>
+            <w:proofErr w:type="spellEnd"/>
+            <w:r>
+              <w:t>=Whole Proposal</w:t>
+            </w:r>
+          </w:p>
+          <w:p>
+            <w:pPr>
+              <w:jc w:val="both"/>
+            </w:pPr>
+            <w:proofErr w:type="spellStart"/>
+            <w:r>
+              <w:t>proposal.action</w:t>
+            </w:r>
+            <w:proofErr w:type="spellEnd"/>
+            <w:r>
+              <w:t xml:space="preserve"> = Approve</w:t>
+            </w:r>
+          </w:p>
+        </w:tc>
+        <w:tc>
+          <w:tcPr>
+            <w:tcW w:w="1950" w:type="dxa"/>
+          </w:tcPr>
+          <w:p>
+            <w:pPr>
+              <w:jc w:val="both"/>
+            </w:pPr>
+            <w:r>
+              <w:t>If all Deans have signed, then</w:t>
+            </w:r>
+          </w:p>
+          <w:p>
+            <w:pPr>
+              <w:jc w:val="both"/>
+            </w:pPr>
+            <w:proofErr w:type="spellStart"/>
+            <w:r>
+              <w:t>ApprovedByDean</w:t>
+            </w:r>
+            <w:proofErr w:type="spellEnd"/>
+            <w:r>
+              <w:t>=APPROVED &amp;&amp;</w:t>
+            </w:r>
+          </w:p>
+          <w:p>
+            <w:pPr>
+              <w:jc w:val="both"/>
+            </w:pPr>
+            <w:r>
+              <w:t xml:space="preserve">If (IRB is not required) then </w:t>
+            </w:r>
+          </w:p>
+          <w:p>
+            <w:pPr>
+              <w:jc w:val="both"/>
+            </w:pPr>
+            <w:proofErr w:type="spellStart"/>
+            <w:r>
               <w:t>ApprovedByUniversityResearchAdministrator</w:t>
             </w:r>
             <w:proofErr w:type="spellEnd"/>
             <w:r>
-              <w:t>= READYFORAPPROVAL &amp;&amp;</w:t>
-            </w:r>
-          </w:p>
-          <w:p>
-            <w:pPr>
-              <w:jc w:val="both"/>
-            </w:pPr>
-            <w:proofErr w:type="spellStart"/>
-            <w:r>
-              <w:t>position.title</w:t>
-            </w:r>
-            <w:proofErr w:type="spellEnd"/>
-            <w:r>
-              <w:t>= University Research Administrator</w:t>
-            </w:r>
-          </w:p>
-          <w:p>
-            <w:pPr>
-              <w:jc w:val="both"/>
-            </w:pPr>
-            <w:proofErr w:type="spellStart"/>
-            <w:r>
-              <w:t>proposal.section</w:t>
-            </w:r>
-            <w:proofErr w:type="spellEnd"/>
-            <w:r>
-              <w:t>=Whole Proposal</w:t>
-            </w:r>
-          </w:p>
-          <w:p>
-            <w:pPr>
-              <w:jc w:val="both"/>
-            </w:pPr>
-            <w:proofErr w:type="spellStart"/>
-            <w:r>
-              <w:t>proposal.action</w:t>
-            </w:r>
-            <w:proofErr w:type="spellEnd"/>
-            <w:r>
-              <w:t xml:space="preserve"> = Approve</w:t>
-            </w:r>
-          </w:p>
-        </w:tc>
-        <w:tc>
-          <w:tcPr>
-            <w:tcW w:w="1950" w:type="dxa"/>
-          </w:tcPr>
-          <w:p>
-            <w:pPr>
-              <w:jc w:val="both"/>
-            </w:pPr>
-            <w:r>
-              <w:t>if all University Research Administrators have signed, then</w:t>
+              <w:t>= READYFORAPPROVAL</w:t>
+            </w:r>
+          </w:p>
+          <w:p>
+            <w:pPr>
+              <w:jc w:val="both"/>
+            </w:pPr>
+            <w:r>
+              <w:t>Else (</w:t>
+            </w:r>
+          </w:p>
+          <w:p>
+            <w:pPr>
+              <w:jc w:val="both"/>
+            </w:pPr>
+            <w:r>
+              <w:t xml:space="preserve">If </w:t>
+            </w:r>
+          </w:p>
+          <w:p>
+            <w:pPr>
+              <w:jc w:val="both"/>
+            </w:pPr>
+            <w:proofErr w:type="spellStart"/>
+            <w:r>
+              <w:t>ApprovedByIRB</w:t>
+            </w:r>
+            <w:proofErr w:type="spellEnd"/>
+            <w:r>
+              <w:t>= APPROVED then</w:t>
             </w:r>
           </w:p>
           <w:p>
@@ -5960,28 +5945,7 @@
             </w:r>
             <w:proofErr w:type="spellEnd"/>
             <w:r>
-              <w:t>=</w:t>
-            </w:r>
-          </w:p>
-          <w:p>
-            <w:pPr>
-              <w:jc w:val="both"/>
-            </w:pPr>
-            <w:r>
-              <w:t>APPROVED &amp;&amp;</w:t>
-            </w:r>
-          </w:p>
-          <w:p>
-            <w:pPr>
-              <w:jc w:val="both"/>
-            </w:pPr>
-            <w:proofErr w:type="spellStart"/>
-            <w:r>
-              <w:t>ApprovedByUniversityResearchDirector</w:t>
-            </w:r>
-            <w:proofErr w:type="spellEnd"/>
-            <w:r>
-              <w:t>=READYFORAPPROVAL</w:t>
+              <w:t>= READYFORAPPROVAL)</w:t>
             </w:r>
           </w:p>
         </w:tc>
@@ -5994,7 +5958,7 @@
               <w:jc w:val="both"/>
             </w:pPr>
             <w:r>
-              <w:t>University Research Administrator signs the proposal</w:t>
+              <w:t xml:space="preserve">Dean signs the proposal </w:t>
             </w:r>
           </w:p>
         </w:tc>
@@ -6007,17 +5971,83 @@
               <w:jc w:val="both"/>
             </w:pPr>
             <w:r>
-              <w:t>System sends an email to</w:t>
-            </w:r>
-            <w:r>
-              <w:t xml:space="preserve"> PI, Co-PI, Senior Personnel</w:t>
-            </w:r>
-            <w:r>
-              <w:t xml:space="preserve">, </w:t>
-            </w:r>
-            <w:r>
-              <w:t>University Research Director</w:t>
-            </w:r>
+              <w:t>System sends an email</w:t>
+            </w:r>
+            <w:r>
+              <w:t xml:space="preserve"> to PI, Co-PI, Senior Personnel</w:t>
+            </w:r>
+            <w:r>
+              <w:t>,</w:t>
+            </w:r>
+            <w:r>
+              <w:t xml:space="preserve"> </w:t>
+            </w:r>
+            <w:r>
+              <w:t>University Research Administrator</w:t>
+            </w:r>
+            <w:r>
+              <w:t xml:space="preserve"> and </w:t>
+            </w:r>
+          </w:p>
+          <w:p>
+            <w:pPr>
+              <w:jc w:val="both"/>
+            </w:pPr>
+            <w:r>
+              <w:t>If (IRB sign is not required)</w:t>
+            </w:r>
+          </w:p>
+          <w:p>
+            <w:pPr>
+              <w:jc w:val="both"/>
+            </w:pPr>
+            <w:r>
+              <w:t>Then</w:t>
+            </w:r>
+          </w:p>
+          <w:p>
+            <w:pPr>
+              <w:jc w:val="both"/>
+            </w:pPr>
+            <w:r>
+              <w:t xml:space="preserve">If </w:t>
+            </w:r>
+            <w:proofErr w:type="spellStart"/>
+            <w:r>
+              <w:t>irbApprovalRequired</w:t>
+            </w:r>
+            <w:proofErr w:type="spellEnd"/>
+            <w:r>
+              <w:t xml:space="preserve"> = false then</w:t>
+            </w:r>
+          </w:p>
+          <w:p>
+            <w:pPr>
+              <w:jc w:val="both"/>
+            </w:pPr>
+            <w:r>
+              <w:t>don’t need to send an email to IRB</w:t>
+            </w:r>
+          </w:p>
+          <w:p>
+            <w:pPr>
+              <w:jc w:val="both"/>
+            </w:pPr>
+          </w:p>
+          <w:p>
+            <w:pPr>
+              <w:jc w:val="both"/>
+            </w:pPr>
+          </w:p>
+          <w:p>
+            <w:pPr>
+              <w:jc w:val="both"/>
+            </w:pPr>
+          </w:p>
+          <w:p>
+            <w:pPr>
+              <w:jc w:val="both"/>
+            </w:pPr>
           </w:p>
         </w:tc>
       </w:tr>
@@ -6033,15 +6063,6 @@
             <w:pPr>
               <w:jc w:val="both"/>
             </w:pPr>
-            <w:r>
-              <w:t>18</w:t>
-            </w:r>
-            <w:r>
-              <w:t>. ApproveProposalByUniversityResearchDirector-Rule</w:t>
-            </w:r>
-            <w:r>
-              <w:t>18</w:t>
-            </w:r>
           </w:p>
         </w:tc>
         <w:tc>
@@ -6052,6 +6073,807 @@
             <w:pPr>
               <w:jc w:val="both"/>
             </w:pPr>
+          </w:p>
+        </w:tc>
+        <w:tc>
+          <w:tcPr>
+            <w:tcW w:w="3420" w:type="dxa"/>
+          </w:tcPr>
+          <w:p>
+            <w:pPr>
+              <w:jc w:val="both"/>
+            </w:pPr>
+          </w:p>
+        </w:tc>
+        <w:tc>
+          <w:tcPr>
+            <w:tcW w:w="1950" w:type="dxa"/>
+          </w:tcPr>
+          <w:p>
+            <w:pPr>
+              <w:jc w:val="both"/>
+            </w:pPr>
+          </w:p>
+        </w:tc>
+        <w:tc>
+          <w:tcPr>
+            <w:tcW w:w="1695" w:type="dxa"/>
+          </w:tcPr>
+          <w:p>
+            <w:pPr>
+              <w:jc w:val="both"/>
+            </w:pPr>
+          </w:p>
+        </w:tc>
+        <w:tc>
+          <w:tcPr>
+            <w:tcW w:w="2027" w:type="dxa"/>
+          </w:tcPr>
+          <w:p>
+            <w:pPr>
+              <w:jc w:val="both"/>
+            </w:pPr>
+            <w:r>
+              <w:t>System sends an email to PI, Co-PI, Senior Personnel, University Research Administrator</w:t>
+            </w:r>
+            <w:r>
+              <w:t xml:space="preserve"> and</w:t>
+            </w:r>
+          </w:p>
+          <w:p>
+            <w:pPr>
+              <w:jc w:val="both"/>
+            </w:pPr>
+            <w:r>
+              <w:t>If (IRB sign is required)</w:t>
+            </w:r>
+          </w:p>
+          <w:p>
+            <w:pPr>
+              <w:jc w:val="both"/>
+            </w:pPr>
+            <w:r>
+              <w:lastRenderedPageBreak/>
+              <w:t>Then</w:t>
+            </w:r>
+          </w:p>
+          <w:p>
+            <w:pPr>
+              <w:jc w:val="both"/>
+            </w:pPr>
+            <w:r>
+              <w:t xml:space="preserve">If </w:t>
+            </w:r>
+            <w:proofErr w:type="spellStart"/>
+            <w:r>
+              <w:t>irbApprovalRequired</w:t>
+            </w:r>
+            <w:proofErr w:type="spellEnd"/>
+            <w:r>
+              <w:t xml:space="preserve"> = true and </w:t>
+            </w:r>
+            <w:proofErr w:type="spellStart"/>
+            <w:r>
+              <w:t>approvedbyirb</w:t>
+            </w:r>
+            <w:proofErr w:type="spellEnd"/>
+          </w:p>
+          <w:p>
+            <w:pPr>
+              <w:jc w:val="both"/>
+            </w:pPr>
+            <w:r>
+              <w:t>=</w:t>
+            </w:r>
+            <w:r>
+              <w:t>NOT</w:t>
+            </w:r>
+            <w:r>
+              <w:t>APPROVED then</w:t>
+            </w:r>
+          </w:p>
+          <w:p>
+            <w:pPr>
+              <w:jc w:val="both"/>
+            </w:pPr>
+            <w:r>
+              <w:t>send an email to IRB</w:t>
+            </w:r>
+          </w:p>
+          <w:p>
+            <w:pPr>
+              <w:jc w:val="both"/>
+            </w:pPr>
+          </w:p>
+        </w:tc>
+      </w:tr>
+      <w:tr>
+        <w:trPr>
+          <w:trHeight w:val="260"/>
+        </w:trPr>
+        <w:tc>
+          <w:tcPr>
+            <w:tcW w:w="2788" w:type="dxa"/>
+          </w:tcPr>
+          <w:p>
+            <w:pPr>
+              <w:jc w:val="both"/>
+            </w:pPr>
+            <w:r>
+              <w:lastRenderedPageBreak/>
+              <w:t>16.</w:t>
+            </w:r>
+            <w:r>
+              <w:t xml:space="preserve"> ApproveProposalByIRB-Rule</w:t>
+            </w:r>
+            <w:r>
+              <w:t>16</w:t>
+            </w:r>
+          </w:p>
+        </w:tc>
+        <w:tc>
+          <w:tcPr>
+            <w:tcW w:w="2250" w:type="dxa"/>
+          </w:tcPr>
+          <w:p>
+            <w:pPr>
+              <w:jc w:val="both"/>
+            </w:pPr>
+            <w:r>
+              <w:t>Approve By IRB</w:t>
+            </w:r>
+          </w:p>
+          <w:p>
+            <w:pPr>
+              <w:jc w:val="both"/>
+            </w:pPr>
+            <w:r>
+              <w:t>(Permit)</w:t>
+            </w:r>
+          </w:p>
+        </w:tc>
+        <w:tc>
+          <w:tcPr>
+            <w:tcW w:w="3420" w:type="dxa"/>
+          </w:tcPr>
+          <w:p>
+            <w:pPr>
+              <w:jc w:val="both"/>
+            </w:pPr>
+            <w:proofErr w:type="spellStart"/>
+            <w:r>
+              <w:t>ApprovedByIRB</w:t>
+            </w:r>
+            <w:proofErr w:type="spellEnd"/>
+            <w:r>
+              <w:t>= READYFORAPPROVAL</w:t>
+            </w:r>
+          </w:p>
+          <w:p>
+            <w:pPr>
+              <w:jc w:val="both"/>
+            </w:pPr>
+            <w:proofErr w:type="spellStart"/>
+            <w:r>
+              <w:t>position.title</w:t>
+            </w:r>
+            <w:proofErr w:type="spellEnd"/>
+            <w:r>
+              <w:t>=IRB</w:t>
+            </w:r>
+          </w:p>
+          <w:p>
+            <w:pPr>
+              <w:jc w:val="both"/>
+            </w:pPr>
+            <w:proofErr w:type="spellStart"/>
+            <w:r>
+              <w:t>proposal.section</w:t>
+            </w:r>
+            <w:proofErr w:type="spellEnd"/>
+            <w:r>
+              <w:t>=Whole Proposal</w:t>
+            </w:r>
+          </w:p>
+          <w:p>
+            <w:pPr>
+              <w:jc w:val="both"/>
+            </w:pPr>
+            <w:proofErr w:type="spellStart"/>
+            <w:r>
+              <w:t>proposal.action</w:t>
+            </w:r>
+            <w:proofErr w:type="spellEnd"/>
+            <w:r>
+              <w:t xml:space="preserve"> = Approve</w:t>
+            </w:r>
+          </w:p>
+          <w:p>
+            <w:pPr>
+              <w:jc w:val="both"/>
+            </w:pPr>
+          </w:p>
+        </w:tc>
+        <w:tc>
+          <w:tcPr>
+            <w:tcW w:w="1950" w:type="dxa"/>
+          </w:tcPr>
+          <w:p>
+            <w:pPr>
+              <w:jc w:val="both"/>
+            </w:pPr>
+            <w:r>
+              <w:t xml:space="preserve">If all IRBs have signed, then </w:t>
+            </w:r>
+          </w:p>
+          <w:p>
+            <w:pPr>
+              <w:jc w:val="both"/>
+            </w:pPr>
+            <w:proofErr w:type="spellStart"/>
+            <w:r>
+              <w:t>ApprovedByIRB</w:t>
+            </w:r>
+            <w:proofErr w:type="spellEnd"/>
+            <w:r>
+              <w:t>= APPROVED (</w:t>
+            </w:r>
+          </w:p>
+          <w:p>
+            <w:pPr>
+              <w:jc w:val="both"/>
+            </w:pPr>
+            <w:r>
+              <w:t xml:space="preserve">if </w:t>
+            </w:r>
+            <w:proofErr w:type="spellStart"/>
+            <w:r>
+              <w:t>ApprovedByDean</w:t>
+            </w:r>
+            <w:proofErr w:type="spellEnd"/>
+            <w:r>
+              <w:t xml:space="preserve">= APROVED &amp;&amp; </w:t>
+            </w:r>
+            <w:proofErr w:type="spellStart"/>
+            <w:r>
+              <w:t>ApprovedByBusinessManager</w:t>
+            </w:r>
+            <w:proofErr w:type="spellEnd"/>
+            <w:r>
+              <w:t>=APPROVED then</w:t>
+            </w:r>
+          </w:p>
+          <w:p>
+            <w:pPr>
+              <w:jc w:val="both"/>
+            </w:pPr>
+            <w:proofErr w:type="spellStart"/>
+            <w:r>
+              <w:t>ApprovedByUniversityResearchAdministrator</w:t>
+            </w:r>
+            <w:proofErr w:type="spellEnd"/>
+            <w:r>
+              <w:t>= READYFORAPPROVAL)</w:t>
+            </w:r>
+          </w:p>
+        </w:tc>
+        <w:tc>
+          <w:tcPr>
+            <w:tcW w:w="1695" w:type="dxa"/>
+          </w:tcPr>
+          <w:p>
+            <w:pPr>
+              <w:jc w:val="both"/>
+            </w:pPr>
+            <w:r>
+              <w:t>IRB signs the proposal</w:t>
+            </w:r>
+          </w:p>
+        </w:tc>
+        <w:tc>
+          <w:tcPr>
+            <w:tcW w:w="2027" w:type="dxa"/>
+          </w:tcPr>
+          <w:p>
+            <w:pPr>
+              <w:jc w:val="both"/>
+            </w:pPr>
+            <w:r>
+              <w:t xml:space="preserve">System sends an email to </w:t>
+            </w:r>
+            <w:r>
+              <w:t xml:space="preserve">PI, Co-PI, Senior Personnel </w:t>
+            </w:r>
+            <w:r>
+              <w:t xml:space="preserve"> and </w:t>
+            </w:r>
+            <w:r>
+              <w:t>University Research Administrator</w:t>
+            </w:r>
+          </w:p>
+        </w:tc>
+      </w:tr>
+      <w:tr>
+        <w:trPr>
+          <w:trHeight w:val="260"/>
+        </w:trPr>
+        <w:tc>
+          <w:tcPr>
+            <w:tcW w:w="2788" w:type="dxa"/>
+          </w:tcPr>
+          <w:p>
+            <w:pPr>
+              <w:jc w:val="both"/>
+            </w:pPr>
+          </w:p>
+        </w:tc>
+        <w:tc>
+          <w:tcPr>
+            <w:tcW w:w="2250" w:type="dxa"/>
+          </w:tcPr>
+          <w:p>
+            <w:pPr>
+              <w:jc w:val="both"/>
+            </w:pPr>
+          </w:p>
+        </w:tc>
+        <w:tc>
+          <w:tcPr>
+            <w:tcW w:w="3420" w:type="dxa"/>
+          </w:tcPr>
+          <w:p>
+            <w:pPr>
+              <w:jc w:val="both"/>
+            </w:pPr>
+          </w:p>
+        </w:tc>
+        <w:tc>
+          <w:tcPr>
+            <w:tcW w:w="1950" w:type="dxa"/>
+          </w:tcPr>
+          <w:p>
+            <w:pPr>
+              <w:jc w:val="both"/>
+            </w:pPr>
+          </w:p>
+        </w:tc>
+        <w:tc>
+          <w:tcPr>
+            <w:tcW w:w="1695" w:type="dxa"/>
+          </w:tcPr>
+          <w:p>
+            <w:pPr>
+              <w:jc w:val="both"/>
+            </w:pPr>
+          </w:p>
+        </w:tc>
+        <w:tc>
+          <w:tcPr>
+            <w:tcW w:w="2027" w:type="dxa"/>
+          </w:tcPr>
+          <w:p>
+            <w:pPr>
+              <w:jc w:val="both"/>
+              <w:rPr>
+                <w:color w:val="auto"/>
+              </w:rPr>
+            </w:pPr>
+            <w:r>
+              <w:t>System sends an email to PI, Co-PI, Senior Personnel  and University Research Administrator</w:t>
+            </w:r>
+            <w:r>
+              <w:rPr>
+                <w:color w:val="auto"/>
+              </w:rPr>
+              <w:t xml:space="preserve"> and</w:t>
+            </w:r>
+          </w:p>
+          <w:p>
+            <w:pPr>
+              <w:jc w:val="both"/>
+              <w:rPr>
+                <w:color w:val="auto"/>
+              </w:rPr>
+            </w:pPr>
+            <w:r>
+              <w:rPr>
+                <w:color w:val="auto"/>
+              </w:rPr>
+              <w:lastRenderedPageBreak/>
+              <w:t xml:space="preserve">If </w:t>
+            </w:r>
+            <w:proofErr w:type="spellStart"/>
+            <w:r>
+              <w:rPr>
+                <w:color w:val="auto"/>
+              </w:rPr>
+              <w:t>ApprovedByBusinessManager</w:t>
+            </w:r>
+            <w:proofErr w:type="spellEnd"/>
+            <w:r>
+              <w:rPr>
+                <w:color w:val="auto"/>
+              </w:rPr>
+              <w:t xml:space="preserve"> = </w:t>
+            </w:r>
+            <w:r>
+              <w:rPr>
+                <w:color w:val="auto"/>
+              </w:rPr>
+              <w:t>NOT</w:t>
+            </w:r>
+            <w:r>
+              <w:rPr>
+                <w:color w:val="auto"/>
+              </w:rPr>
+              <w:t>APPROVED then</w:t>
+            </w:r>
+          </w:p>
+          <w:p>
+            <w:pPr>
+              <w:jc w:val="both"/>
+              <w:rPr>
+                <w:color w:val="auto"/>
+              </w:rPr>
+            </w:pPr>
+            <w:r>
+              <w:rPr>
+                <w:color w:val="auto"/>
+              </w:rPr>
+              <w:t xml:space="preserve">send email to </w:t>
+            </w:r>
+            <w:proofErr w:type="spellStart"/>
+            <w:r>
+              <w:rPr>
+                <w:color w:val="auto"/>
+              </w:rPr>
+              <w:t>BusinessManager</w:t>
+            </w:r>
+            <w:proofErr w:type="spellEnd"/>
+          </w:p>
+          <w:p>
+            <w:pPr>
+              <w:jc w:val="both"/>
+            </w:pPr>
+          </w:p>
+          <w:p>
+            <w:pPr>
+              <w:jc w:val="both"/>
+            </w:pPr>
+          </w:p>
+        </w:tc>
+      </w:tr>
+      <w:tr>
+        <w:trPr>
+          <w:trHeight w:val="260"/>
+        </w:trPr>
+        <w:tc>
+          <w:tcPr>
+            <w:tcW w:w="2788" w:type="dxa"/>
+          </w:tcPr>
+          <w:p>
+            <w:pPr>
+              <w:jc w:val="both"/>
+            </w:pPr>
+          </w:p>
+        </w:tc>
+        <w:tc>
+          <w:tcPr>
+            <w:tcW w:w="2250" w:type="dxa"/>
+          </w:tcPr>
+          <w:p>
+            <w:pPr>
+              <w:jc w:val="both"/>
+            </w:pPr>
+          </w:p>
+        </w:tc>
+        <w:tc>
+          <w:tcPr>
+            <w:tcW w:w="3420" w:type="dxa"/>
+          </w:tcPr>
+          <w:p>
+            <w:pPr>
+              <w:jc w:val="both"/>
+            </w:pPr>
+          </w:p>
+        </w:tc>
+        <w:tc>
+          <w:tcPr>
+            <w:tcW w:w="1950" w:type="dxa"/>
+          </w:tcPr>
+          <w:p>
+            <w:pPr>
+              <w:jc w:val="both"/>
+            </w:pPr>
+          </w:p>
+        </w:tc>
+        <w:tc>
+          <w:tcPr>
+            <w:tcW w:w="1695" w:type="dxa"/>
+          </w:tcPr>
+          <w:p>
+            <w:pPr>
+              <w:jc w:val="both"/>
+            </w:pPr>
+          </w:p>
+        </w:tc>
+        <w:tc>
+          <w:tcPr>
+            <w:tcW w:w="2027" w:type="dxa"/>
+          </w:tcPr>
+          <w:p>
+            <w:pPr>
+              <w:jc w:val="both"/>
+            </w:pPr>
+            <w:r>
+              <w:t>System sends an email to PI, Co-PI, Senior Personnel  University Research Administrator</w:t>
+            </w:r>
+          </w:p>
+          <w:p>
+            <w:pPr>
+              <w:jc w:val="both"/>
+              <w:rPr>
+                <w:color w:val="auto"/>
+              </w:rPr>
+            </w:pPr>
+            <w:r>
+              <w:rPr>
+                <w:color w:val="auto"/>
+              </w:rPr>
+              <w:t xml:space="preserve">If </w:t>
+            </w:r>
+            <w:proofErr w:type="spellStart"/>
+            <w:r>
+              <w:rPr>
+                <w:color w:val="auto"/>
+              </w:rPr>
+              <w:t>ApprovedByDean</w:t>
+            </w:r>
+            <w:proofErr w:type="spellEnd"/>
+            <w:r>
+              <w:rPr>
+                <w:color w:val="auto"/>
+              </w:rPr>
+              <w:t xml:space="preserve"> = </w:t>
+            </w:r>
+            <w:r>
+              <w:rPr>
+                <w:color w:val="auto"/>
+              </w:rPr>
+              <w:t>NOT</w:t>
+            </w:r>
+            <w:r>
+              <w:rPr>
+                <w:color w:val="auto"/>
+              </w:rPr>
+              <w:t>APPROVED then</w:t>
+            </w:r>
+          </w:p>
+          <w:p>
+            <w:pPr>
+              <w:jc w:val="both"/>
+              <w:rPr>
+                <w:color w:val="auto"/>
+              </w:rPr>
+            </w:pPr>
+            <w:r>
+              <w:rPr>
+                <w:color w:val="auto"/>
+              </w:rPr>
+              <w:t>send email to Dean</w:t>
+            </w:r>
+          </w:p>
+          <w:p>
+            <w:pPr>
+              <w:jc w:val="both"/>
+            </w:pPr>
+          </w:p>
+          <w:p>
+            <w:pPr>
+              <w:jc w:val="both"/>
+            </w:pPr>
+          </w:p>
+        </w:tc>
+      </w:tr>
+      <w:tr>
+        <w:trPr>
+          <w:trHeight w:val="260"/>
+        </w:trPr>
+        <w:tc>
+          <w:tcPr>
+            <w:tcW w:w="2788" w:type="dxa"/>
+          </w:tcPr>
+          <w:p>
+            <w:pPr>
+              <w:jc w:val="both"/>
+            </w:pPr>
+            <w:r>
+              <w:t>17. ApproveProposalByUniversityResearchAdministrator-Rule17</w:t>
+            </w:r>
+          </w:p>
+        </w:tc>
+        <w:tc>
+          <w:tcPr>
+            <w:tcW w:w="2250" w:type="dxa"/>
+          </w:tcPr>
+          <w:p>
+            <w:pPr>
+              <w:jc w:val="both"/>
+            </w:pPr>
+            <w:r>
+              <w:t>Approve By University Research Administrator</w:t>
+            </w:r>
+          </w:p>
+          <w:p>
+            <w:pPr>
+              <w:jc w:val="both"/>
+            </w:pPr>
+            <w:r>
+              <w:t>(Permit)</w:t>
+            </w:r>
+          </w:p>
+        </w:tc>
+        <w:tc>
+          <w:tcPr>
+            <w:tcW w:w="3420" w:type="dxa"/>
+          </w:tcPr>
+          <w:p>
+            <w:pPr>
+              <w:jc w:val="both"/>
+            </w:pPr>
+            <w:proofErr w:type="spellStart"/>
+            <w:r>
+              <w:t>ApprovedByUniversityResearchAdministrator</w:t>
+            </w:r>
+            <w:proofErr w:type="spellEnd"/>
+            <w:r>
+              <w:t>= READYFORAPPROVAL &amp;&amp;</w:t>
+            </w:r>
+          </w:p>
+          <w:p>
+            <w:pPr>
+              <w:jc w:val="both"/>
+            </w:pPr>
+            <w:proofErr w:type="spellStart"/>
+            <w:r>
+              <w:t>position.title</w:t>
+            </w:r>
+            <w:proofErr w:type="spellEnd"/>
+            <w:r>
+              <w:t>= University Research Administrator</w:t>
+            </w:r>
+          </w:p>
+          <w:p>
+            <w:pPr>
+              <w:jc w:val="both"/>
+            </w:pPr>
+            <w:proofErr w:type="spellStart"/>
+            <w:r>
+              <w:t>proposal.section</w:t>
+            </w:r>
+            <w:proofErr w:type="spellEnd"/>
+            <w:r>
+              <w:t>=Whole Proposal</w:t>
+            </w:r>
+          </w:p>
+          <w:p>
+            <w:pPr>
+              <w:jc w:val="both"/>
+            </w:pPr>
+            <w:proofErr w:type="spellStart"/>
+            <w:r>
+              <w:t>proposal.action</w:t>
+            </w:r>
+            <w:proofErr w:type="spellEnd"/>
+            <w:r>
+              <w:t xml:space="preserve"> = Approve</w:t>
+            </w:r>
+          </w:p>
+        </w:tc>
+        <w:tc>
+          <w:tcPr>
+            <w:tcW w:w="1950" w:type="dxa"/>
+          </w:tcPr>
+          <w:p>
+            <w:pPr>
+              <w:jc w:val="both"/>
+            </w:pPr>
+            <w:r>
+              <w:t>if all University Research Administrators have signed, then</w:t>
+            </w:r>
+          </w:p>
+          <w:p>
+            <w:pPr>
+              <w:jc w:val="both"/>
+            </w:pPr>
+            <w:proofErr w:type="spellStart"/>
+            <w:r>
+              <w:t>ApprovedByUniversityResearchAdministrator</w:t>
+            </w:r>
+            <w:proofErr w:type="spellEnd"/>
+            <w:r>
+              <w:t>=</w:t>
+            </w:r>
+          </w:p>
+          <w:p>
+            <w:pPr>
+              <w:jc w:val="both"/>
+            </w:pPr>
+            <w:r>
+              <w:t>APPROVED &amp;&amp;</w:t>
+            </w:r>
+          </w:p>
+          <w:p>
+            <w:pPr>
+              <w:jc w:val="both"/>
+            </w:pPr>
+            <w:proofErr w:type="spellStart"/>
+            <w:r>
+              <w:t>ApprovedByUniversityResearchDir</w:t>
+            </w:r>
+            <w:r>
+              <w:lastRenderedPageBreak/>
+              <w:t>ector</w:t>
+            </w:r>
+            <w:proofErr w:type="spellEnd"/>
+            <w:r>
+              <w:t>=READYFORAPPROVAL</w:t>
+            </w:r>
+          </w:p>
+        </w:tc>
+        <w:tc>
+          <w:tcPr>
+            <w:tcW w:w="1695" w:type="dxa"/>
+          </w:tcPr>
+          <w:p>
+            <w:pPr>
+              <w:jc w:val="both"/>
+            </w:pPr>
+            <w:r>
+              <w:lastRenderedPageBreak/>
+              <w:t>University Research Administrator signs the proposal</w:t>
+            </w:r>
+          </w:p>
+        </w:tc>
+        <w:tc>
+          <w:tcPr>
+            <w:tcW w:w="2027" w:type="dxa"/>
+          </w:tcPr>
+          <w:p>
+            <w:pPr>
+              <w:jc w:val="both"/>
+            </w:pPr>
+            <w:r>
+              <w:t>System sends an email to PI, Co-PI, Senior Personnel, University Research Director</w:t>
+            </w:r>
+          </w:p>
+        </w:tc>
+      </w:tr>
+      <w:tr>
+        <w:trPr>
+          <w:trHeight w:val="260"/>
+        </w:trPr>
+        <w:tc>
+          <w:tcPr>
+            <w:tcW w:w="2788" w:type="dxa"/>
+          </w:tcPr>
+          <w:p>
+            <w:pPr>
+              <w:jc w:val="both"/>
+            </w:pPr>
+            <w:r>
+              <w:t>18. ApproveProposalByUniversityResearchDirector-Rule18</w:t>
+            </w:r>
+          </w:p>
+        </w:tc>
+        <w:tc>
+          <w:tcPr>
+            <w:tcW w:w="2250" w:type="dxa"/>
+          </w:tcPr>
+          <w:p>
+            <w:pPr>
+              <w:jc w:val="both"/>
+            </w:pPr>
             <w:r>
               <w:t>Approve by University Research Director</w:t>
             </w:r>
@@ -6180,18 +7002,11 @@
               <w:jc w:val="both"/>
             </w:pPr>
             <w:r>
-              <w:t>System sends an email to PI, Co-PI, Senior Personnel</w:t>
-            </w:r>
-            <w:r>
-              <w:t xml:space="preserve"> </w:t>
-            </w:r>
-            <w:r>
-              <w:t xml:space="preserve">and </w:t>
-            </w:r>
-            <w:r>
-              <w:rPr>
-                <w:color w:val="FF0000"/>
-                <w:highlight w:val="blue"/>
+              <w:t xml:space="preserve">System sends an email to PI, Co-PI, Senior Personnel and </w:t>
+            </w:r>
+            <w:r>
+              <w:rPr>
+                <w:color w:val="auto"/>
               </w:rPr>
               <w:t>University Research Administrator</w:t>
             </w:r>
@@ -6663,6 +7478,7 @@
             </w:pPr>
             <w:proofErr w:type="spellStart"/>
             <w:r>
+              <w:lastRenderedPageBreak/>
               <w:t>proposal.action</w:t>
             </w:r>
             <w:proofErr w:type="spellEnd"/>
@@ -6681,6 +7497,7 @@
             </w:pPr>
             <w:proofErr w:type="spellStart"/>
             <w:r>
+              <w:lastRenderedPageBreak/>
               <w:t>ApprovedByBusinessManager</w:t>
             </w:r>
             <w:proofErr w:type="spellEnd"/>
@@ -6694,6 +7511,7 @@
             </w:pPr>
             <w:proofErr w:type="spellStart"/>
             <w:r>
+              <w:lastRenderedPageBreak/>
               <w:t>SubmittedByPI</w:t>
             </w:r>
             <w:proofErr w:type="spellEnd"/>
@@ -6772,6 +7590,7 @@
               <w:rPr>
                 <w:color w:val="auto"/>
               </w:rPr>
+              <w:lastRenderedPageBreak/>
               <w:t>Business Manager signs the proposal</w:t>
             </w:r>
           </w:p>
@@ -6788,21 +7607,23 @@
               <w:t>System sends email to PI, Co-PI and Senior Personnel, Department Chair</w:t>
             </w:r>
             <w:r>
-              <w:t xml:space="preserve"> and Business Manager</w:t>
-            </w:r>
-          </w:p>
-          <w:p>
-            <w:pPr>
-              <w:jc w:val="both"/>
-              <w:rPr>
-                <w:color w:val="FF0000"/>
-                <w:highlight w:val="blue"/>
-              </w:rPr>
-            </w:pPr>
-            <w:r>
-              <w:rPr>
-                <w:color w:val="FF0000"/>
-                <w:highlight w:val="blue"/>
+              <w:t xml:space="preserve"> </w:t>
+            </w:r>
+            <w:r>
+              <w:lastRenderedPageBreak/>
+              <w:t>and Business Manager</w:t>
+            </w:r>
+          </w:p>
+          <w:p>
+            <w:pPr>
+              <w:jc w:val="both"/>
+              <w:rPr>
+                <w:color w:val="auto"/>
+              </w:rPr>
+            </w:pPr>
+            <w:r>
+              <w:rPr>
+                <w:color w:val="auto"/>
               </w:rPr>
               <w:t>If (IRB sign is required)</w:t>
             </w:r>
@@ -6811,14 +7632,12 @@
             <w:pPr>
               <w:jc w:val="both"/>
               <w:rPr>
-                <w:color w:val="FF0000"/>
-                <w:highlight w:val="blue"/>
-              </w:rPr>
-            </w:pPr>
-            <w:r>
-              <w:rPr>
-                <w:color w:val="FF0000"/>
-                <w:highlight w:val="blue"/>
+                <w:color w:val="auto"/>
+              </w:rPr>
+            </w:pPr>
+            <w:r>
+              <w:rPr>
+                <w:color w:val="auto"/>
               </w:rPr>
               <w:t>Then</w:t>
             </w:r>
@@ -6827,30 +7646,26 @@
             <w:pPr>
               <w:jc w:val="both"/>
               <w:rPr>
-                <w:color w:val="FF0000"/>
-                <w:highlight w:val="blue"/>
-              </w:rPr>
-            </w:pPr>
-            <w:r>
-              <w:rPr>
-                <w:color w:val="FF0000"/>
-                <w:highlight w:val="blue"/>
+                <w:color w:val="auto"/>
+              </w:rPr>
+            </w:pPr>
+            <w:r>
+              <w:rPr>
+                <w:color w:val="auto"/>
               </w:rPr>
               <w:t xml:space="preserve">If </w:t>
             </w:r>
             <w:proofErr w:type="spellStart"/>
             <w:r>
               <w:rPr>
-                <w:color w:val="FF0000"/>
-                <w:highlight w:val="blue"/>
+                <w:color w:val="auto"/>
               </w:rPr>
               <w:t>ApprovedByIRB</w:t>
             </w:r>
             <w:proofErr w:type="spellEnd"/>
             <w:r>
               <w:rPr>
-                <w:color w:val="FF0000"/>
-                <w:highlight w:val="blue"/>
+                <w:color w:val="auto"/>
               </w:rPr>
               <w:t>= APPROVED then</w:t>
             </w:r>
@@ -6859,14 +7674,12 @@
             <w:pPr>
               <w:jc w:val="both"/>
               <w:rPr>
-                <w:color w:val="FF0000"/>
-                <w:highlight w:val="blue"/>
-              </w:rPr>
-            </w:pPr>
-            <w:r>
-              <w:rPr>
-                <w:color w:val="FF0000"/>
-                <w:highlight w:val="blue"/>
+                <w:color w:val="auto"/>
+              </w:rPr>
+            </w:pPr>
+            <w:r>
+              <w:rPr>
+                <w:color w:val="auto"/>
               </w:rPr>
               <w:t>send email to IRB</w:t>
             </w:r>
@@ -7110,27 +7923,21 @@
             </w:r>
             <w:proofErr w:type="spellStart"/>
             <w:r>
-              <w:rPr>
-                <w:highlight w:val="yellow"/>
-              </w:rPr>
               <w:t>ApprovedByIRB</w:t>
             </w:r>
             <w:proofErr w:type="spellEnd"/>
             <w:r>
-              <w:rPr>
-                <w:highlight w:val="yellow"/>
-              </w:rPr>
-              <w:t>= NOTAPPROVED then</w:t>
-            </w:r>
-          </w:p>
-          <w:p>
-            <w:pPr>
-              <w:jc w:val="both"/>
-            </w:pPr>
-            <w:r>
-              <w:rPr>
-                <w:highlight w:val="yellow"/>
-              </w:rPr>
+              <w:t xml:space="preserve">= </w:t>
+            </w:r>
+            <w:r>
+              <w:t>APPROVED then</w:t>
+            </w:r>
+          </w:p>
+          <w:p>
+            <w:pPr>
+              <w:jc w:val="both"/>
+            </w:pPr>
+            <w:r>
               <w:t>send email to IRB</w:t>
             </w:r>
           </w:p>
@@ -7215,6 +8022,7 @@
             </w:pPr>
             <w:proofErr w:type="spellStart"/>
             <w:r>
+              <w:lastRenderedPageBreak/>
               <w:t>proposal.section</w:t>
             </w:r>
             <w:proofErr w:type="spellEnd"/>
@@ -7246,6 +8054,7 @@
             </w:pPr>
             <w:proofErr w:type="spellStart"/>
             <w:r>
+              <w:lastRenderedPageBreak/>
               <w:t>ApprovedByIRB</w:t>
             </w:r>
             <w:proofErr w:type="spellEnd"/>
@@ -7259,6 +8068,7 @@
             </w:pPr>
             <w:proofErr w:type="spellStart"/>
             <w:r>
+              <w:lastRenderedPageBreak/>
               <w:t>SubmittedByPI</w:t>
             </w:r>
             <w:proofErr w:type="spellEnd"/>
@@ -7318,6 +8128,7 @@
               <w:jc w:val="both"/>
             </w:pPr>
             <w:r>
+              <w:lastRenderedPageBreak/>
               <w:t>IRB signs the proposal</w:t>
             </w:r>
           </w:p>
@@ -7337,7 +8148,11 @@
               <w:t xml:space="preserve"> PI, Co-PI, Senior Personnel ,</w:t>
             </w:r>
             <w:r>
-              <w:t xml:space="preserve"> Department Chair</w:t>
+              <w:t xml:space="preserve"> </w:t>
+            </w:r>
+            <w:r>
+              <w:lastRenderedPageBreak/>
+              <w:t>Department Chair</w:t>
             </w:r>
             <w:r>
               <w:t>, Business Manager</w:t>
@@ -7347,30 +8162,28 @@
             <w:pPr>
               <w:jc w:val="both"/>
               <w:rPr>
-                <w:color w:val="FF0000"/>
-                <w:highlight w:val="blue"/>
-              </w:rPr>
-            </w:pPr>
-            <w:r>
-              <w:rPr>
-                <w:color w:val="FF0000"/>
-                <w:highlight w:val="blue"/>
+                <w:color w:val="auto"/>
+              </w:rPr>
+            </w:pPr>
+            <w:bookmarkStart w:id="0" w:name="_GoBack"/>
+            <w:bookmarkEnd w:id="0"/>
+            <w:r>
+              <w:rPr>
+                <w:color w:val="auto"/>
               </w:rPr>
               <w:t xml:space="preserve">If </w:t>
             </w:r>
             <w:proofErr w:type="spellStart"/>
             <w:r>
               <w:rPr>
-                <w:color w:val="FF0000"/>
-                <w:highlight w:val="blue"/>
+                <w:color w:val="auto"/>
               </w:rPr>
               <w:t>ApprovedByBusinessManager</w:t>
             </w:r>
             <w:proofErr w:type="spellEnd"/>
             <w:r>
               <w:rPr>
-                <w:color w:val="FF0000"/>
-                <w:highlight w:val="blue"/>
+                <w:color w:val="auto"/>
               </w:rPr>
               <w:t xml:space="preserve"> = APPROVED then</w:t>
             </w:r>
@@ -7379,22 +8192,19 @@
             <w:pPr>
               <w:jc w:val="both"/>
               <w:rPr>
-                <w:color w:val="FF0000"/>
-                <w:highlight w:val="blue"/>
-              </w:rPr>
-            </w:pPr>
-            <w:r>
-              <w:rPr>
-                <w:color w:val="FF0000"/>
-                <w:highlight w:val="blue"/>
+                <w:color w:val="auto"/>
+              </w:rPr>
+            </w:pPr>
+            <w:r>
+              <w:rPr>
+                <w:color w:val="auto"/>
               </w:rPr>
               <w:t xml:space="preserve">send email to </w:t>
             </w:r>
             <w:proofErr w:type="spellStart"/>
             <w:r>
               <w:rPr>
-                <w:color w:val="FF0000"/>
-                <w:highlight w:val="blue"/>
+                <w:color w:val="auto"/>
               </w:rPr>
               <w:t>BusinessManager</w:t>
             </w:r>
@@ -7403,37 +8213,35 @@
           <w:p>
             <w:pPr>
               <w:jc w:val="both"/>
-            </w:pPr>
-          </w:p>
-          <w:p>
-            <w:pPr>
-              <w:jc w:val="both"/>
-              <w:rPr>
-                <w:color w:val="FF0000"/>
-                <w:highlight w:val="blue"/>
-              </w:rPr>
-            </w:pPr>
-            <w:r>
-              <w:rPr>
-                <w:color w:val="FF0000"/>
-                <w:highlight w:val="blue"/>
-              </w:rPr>
-              <w:lastRenderedPageBreak/>
+              <w:rPr>
+                <w:color w:val="auto"/>
+              </w:rPr>
+            </w:pPr>
+          </w:p>
+          <w:p>
+            <w:pPr>
+              <w:jc w:val="both"/>
+              <w:rPr>
+                <w:color w:val="auto"/>
+              </w:rPr>
+            </w:pPr>
+            <w:r>
+              <w:rPr>
+                <w:color w:val="auto"/>
+              </w:rPr>
               <w:t xml:space="preserve">If </w:t>
             </w:r>
             <w:proofErr w:type="spellStart"/>
             <w:r>
               <w:rPr>
-                <w:color w:val="FF0000"/>
-                <w:highlight w:val="blue"/>
+                <w:color w:val="auto"/>
               </w:rPr>
               <w:t>ApprovedByDean</w:t>
             </w:r>
             <w:proofErr w:type="spellEnd"/>
             <w:r>
               <w:rPr>
-                <w:color w:val="FF0000"/>
-                <w:highlight w:val="blue"/>
+                <w:color w:val="auto"/>
               </w:rPr>
               <w:t xml:space="preserve"> = APPROVED then</w:t>
             </w:r>
@@ -7442,48 +8250,14 @@
             <w:pPr>
               <w:jc w:val="both"/>
               <w:rPr>
-                <w:color w:val="FF0000"/>
-                <w:highlight w:val="blue"/>
-              </w:rPr>
-            </w:pPr>
-            <w:r>
-              <w:rPr>
-                <w:color w:val="FF0000"/>
-                <w:highlight w:val="blue"/>
-              </w:rPr>
-              <w:t xml:space="preserve">send email to </w:t>
-            </w:r>
-            <w:r>
-              <w:rPr>
-                <w:color w:val="FF0000"/>
-                <w:highlight w:val="blue"/>
-              </w:rPr>
-              <w:t>Dean</w:t>
-            </w:r>
-          </w:p>
-          <w:p>
-            <w:pPr>
-              <w:jc w:val="both"/>
-              <w:rPr>
-                <w:color w:val="FF0000"/>
-                <w:highlight w:val="blue"/>
-              </w:rPr>
-            </w:pPr>
-          </w:p>
-          <w:p>
-            <w:pPr>
-              <w:jc w:val="both"/>
-              <w:rPr>
-                <w:color w:val="FF0000"/>
-                <w:highlight w:val="blue"/>
-              </w:rPr>
-            </w:pPr>
-            <w:r>
-              <w:rPr>
-                <w:color w:val="FF0000"/>
-                <w:highlight w:val="blue"/>
-              </w:rPr>
-              <w:t>and IRB</w:t>
+                <w:color w:val="auto"/>
+              </w:rPr>
+            </w:pPr>
+            <w:r>
+              <w:rPr>
+                <w:color w:val="auto"/>
+              </w:rPr>
+              <w:t>send email to Dean</w:t>
             </w:r>
           </w:p>
           <w:p>
@@ -7743,7 +8517,14 @@
               <w:rPr>
                 <w:highlight w:val="yellow"/>
               </w:rPr>
-              <w:t>= NOTAPPROVED then</w:t>
+              <w:lastRenderedPageBreak/>
+              <w:t xml:space="preserve">= </w:t>
+            </w:r>
+            <w:r>
+              <w:rPr>
+                <w:highlight w:val="yellow"/>
+              </w:rPr>
+              <w:t>APPROVED then</w:t>
             </w:r>
           </w:p>
           <w:p>
@@ -7777,6 +8558,7 @@
               <w:jc w:val="both"/>
             </w:pPr>
             <w:r>
+              <w:lastRenderedPageBreak/>
               <w:t>24</w:t>
             </w:r>
             <w:r>
@@ -7804,7 +8586,6 @@
               <w:jc w:val="both"/>
             </w:pPr>
             <w:r>
-              <w:lastRenderedPageBreak/>
               <w:t>(Permit)</w:t>
             </w:r>
           </w:p>
@@ -7819,7 +8600,6 @@
             </w:pPr>
             <w:proofErr w:type="spellStart"/>
             <w:r>
-              <w:lastRenderedPageBreak/>
               <w:t>ApprovedByUniversityResearchDirector</w:t>
             </w:r>
             <w:proofErr w:type="spellEnd"/>
@@ -7841,7 +8621,6 @@
             </w:pPr>
             <w:proofErr w:type="spellStart"/>
             <w:r>
-              <w:lastRenderedPageBreak/>
               <w:t>position.title</w:t>
             </w:r>
             <w:proofErr w:type="spellEnd"/>
@@ -7886,7 +8665,6 @@
             </w:pPr>
             <w:proofErr w:type="spellStart"/>
             <w:r>
-              <w:lastRenderedPageBreak/>
               <w:t>ApprovedByUniversityResearchDirector</w:t>
             </w:r>
             <w:proofErr w:type="spellEnd"/>
@@ -7899,7 +8677,6 @@
               <w:jc w:val="both"/>
             </w:pPr>
             <w:r>
-              <w:lastRenderedPageBreak/>
               <w:t>DISAPPROVED &amp;&amp;</w:t>
             </w:r>
           </w:p>
@@ -7946,8 +8723,8 @@
             <w:pPr>
               <w:jc w:val="both"/>
             </w:pPr>
-            <w:bookmarkStart w:id="0" w:name="h.gjdgxs" w:colFirst="0" w:colLast="0"/>
-            <w:bookmarkEnd w:id="0"/>
+            <w:bookmarkStart w:id="1" w:name="h.gjdgxs" w:colFirst="0" w:colLast="0"/>
+            <w:bookmarkEnd w:id="1"/>
           </w:p>
           <w:p>
             <w:pPr>
@@ -7970,12 +8747,7 @@
               <w:jc w:val="both"/>
             </w:pPr>
             <w:r>
-              <w:lastRenderedPageBreak/>
-              <w:t xml:space="preserve">University Research </w:t>
-            </w:r>
-            <w:r>
-              <w:lastRenderedPageBreak/>
-              <w:t>Director signs the proposal</w:t>
+              <w:t>University Research Director signs the proposal</w:t>
             </w:r>
           </w:p>
         </w:tc>
@@ -7988,12 +8760,7 @@
               <w:jc w:val="both"/>
             </w:pPr>
             <w:r>
-              <w:lastRenderedPageBreak/>
-              <w:t xml:space="preserve">System sends an email to PI, Co-PI, Senior </w:t>
-            </w:r>
-            <w:r>
-              <w:lastRenderedPageBreak/>
-              <w:t xml:space="preserve">Personnel, </w:t>
+              <w:t xml:space="preserve">System sends an email to PI, Co-PI, Senior Personnel, </w:t>
             </w:r>
             <w:r>
               <w:t xml:space="preserve">Department Chair, </w:t>
@@ -8039,14 +8806,26 @@
               <w:rPr>
                 <w:highlight w:val="yellow"/>
               </w:rPr>
-              <w:t>ApprovedByIRB</w:t>
-            </w:r>
-            <w:proofErr w:type="spellEnd"/>
+              <w:t>ApprovedB</w:t>
+            </w:r>
             <w:r>
               <w:rPr>
                 <w:highlight w:val="yellow"/>
               </w:rPr>
-              <w:t>= NOTAPPROVED then</w:t>
+              <w:t>yIRB</w:t>
+            </w:r>
+            <w:proofErr w:type="spellEnd"/>
+            <w:r>
+              <w:rPr>
+                <w:highlight w:val="yellow"/>
+              </w:rPr>
+              <w:t xml:space="preserve">= </w:t>
+            </w:r>
+            <w:r>
+              <w:rPr>
+                <w:highlight w:val="yellow"/>
+              </w:rPr>
+              <w:t>APPROVED then</w:t>
             </w:r>
           </w:p>
           <w:p>
@@ -8270,6 +9049,7 @@
               <w:jc w:val="both"/>
             </w:pPr>
             <w:r>
+              <w:lastRenderedPageBreak/>
               <w:t>(Permit)</w:t>
             </w:r>
           </w:p>
@@ -8277,72 +9057,6 @@
         <w:tc>
           <w:tcPr>
             <w:tcW w:w="3420" w:type="dxa"/>
-          </w:tcPr>
-          <w:p>
-            <w:pPr>
-              <w:jc w:val="both"/>
-            </w:pPr>
-            <w:proofErr w:type="spellStart"/>
-            <w:r>
-              <w:t>WithdrawnByUniversityResearchAdministrator</w:t>
-            </w:r>
-            <w:proofErr w:type="spellEnd"/>
-            <w:r>
-              <w:t xml:space="preserve">= NOTWITHDRAWN &amp;&amp; </w:t>
-            </w:r>
-            <w:proofErr w:type="spellStart"/>
-            <w:r>
-              <w:t>ApprovedByUniversityResearchAdministrator</w:t>
-            </w:r>
-            <w:proofErr w:type="spellEnd"/>
-            <w:r>
-              <w:t>= READYFORAPPROVAL &amp;&amp;</w:t>
-            </w:r>
-          </w:p>
-          <w:p>
-            <w:pPr>
-              <w:jc w:val="both"/>
-            </w:pPr>
-            <w:proofErr w:type="spellStart"/>
-            <w:r>
-              <w:t>position.title</w:t>
-            </w:r>
-            <w:proofErr w:type="spellEnd"/>
-            <w:r>
-              <w:t>= University Research Administrator</w:t>
-            </w:r>
-          </w:p>
-          <w:p>
-            <w:pPr>
-              <w:jc w:val="both"/>
-            </w:pPr>
-            <w:proofErr w:type="spellStart"/>
-            <w:r>
-              <w:lastRenderedPageBreak/>
-              <w:t>proposal.section</w:t>
-            </w:r>
-            <w:proofErr w:type="spellEnd"/>
-            <w:r>
-              <w:t>=Whole Proposal</w:t>
-            </w:r>
-          </w:p>
-          <w:p>
-            <w:pPr>
-              <w:jc w:val="both"/>
-            </w:pPr>
-            <w:proofErr w:type="spellStart"/>
-            <w:r>
-              <w:t>proposal.action</w:t>
-            </w:r>
-            <w:proofErr w:type="spellEnd"/>
-            <w:r>
-              <w:t xml:space="preserve"> = Withdraw</w:t>
-            </w:r>
-          </w:p>
-        </w:tc>
-        <w:tc>
-          <w:tcPr>
-            <w:tcW w:w="1950" w:type="dxa"/>
           </w:tcPr>
           <w:p>
             <w:pPr>
@@ -8355,19 +9069,86 @@
             </w:r>
             <w:proofErr w:type="spellEnd"/>
             <w:r>
-              <w:t xml:space="preserve">= WITHDRAWN &amp;&amp; </w:t>
-            </w:r>
-            <w:proofErr w:type="spellStart"/>
-            <w:r>
+              <w:t xml:space="preserve">= NOTWITHDRAWN &amp;&amp; </w:t>
+            </w:r>
+            <w:proofErr w:type="spellStart"/>
+            <w:r>
+              <w:lastRenderedPageBreak/>
               <w:t>ApprovedByUniversityResearchAdministrator</w:t>
             </w:r>
             <w:proofErr w:type="spellEnd"/>
             <w:r>
+              <w:t>= READYFORAPPROVAL &amp;&amp;</w:t>
+            </w:r>
+          </w:p>
+          <w:p>
+            <w:pPr>
+              <w:jc w:val="both"/>
+            </w:pPr>
+            <w:proofErr w:type="spellStart"/>
+            <w:r>
+              <w:t>position.title</w:t>
+            </w:r>
+            <w:proofErr w:type="spellEnd"/>
+            <w:r>
+              <w:t>= University Research Administrator</w:t>
+            </w:r>
+          </w:p>
+          <w:p>
+            <w:pPr>
+              <w:jc w:val="both"/>
+            </w:pPr>
+            <w:proofErr w:type="spellStart"/>
+            <w:r>
+              <w:t>proposal.section</w:t>
+            </w:r>
+            <w:proofErr w:type="spellEnd"/>
+            <w:r>
+              <w:t>=Whole Proposal</w:t>
+            </w:r>
+          </w:p>
+          <w:p>
+            <w:pPr>
+              <w:jc w:val="both"/>
+            </w:pPr>
+            <w:proofErr w:type="spellStart"/>
+            <w:r>
+              <w:t>proposal.action</w:t>
+            </w:r>
+            <w:proofErr w:type="spellEnd"/>
+            <w:r>
+              <w:t xml:space="preserve"> = Withdraw</w:t>
+            </w:r>
+          </w:p>
+        </w:tc>
+        <w:tc>
+          <w:tcPr>
+            <w:tcW w:w="1950" w:type="dxa"/>
+          </w:tcPr>
+          <w:p>
+            <w:pPr>
+              <w:jc w:val="both"/>
+            </w:pPr>
+            <w:proofErr w:type="spellStart"/>
+            <w:r>
+              <w:lastRenderedPageBreak/>
+              <w:t>WithdrawnByUniversityResearchAdministrator</w:t>
+            </w:r>
+            <w:proofErr w:type="spellEnd"/>
+            <w:r>
               <w:t xml:space="preserve">= </w:t>
             </w:r>
             <w:r>
               <w:lastRenderedPageBreak/>
-              <w:t>NOTREADYFORAPPROVAL</w:t>
+              <w:t xml:space="preserve">WITHDRAWN &amp;&amp; </w:t>
+            </w:r>
+            <w:proofErr w:type="spellStart"/>
+            <w:r>
+              <w:t>ApprovedByUniversityResearchAdministrator</w:t>
+            </w:r>
+            <w:proofErr w:type="spellEnd"/>
+            <w:r>
+              <w:t>= NOTREADYFORAPPROVAL</w:t>
             </w:r>
           </w:p>
           <w:p>
@@ -8395,14 +9176,14 @@
               <w:jc w:val="both"/>
             </w:pPr>
             <w:r>
-              <w:t>System sends an email to PI, Co-PI, Senior Personnel Department Chair, Business Manager, Dean</w:t>
-            </w:r>
-            <w:r>
-              <w:t xml:space="preserve">, University Research </w:t>
+              <w:t xml:space="preserve">System sends an email to PI, Co-PI, Senior </w:t>
             </w:r>
             <w:r>
               <w:lastRenderedPageBreak/>
-              <w:t>Administrator</w:t>
+              <w:t>Personnel Department Chair, Business Manager, Dean</w:t>
+            </w:r>
+            <w:r>
+              <w:t>, University Research Administrator</w:t>
             </w:r>
             <w:r>
               <w:t xml:space="preserve"> and </w:t>
@@ -8883,7 +9664,6 @@
                 <w:b/>
                 <w:color w:val="7030A0"/>
               </w:rPr>
-              <w:lastRenderedPageBreak/>
               <w:t>S. No.</w:t>
             </w:r>
             <w:r>
@@ -9193,8 +9973,6 @@
             <w:pPr>
               <w:jc w:val="both"/>
             </w:pPr>
-            <w:bookmarkStart w:id="1" w:name="_GoBack"/>
-            <w:bookmarkEnd w:id="1"/>
             <w:proofErr w:type="spellStart"/>
             <w:r>
               <w:t>proposal.section</w:t>
@@ -9421,6 +10199,7 @@
               <w:jc w:val="both"/>
             </w:pPr>
             <w:r>
+              <w:lastRenderedPageBreak/>
               <w:t>29</w:t>
             </w:r>
             <w:r>
@@ -9501,7 +10280,6 @@
             </w:pPr>
             <w:proofErr w:type="spellStart"/>
             <w:r>
-              <w:lastRenderedPageBreak/>
               <w:t>proposal.section</w:t>
             </w:r>
             <w:proofErr w:type="spellEnd"/>
@@ -10002,6 +10780,7 @@
             </w:pPr>
             <w:proofErr w:type="spellStart"/>
             <w:r>
+              <w:lastRenderedPageBreak/>
               <w:t>position.title</w:t>
             </w:r>
             <w:proofErr w:type="spellEnd"/>
@@ -10046,6 +10825,7 @@
             </w:pPr>
             <w:proofErr w:type="spellStart"/>
             <w:r>
+              <w:lastRenderedPageBreak/>
               <w:t>DeletedByUniversityResearchDirector</w:t>
             </w:r>
             <w:proofErr w:type="spellEnd"/>
@@ -10062,7 +10842,11 @@
             </w:r>
             <w:proofErr w:type="spellStart"/>
             <w:r>
-              <w:t>ApprovedByUniversityResearchDirector</w:t>
+              <w:t>ApprovedByUniv</w:t>
+            </w:r>
+            <w:r>
+              <w:lastRenderedPageBreak/>
+              <w:t>ersityResearchDirector</w:t>
             </w:r>
             <w:proofErr w:type="spellEnd"/>
             <w:r>
@@ -10107,17 +10891,17 @@
               <w:t xml:space="preserve">System sends an email to PI, Co-PI, Senior Personnel, </w:t>
             </w:r>
             <w:r>
-              <w:t xml:space="preserve">Department Chair, </w:t>
+              <w:t xml:space="preserve">Department </w:t>
+            </w:r>
+            <w:r>
+              <w:lastRenderedPageBreak/>
+              <w:t xml:space="preserve">Chair, </w:t>
             </w:r>
             <w:r>
               <w:t>Business Manager, Dean, University Research Administrator</w:t>
             </w:r>
             <w:r>
-              <w:t xml:space="preserve">, </w:t>
-            </w:r>
-            <w:r>
-              <w:lastRenderedPageBreak/>
-              <w:t>University Research Director</w:t>
+              <w:t>, University Research Director</w:t>
             </w:r>
           </w:p>
           <w:p>
@@ -10528,7 +11312,11 @@
               <w:jc w:val="both"/>
             </w:pPr>
             <w:r>
-              <w:t xml:space="preserve">Co-PI, Senior Personnel, Department Chair, Business Manager, Dean, IRB ,University Research Administrator, University Research Director </w:t>
+              <w:t xml:space="preserve">Co-PI, Senior Personnel, Department Chair, Business Manager, Dean, IRB ,University Research </w:t>
+            </w:r>
+            <w:r>
+              <w:lastRenderedPageBreak/>
+              <w:t xml:space="preserve">Administrator, University Research Director </w:t>
             </w:r>
           </w:p>
           <w:p>
@@ -10550,6 +11338,7 @@
             </w:pPr>
             <w:proofErr w:type="spellStart"/>
             <w:r>
+              <w:lastRenderedPageBreak/>
               <w:t>proposal.section</w:t>
             </w:r>
             <w:proofErr w:type="spellEnd"/>
@@ -10597,6 +11386,7 @@
             </w:pPr>
             <w:proofErr w:type="spellStart"/>
             <w:r>
+              <w:lastRenderedPageBreak/>
               <w:t>proposal.action</w:t>
             </w:r>
             <w:proofErr w:type="spellEnd"/>
@@ -10987,6 +11777,7 @@
               <w:jc w:val="both"/>
             </w:pPr>
             <w:r>
+              <w:lastRenderedPageBreak/>
               <w:t>36</w:t>
             </w:r>
             <w:r>
@@ -11076,7 +11867,6 @@
             </w:pPr>
             <w:proofErr w:type="spellStart"/>
             <w:r>
-              <w:lastRenderedPageBreak/>
               <w:t>proposal.role</w:t>
             </w:r>
             <w:proofErr w:type="spellEnd"/>
@@ -11339,7 +12129,11 @@
               <w:jc w:val="both"/>
             </w:pPr>
             <w:r>
-              <w:t>Co-PI cannot Edit Project Information, Sponsor and Budget Information, Cost Share Information, University Commitments, Conflict of Interest and Commitment Information, Compliance Information, Additional Information, Collaboration Information, Proprietary/Confidential Information, OSP Section</w:t>
+              <w:t xml:space="preserve">Co-PI cannot Edit Project Information, Sponsor and Budget Information, Cost Share Information, University Commitments, Conflict of Interest and Commitment Information, Compliance Information, Additional Information, Collaboration </w:t>
+            </w:r>
+            <w:r>
+              <w:lastRenderedPageBreak/>
+              <w:t>Information, Proprietary/Confidential Information, OSP Section</w:t>
             </w:r>
           </w:p>
           <w:p>
@@ -11361,6 +12155,7 @@
             </w:pPr>
             <w:proofErr w:type="spellStart"/>
             <w:r>
+              <w:lastRenderedPageBreak/>
               <w:t>SubmittedByPI</w:t>
             </w:r>
             <w:proofErr w:type="spellEnd"/>
@@ -11404,7 +12199,11 @@
             </w:r>
             <w:proofErr w:type="spellEnd"/>
             <w:r>
-              <w:t xml:space="preserve"> = &lt;Project Information ||  Sponsor and Budget Information ||  Cost Share Information ||  University Commitments ||  Conflict of Interest and Commitment Information ||  Compliance Information ||  Additional Information ||  Collaboration Information ||  Proprietary/Confidential Information ||  OSP Section&gt; &amp;&amp;</w:t>
+              <w:t xml:space="preserve"> = &lt;Project Information ||  Sponsor and Budget Information ||  Cost Share Information ||  University Commitments ||  Conflict of Interest and Commitment Information ||  Compliance Information ||  Additional Information ||  Collaboration </w:t>
+            </w:r>
+            <w:r>
+              <w:lastRenderedPageBreak/>
+              <w:t>Information ||  Proprietary/Confidential Information ||  OSP Section&gt; &amp;&amp;</w:t>
             </w:r>
           </w:p>
           <w:p>
@@ -11477,7 +12276,6 @@
               <w:jc w:val="both"/>
             </w:pPr>
             <w:r>
-              <w:lastRenderedPageBreak/>
               <w:t>39</w:t>
             </w:r>
             <w:r>
@@ -11651,6 +12449,7 @@
               <w:jc w:val="both"/>
             </w:pPr>
             <w:r>
+              <w:lastRenderedPageBreak/>
               <w:t>40</w:t>
             </w:r>
             <w:r>
@@ -11742,7 +12541,6 @@
             </w:pPr>
             <w:proofErr w:type="spellStart"/>
             <w:r>
-              <w:lastRenderedPageBreak/>
               <w:t>proposal.action</w:t>
             </w:r>
             <w:proofErr w:type="spellEnd"/>
@@ -12037,6 +12835,7 @@
             </w:pPr>
             <w:proofErr w:type="spellStart"/>
             <w:r>
+              <w:lastRenderedPageBreak/>
               <w:t>position.title</w:t>
             </w:r>
             <w:proofErr w:type="spellEnd"/>
@@ -12191,7 +12990,6 @@
               <w:jc w:val="both"/>
             </w:pPr>
             <w:r>
-              <w:lastRenderedPageBreak/>
               <w:t xml:space="preserve">&lt;Investigator Information, Project Information, Cost Share Information, University Commitments, Conflict of Interest and Commitment Information, Compliance Information, Additional Information, Collaboration Information, Proprietary/Confidential Information, OSP Section, </w:t>
             </w:r>
             <w:r>
@@ -12581,11 +13379,11 @@
               <w:jc w:val="both"/>
             </w:pPr>
             <w:r>
-              <w:t xml:space="preserve">&lt;Investigator Information|| Project Information||Sponsor and Budget Information|| Cost Share Information|| University Commitments||Conflict of Interest and Commitment Information|| Compliance Information|| Additional Information|| Collaboration </w:t>
+              <w:t xml:space="preserve">&lt;Investigator Information|| Project Information||Sponsor and </w:t>
             </w:r>
             <w:r>
               <w:lastRenderedPageBreak/>
-              <w:t>Information|| Proprietary/Confidential Information|| OSP Section||</w:t>
+              <w:t>Budget Information|| Cost Share Information|| University Commitments||Conflict of Interest and Commitment Information|| Compliance Information|| Additional Information|| Collaboration Information|| Proprietary/Confidential Information|| OSP Section||</w:t>
             </w:r>
             <w:r>
               <w:rPr>
@@ -12891,7 +13689,11 @@
               <w:jc w:val="both"/>
             </w:pPr>
             <w:r>
-              <w:t>&lt;Investigator Information|| Project Information||Sponsor and Budget Information|| Cost Share Information|| University Commitments||Conflict of Interest and Commitment Information|| Compliance Information|| Additional Information|| Collaboration Information|| Proprietary/Confidential Information|| OSP Section||</w:t>
+              <w:t xml:space="preserve">&lt;Investigator Information|| Project Information||Sponsor and Budget Information|| Cost Share Information|| University Commitments||Conflict of Interest and Commitment Information|| Compliance Information|| Additional Information|| Collaboration Information|| </w:t>
+            </w:r>
+            <w:r>
+              <w:lastRenderedPageBreak/>
+              <w:t>Proprietary/Confidential Information|| OSP Section||</w:t>
             </w:r>
             <w:r>
               <w:rPr>
@@ -12971,7 +13773,6 @@
               <w:jc w:val="both"/>
             </w:pPr>
             <w:r>
-              <w:lastRenderedPageBreak/>
               <w:t>48</w:t>
             </w:r>
             <w:r>
@@ -13214,6 +14015,7 @@
             </w:pPr>
             <w:proofErr w:type="spellStart"/>
             <w:r>
+              <w:lastRenderedPageBreak/>
               <w:t>proposal.action</w:t>
             </w:r>
             <w:proofErr w:type="spellEnd"/>
@@ -13332,7 +14134,6 @@
               <w:jc w:val="both"/>
             </w:pPr>
             <w:r>
-              <w:lastRenderedPageBreak/>
               <w:t xml:space="preserve">Certification/Signatures || </w:t>
             </w:r>
             <w:r>
@@ -13614,6 +14415,7 @@
           <w:noProof/>
           <w:lang w:eastAsia="en-US"/>
         </w:rPr>
+        <w:lastRenderedPageBreak/>
         <w:drawing>
           <wp:inline distT="114300" distB="114300" distL="114300" distR="114300" wp14:anchorId="657D5698" wp14:editId="146FF52A">
             <wp:extent cx="3038475" cy="476250"/>
@@ -13658,7 +14460,6 @@
           <w:noProof/>
           <w:lang w:eastAsia="en-US"/>
         </w:rPr>
-        <w:lastRenderedPageBreak/>
         <w:drawing>
           <wp:inline distT="114300" distB="114300" distL="114300" distR="114300" wp14:anchorId="261D0DF9" wp14:editId="43ADC866">
             <wp:extent cx="1457325" cy="828675"/>

</xml_diff>

<commit_message>
Update the documentaion and policy
</commit_message>
<xml_diff>
--- a/Functional&AccessControlRequirements.docx
+++ b/Functional&AccessControlRequirements.docx
@@ -5209,13 +5209,7 @@
               <w:jc w:val="both"/>
             </w:pPr>
             <w:r>
-              <w:t>If (IRB sign is</w:t>
-            </w:r>
-            <w:r>
-              <w:t xml:space="preserve"> not</w:t>
-            </w:r>
-            <w:r>
-              <w:t xml:space="preserve"> required)</w:t>
+              <w:t>If (IRB sign is not required)</w:t>
             </w:r>
           </w:p>
           <w:p>
@@ -5239,30 +5233,15 @@
             </w:r>
             <w:proofErr w:type="spellEnd"/>
             <w:r>
-              <w:t xml:space="preserve"> = </w:t>
-            </w:r>
-            <w:r>
-              <w:t>false</w:t>
-            </w:r>
-            <w:r>
-              <w:t xml:space="preserve"> then</w:t>
-            </w:r>
-          </w:p>
-          <w:p>
-            <w:pPr>
-              <w:jc w:val="both"/>
-            </w:pPr>
-            <w:r>
-              <w:t xml:space="preserve">don’t need to </w:t>
-            </w:r>
-            <w:r>
-              <w:t>send</w:t>
-            </w:r>
-            <w:r>
-              <w:t xml:space="preserve"> an</w:t>
-            </w:r>
-            <w:r>
-              <w:t xml:space="preserve"> email to IRB</w:t>
+              <w:t xml:space="preserve"> = false then</w:t>
+            </w:r>
+          </w:p>
+          <w:p>
+            <w:pPr>
+              <w:jc w:val="both"/>
+            </w:pPr>
+            <w:r>
+              <w:t>don’t need to send an email to IRB</w:t>
             </w:r>
           </w:p>
           <w:p>
@@ -5684,13 +5663,7 @@
               <w:jc w:val="both"/>
             </w:pPr>
             <w:r>
-              <w:t>If (IRB sign is</w:t>
-            </w:r>
-            <w:r>
-              <w:t xml:space="preserve"> </w:t>
-            </w:r>
-            <w:r>
-              <w:t>required)</w:t>
+              <w:t>If (IRB sign is required)</w:t>
             </w:r>
           </w:p>
           <w:p>
@@ -5714,10 +5687,7 @@
             </w:r>
             <w:proofErr w:type="spellEnd"/>
             <w:r>
-              <w:t xml:space="preserve"> = </w:t>
-            </w:r>
-            <w:r>
-              <w:t xml:space="preserve">true and </w:t>
+              <w:t xml:space="preserve"> = true and </w:t>
             </w:r>
             <w:proofErr w:type="spellStart"/>
             <w:r>
@@ -6114,10 +6084,7 @@
               <w:jc w:val="both"/>
             </w:pPr>
             <w:r>
-              <w:t>System sends an email to PI, Co-PI, Senior Personnel, University Research Administrator</w:t>
-            </w:r>
-            <w:r>
-              <w:t xml:space="preserve"> and</w:t>
+              <w:t>System sends an email to PI, Co-PI, Senior Personnel, University Research Administrator and</w:t>
             </w:r>
           </w:p>
           <w:p>
@@ -6846,6 +6813,11 @@
             <w:r>
               <w:t>System sends an email to PI, Co-PI, Senior Personnel, University Research Director</w:t>
             </w:r>
+          </w:p>
+          <w:p>
+            <w:pPr>
+              <w:jc w:val="both"/>
+            </w:pPr>
           </w:p>
         </w:tc>
       </w:tr>
@@ -7667,7 +7639,15 @@
               <w:rPr>
                 <w:color w:val="auto"/>
               </w:rPr>
-              <w:t>= APPROVED then</w:t>
+              <w:t xml:space="preserve">= </w:t>
+            </w:r>
+            <w:bookmarkStart w:id="0" w:name="_GoBack"/>
+            <w:bookmarkEnd w:id="0"/>
+            <w:r>
+              <w:rPr>
+                <w:color w:val="auto"/>
+              </w:rPr>
+              <w:t>APPROVED then</w:t>
             </w:r>
           </w:p>
           <w:p>
@@ -8165,8 +8145,6 @@
                 <w:color w:val="auto"/>
               </w:rPr>
             </w:pPr>
-            <w:bookmarkStart w:id="0" w:name="_GoBack"/>
-            <w:bookmarkEnd w:id="0"/>
             <w:r>
               <w:rPr>
                 <w:color w:val="auto"/>
@@ -8487,44 +8465,10 @@
               <w:jc w:val="both"/>
             </w:pPr>
             <w:r>
-              <w:t>If (IRB sign is required)</w:t>
-            </w:r>
-          </w:p>
-          <w:p>
-            <w:pPr>
-              <w:jc w:val="both"/>
-            </w:pPr>
-            <w:r>
-              <w:t>Then</w:t>
-            </w:r>
-          </w:p>
-          <w:p>
-            <w:pPr>
-              <w:jc w:val="both"/>
-            </w:pPr>
-            <w:r>
               <w:t xml:space="preserve">If </w:t>
             </w:r>
-            <w:proofErr w:type="spellStart"/>
-            <w:r>
-              <w:rPr>
-                <w:highlight w:val="yellow"/>
-              </w:rPr>
-              <w:t>ApprovedByIRB</w:t>
-            </w:r>
-            <w:proofErr w:type="spellEnd"/>
-            <w:r>
-              <w:rPr>
-                <w:highlight w:val="yellow"/>
-              </w:rPr>
-              <w:lastRenderedPageBreak/>
-              <w:t xml:space="preserve">= </w:t>
-            </w:r>
-            <w:r>
-              <w:rPr>
-                <w:highlight w:val="yellow"/>
-              </w:rPr>
-              <w:t>APPROVED then</w:t>
+            <w:r>
+              <w:t>IRB sign is required</w:t>
             </w:r>
           </w:p>
           <w:p>
@@ -8783,49 +8727,10 @@
               <w:t xml:space="preserve">and </w:t>
             </w:r>
             <w:r>
-              <w:t>If (IRB sign is required)</w:t>
-            </w:r>
-          </w:p>
-          <w:p>
-            <w:pPr>
-              <w:jc w:val="both"/>
-            </w:pPr>
-            <w:r>
-              <w:t>Then</w:t>
-            </w:r>
-          </w:p>
-          <w:p>
-            <w:pPr>
-              <w:jc w:val="both"/>
-            </w:pPr>
-            <w:r>
               <w:t xml:space="preserve">If </w:t>
             </w:r>
-            <w:proofErr w:type="spellStart"/>
-            <w:r>
-              <w:rPr>
-                <w:highlight w:val="yellow"/>
-              </w:rPr>
-              <w:t>ApprovedB</w:t>
-            </w:r>
-            <w:r>
-              <w:rPr>
-                <w:highlight w:val="yellow"/>
-              </w:rPr>
-              <w:t>yIRB</w:t>
-            </w:r>
-            <w:proofErr w:type="spellEnd"/>
-            <w:r>
-              <w:rPr>
-                <w:highlight w:val="yellow"/>
-              </w:rPr>
-              <w:t xml:space="preserve">= </w:t>
-            </w:r>
-            <w:r>
-              <w:rPr>
-                <w:highlight w:val="yellow"/>
-              </w:rPr>
-              <w:t>APPROVED then</w:t>
+            <w:r>
+              <w:t>IRB sign is required</w:t>
             </w:r>
           </w:p>
           <w:p>
@@ -9049,182 +8954,155 @@
               <w:jc w:val="both"/>
             </w:pPr>
             <w:r>
+              <w:t>(Permit)</w:t>
+            </w:r>
+          </w:p>
+        </w:tc>
+        <w:tc>
+          <w:tcPr>
+            <w:tcW w:w="3420" w:type="dxa"/>
+          </w:tcPr>
+          <w:p>
+            <w:pPr>
+              <w:jc w:val="both"/>
+            </w:pPr>
+            <w:proofErr w:type="spellStart"/>
+            <w:r>
+              <w:t>WithdrawnByUniversityResearchAdministrator</w:t>
+            </w:r>
+            <w:proofErr w:type="spellEnd"/>
+            <w:r>
+              <w:t xml:space="preserve">= NOTWITHDRAWN &amp;&amp; </w:t>
+            </w:r>
+            <w:proofErr w:type="spellStart"/>
+            <w:r>
+              <w:t>ApprovedByUniversityResearchAdministrator</w:t>
+            </w:r>
+            <w:proofErr w:type="spellEnd"/>
+            <w:r>
+              <w:t>= READYFORAPPROVAL &amp;&amp;</w:t>
+            </w:r>
+          </w:p>
+          <w:p>
+            <w:pPr>
+              <w:jc w:val="both"/>
+            </w:pPr>
+            <w:proofErr w:type="spellStart"/>
+            <w:r>
+              <w:t>position.title</w:t>
+            </w:r>
+            <w:proofErr w:type="spellEnd"/>
+            <w:r>
+              <w:t>= University Research Administrator</w:t>
+            </w:r>
+          </w:p>
+          <w:p>
+            <w:pPr>
+              <w:jc w:val="both"/>
+            </w:pPr>
+            <w:proofErr w:type="spellStart"/>
+            <w:r>
+              <w:t>proposal.section</w:t>
+            </w:r>
+            <w:proofErr w:type="spellEnd"/>
+            <w:r>
+              <w:t>=Whole Proposal</w:t>
+            </w:r>
+          </w:p>
+          <w:p>
+            <w:pPr>
+              <w:jc w:val="both"/>
+            </w:pPr>
+            <w:proofErr w:type="spellStart"/>
+            <w:r>
+              <w:t>proposal.action</w:t>
+            </w:r>
+            <w:proofErr w:type="spellEnd"/>
+            <w:r>
+              <w:t xml:space="preserve"> = Withdraw</w:t>
+            </w:r>
+          </w:p>
+        </w:tc>
+        <w:tc>
+          <w:tcPr>
+            <w:tcW w:w="1950" w:type="dxa"/>
+          </w:tcPr>
+          <w:p>
+            <w:pPr>
+              <w:jc w:val="both"/>
+            </w:pPr>
+            <w:proofErr w:type="spellStart"/>
+            <w:r>
+              <w:t>WithdrawnByUniversityResearchAdministrator</w:t>
+            </w:r>
+            <w:proofErr w:type="spellEnd"/>
+            <w:r>
+              <w:t xml:space="preserve">= WITHDRAWN &amp;&amp; </w:t>
+            </w:r>
+            <w:proofErr w:type="spellStart"/>
+            <w:r>
+              <w:t>ApprovedByUniversityResearchAdministrator</w:t>
+            </w:r>
+            <w:proofErr w:type="spellEnd"/>
+            <w:r>
+              <w:t>= NOTREADYFORAPPROVAL</w:t>
+            </w:r>
+          </w:p>
+          <w:p>
+            <w:pPr>
+              <w:jc w:val="both"/>
+            </w:pPr>
+          </w:p>
+        </w:tc>
+        <w:tc>
+          <w:tcPr>
+            <w:tcW w:w="1695" w:type="dxa"/>
+          </w:tcPr>
+          <w:p>
+            <w:pPr>
+              <w:jc w:val="both"/>
+            </w:pPr>
+          </w:p>
+        </w:tc>
+        <w:tc>
+          <w:tcPr>
+            <w:tcW w:w="1950" w:type="dxa"/>
+          </w:tcPr>
+          <w:p>
+            <w:pPr>
+              <w:jc w:val="both"/>
+            </w:pPr>
+            <w:r>
+              <w:t>System sends an email to PI, Co-PI, Senior Personnel Department Chair, Business Manager, Dean</w:t>
+            </w:r>
+            <w:r>
+              <w:t>, University Research Administrator</w:t>
+            </w:r>
+            <w:r>
+              <w:t xml:space="preserve"> and </w:t>
+            </w:r>
+          </w:p>
+          <w:p>
+            <w:pPr>
+              <w:jc w:val="both"/>
+            </w:pPr>
+            <w:r>
               <w:lastRenderedPageBreak/>
-              <w:t>(Permit)</w:t>
-            </w:r>
-          </w:p>
-        </w:tc>
-        <w:tc>
-          <w:tcPr>
-            <w:tcW w:w="3420" w:type="dxa"/>
-          </w:tcPr>
-          <w:p>
-            <w:pPr>
-              <w:jc w:val="both"/>
-            </w:pPr>
-            <w:proofErr w:type="spellStart"/>
-            <w:r>
-              <w:lastRenderedPageBreak/>
-              <w:t>WithdrawnByUniversityResearchAdministrator</w:t>
-            </w:r>
-            <w:proofErr w:type="spellEnd"/>
-            <w:r>
-              <w:t xml:space="preserve">= NOTWITHDRAWN &amp;&amp; </w:t>
-            </w:r>
-            <w:proofErr w:type="spellStart"/>
-            <w:r>
-              <w:lastRenderedPageBreak/>
-              <w:t>ApprovedByUniversityResearchAdministrator</w:t>
-            </w:r>
-            <w:proofErr w:type="spellEnd"/>
-            <w:r>
-              <w:t>= READYFORAPPROVAL &amp;&amp;</w:t>
-            </w:r>
-          </w:p>
-          <w:p>
-            <w:pPr>
-              <w:jc w:val="both"/>
-            </w:pPr>
-            <w:proofErr w:type="spellStart"/>
-            <w:r>
-              <w:t>position.title</w:t>
-            </w:r>
-            <w:proofErr w:type="spellEnd"/>
-            <w:r>
-              <w:t>= University Research Administrator</w:t>
-            </w:r>
-          </w:p>
-          <w:p>
-            <w:pPr>
-              <w:jc w:val="both"/>
-            </w:pPr>
-            <w:proofErr w:type="spellStart"/>
-            <w:r>
-              <w:t>proposal.section</w:t>
-            </w:r>
-            <w:proofErr w:type="spellEnd"/>
-            <w:r>
-              <w:t>=Whole Proposal</w:t>
-            </w:r>
-          </w:p>
-          <w:p>
-            <w:pPr>
-              <w:jc w:val="both"/>
-            </w:pPr>
-            <w:proofErr w:type="spellStart"/>
-            <w:r>
-              <w:t>proposal.action</w:t>
-            </w:r>
-            <w:proofErr w:type="spellEnd"/>
-            <w:r>
-              <w:t xml:space="preserve"> = Withdraw</w:t>
-            </w:r>
-          </w:p>
-        </w:tc>
-        <w:tc>
-          <w:tcPr>
-            <w:tcW w:w="1950" w:type="dxa"/>
-          </w:tcPr>
-          <w:p>
-            <w:pPr>
-              <w:jc w:val="both"/>
-            </w:pPr>
-            <w:proofErr w:type="spellStart"/>
-            <w:r>
-              <w:lastRenderedPageBreak/>
-              <w:t>WithdrawnByUniversityResearchAdministrator</w:t>
-            </w:r>
-            <w:proofErr w:type="spellEnd"/>
-            <w:r>
-              <w:t xml:space="preserve">= </w:t>
-            </w:r>
-            <w:r>
-              <w:lastRenderedPageBreak/>
-              <w:t xml:space="preserve">WITHDRAWN &amp;&amp; </w:t>
-            </w:r>
-            <w:proofErr w:type="spellStart"/>
-            <w:r>
-              <w:t>ApprovedByUniversityResearchAdministrator</w:t>
-            </w:r>
-            <w:proofErr w:type="spellEnd"/>
-            <w:r>
-              <w:t>= NOTREADYFORAPPROVAL</w:t>
-            </w:r>
-          </w:p>
-          <w:p>
-            <w:pPr>
-              <w:jc w:val="both"/>
-            </w:pPr>
-          </w:p>
-        </w:tc>
-        <w:tc>
-          <w:tcPr>
-            <w:tcW w:w="1695" w:type="dxa"/>
-          </w:tcPr>
-          <w:p>
-            <w:pPr>
-              <w:jc w:val="both"/>
-            </w:pPr>
-          </w:p>
-        </w:tc>
-        <w:tc>
-          <w:tcPr>
-            <w:tcW w:w="1950" w:type="dxa"/>
-          </w:tcPr>
-          <w:p>
-            <w:pPr>
-              <w:jc w:val="both"/>
-            </w:pPr>
-            <w:r>
-              <w:t xml:space="preserve">System sends an email to PI, Co-PI, Senior </w:t>
-            </w:r>
-            <w:r>
-              <w:lastRenderedPageBreak/>
-              <w:t>Personnel Department Chair, Business Manager, Dean</w:t>
-            </w:r>
-            <w:r>
-              <w:t>, University Research Administrator</w:t>
-            </w:r>
-            <w:r>
-              <w:t xml:space="preserve"> and </w:t>
-            </w:r>
-          </w:p>
-          <w:p>
-            <w:pPr>
-              <w:jc w:val="both"/>
-            </w:pPr>
-            <w:r>
-              <w:t>If (IRB sign is required)</w:t>
-            </w:r>
-          </w:p>
-          <w:p>
-            <w:pPr>
-              <w:jc w:val="both"/>
-            </w:pPr>
-            <w:r>
-              <w:t>Then</w:t>
-            </w:r>
-          </w:p>
-          <w:p>
-            <w:pPr>
-              <w:jc w:val="both"/>
-            </w:pPr>
-            <w:r>
               <w:t xml:space="preserve">If </w:t>
             </w:r>
-            <w:proofErr w:type="spellStart"/>
+            <w:r>
+              <w:t>IRB sign is required</w:t>
+            </w:r>
+          </w:p>
+          <w:p>
+            <w:pPr>
+              <w:jc w:val="both"/>
+            </w:pPr>
             <w:r>
               <w:rPr>
                 <w:highlight w:val="yellow"/>
               </w:rPr>
-              <w:t>ApprovedByIRB</w:t>
-            </w:r>
-            <w:proofErr w:type="spellEnd"/>
-            <w:r>
-              <w:rPr>
-                <w:highlight w:val="yellow"/>
-              </w:rPr>
-              <w:t>= NOTAPPROVED then</w:t>
+              <w:t xml:space="preserve"> then</w:t>
             </w:r>
           </w:p>
           <w:p>
@@ -9583,8 +9461,43 @@
               <w:jc w:val="both"/>
             </w:pPr>
             <w:r>
-              <w:t>System sends an email to PI, Co-PI and Senior Personnel</w:t>
-            </w:r>
+              <w:t xml:space="preserve">System sends an email to PI, Co-PI, Senior Personnel Department Chair, Business Manager, Dean, University Research Administrator and </w:t>
+            </w:r>
+          </w:p>
+          <w:p>
+            <w:pPr>
+              <w:jc w:val="both"/>
+            </w:pPr>
+            <w:r>
+              <w:t>If (IRB sign is required</w:t>
+            </w:r>
+          </w:p>
+          <w:p>
+            <w:pPr>
+              <w:jc w:val="both"/>
+            </w:pPr>
+            <w:r>
+              <w:rPr>
+                <w:highlight w:val="yellow"/>
+              </w:rPr>
+              <w:t xml:space="preserve"> then</w:t>
+            </w:r>
+          </w:p>
+          <w:p>
+            <w:pPr>
+              <w:jc w:val="both"/>
+            </w:pPr>
+            <w:r>
+              <w:rPr>
+                <w:highlight w:val="yellow"/>
+              </w:rPr>
+              <w:t>send email to IRB</w:t>
+            </w:r>
+          </w:p>
+          <w:p>
+            <w:pPr>
+              <w:jc w:val="both"/>
+            </w:pPr>
           </w:p>
         </w:tc>
       </w:tr>
@@ -9774,6 +9687,7 @@
               <w:jc w:val="both"/>
             </w:pPr>
             <w:r>
+              <w:lastRenderedPageBreak/>
               <w:t>27</w:t>
             </w:r>
             <w:r>
@@ -10199,87 +10113,87 @@
               <w:jc w:val="both"/>
             </w:pPr>
             <w:r>
+              <w:t>29</w:t>
+            </w:r>
+            <w:r>
+              <w:t>. CannotDeleteCoPIByCoPI-Rule</w:t>
+            </w:r>
+            <w:r>
+              <w:t>29</w:t>
+            </w:r>
+          </w:p>
+        </w:tc>
+        <w:tc>
+          <w:tcPr>
+            <w:tcW w:w="2250" w:type="dxa"/>
+          </w:tcPr>
+          <w:p>
+            <w:pPr>
+              <w:jc w:val="both"/>
+            </w:pPr>
+            <w:r>
+              <w:t>Co-PI cannot be Deleted by Co-PI</w:t>
+            </w:r>
+          </w:p>
+          <w:p>
+            <w:pPr>
+              <w:jc w:val="both"/>
+            </w:pPr>
+            <w:r>
+              <w:t>(Deny)</w:t>
+            </w:r>
+          </w:p>
+        </w:tc>
+        <w:tc>
+          <w:tcPr>
+            <w:tcW w:w="3419" w:type="dxa"/>
+          </w:tcPr>
+          <w:p>
+            <w:pPr>
+              <w:jc w:val="both"/>
+            </w:pPr>
+            <w:proofErr w:type="spellStart"/>
+            <w:r>
+              <w:t>SubmittedByPI</w:t>
+            </w:r>
+            <w:proofErr w:type="spellEnd"/>
+            <w:r>
+              <w:t>= NOTSUBMITTED &amp;&amp;</w:t>
+            </w:r>
+          </w:p>
+          <w:p>
+            <w:pPr>
+              <w:jc w:val="both"/>
+            </w:pPr>
+            <w:proofErr w:type="spellStart"/>
+            <w:r>
+              <w:t>DeletedByPI</w:t>
+            </w:r>
+            <w:proofErr w:type="spellEnd"/>
+            <w:r>
+              <w:t xml:space="preserve"> =  NOTDELETED &amp;&amp;</w:t>
+            </w:r>
+          </w:p>
+          <w:p>
+            <w:pPr>
+              <w:jc w:val="both"/>
+            </w:pPr>
+            <w:proofErr w:type="spellStart"/>
+            <w:r>
+              <w:t>ReadyForSubmissionByPI</w:t>
+            </w:r>
+            <w:proofErr w:type="spellEnd"/>
+            <w:r>
+              <w:t xml:space="preserve"> = False &amp;&amp;</w:t>
+            </w:r>
+          </w:p>
+          <w:p>
+            <w:pPr>
+              <w:jc w:val="both"/>
+            </w:pPr>
+            <w:proofErr w:type="spellStart"/>
+            <w:r>
               <w:lastRenderedPageBreak/>
-              <w:t>29</w:t>
-            </w:r>
-            <w:r>
-              <w:t>. CannotDeleteCoPIByCoPI-Rule</w:t>
-            </w:r>
-            <w:r>
-              <w:t>29</w:t>
-            </w:r>
-          </w:p>
-        </w:tc>
-        <w:tc>
-          <w:tcPr>
-            <w:tcW w:w="2250" w:type="dxa"/>
-          </w:tcPr>
-          <w:p>
-            <w:pPr>
-              <w:jc w:val="both"/>
-            </w:pPr>
-            <w:r>
-              <w:t>Co-PI cannot be Deleted by Co-PI</w:t>
-            </w:r>
-          </w:p>
-          <w:p>
-            <w:pPr>
-              <w:jc w:val="both"/>
-            </w:pPr>
-            <w:r>
-              <w:t>(Deny)</w:t>
-            </w:r>
-          </w:p>
-        </w:tc>
-        <w:tc>
-          <w:tcPr>
-            <w:tcW w:w="3419" w:type="dxa"/>
-          </w:tcPr>
-          <w:p>
-            <w:pPr>
-              <w:jc w:val="both"/>
-            </w:pPr>
-            <w:proofErr w:type="spellStart"/>
-            <w:r>
-              <w:t>SubmittedByPI</w:t>
-            </w:r>
-            <w:proofErr w:type="spellEnd"/>
-            <w:r>
-              <w:t>= NOTSUBMITTED &amp;&amp;</w:t>
-            </w:r>
-          </w:p>
-          <w:p>
-            <w:pPr>
-              <w:jc w:val="both"/>
-            </w:pPr>
-            <w:proofErr w:type="spellStart"/>
-            <w:r>
-              <w:t>DeletedByPI</w:t>
-            </w:r>
-            <w:proofErr w:type="spellEnd"/>
-            <w:r>
-              <w:t xml:space="preserve"> =  NOTDELETED &amp;&amp;</w:t>
-            </w:r>
-          </w:p>
-          <w:p>
-            <w:pPr>
-              <w:jc w:val="both"/>
-            </w:pPr>
-            <w:proofErr w:type="spellStart"/>
-            <w:r>
-              <w:t>ReadyForSubmissionByPI</w:t>
-            </w:r>
-            <w:proofErr w:type="spellEnd"/>
-            <w:r>
-              <w:t xml:space="preserve"> = False &amp;&amp;</w:t>
-            </w:r>
-          </w:p>
-          <w:p>
-            <w:pPr>
-              <w:jc w:val="both"/>
-            </w:pPr>
-            <w:proofErr w:type="spellStart"/>
-            <w:r>
               <w:t>proposal.section</w:t>
             </w:r>
             <w:proofErr w:type="spellEnd"/>
@@ -10780,147 +10694,122 @@
             </w:pPr>
             <w:proofErr w:type="spellStart"/>
             <w:r>
+              <w:t>position.title</w:t>
+            </w:r>
+            <w:proofErr w:type="spellEnd"/>
+            <w:r>
+              <w:t>= University Research Director</w:t>
+            </w:r>
+          </w:p>
+          <w:p>
+            <w:pPr>
+              <w:jc w:val="both"/>
+            </w:pPr>
+            <w:proofErr w:type="spellStart"/>
+            <w:r>
+              <w:t>proposal.section</w:t>
+            </w:r>
+            <w:proofErr w:type="spellEnd"/>
+            <w:r>
+              <w:t>=Whole Proposal</w:t>
+            </w:r>
+          </w:p>
+          <w:p>
+            <w:pPr>
+              <w:jc w:val="both"/>
+            </w:pPr>
+            <w:proofErr w:type="spellStart"/>
+            <w:r>
+              <w:t>proposal.action</w:t>
+            </w:r>
+            <w:proofErr w:type="spellEnd"/>
+            <w:r>
+              <w:t xml:space="preserve"> = Delete</w:t>
+            </w:r>
+          </w:p>
+        </w:tc>
+        <w:tc>
+          <w:tcPr>
+            <w:tcW w:w="1950" w:type="dxa"/>
+          </w:tcPr>
+          <w:p>
+            <w:pPr>
+              <w:jc w:val="both"/>
+            </w:pPr>
+            <w:proofErr w:type="spellStart"/>
+            <w:r>
+              <w:t>DeletedByUniversityResearchDirector</w:t>
+            </w:r>
+            <w:proofErr w:type="spellEnd"/>
+            <w:r>
+              <w:t>=</w:t>
+            </w:r>
+          </w:p>
+          <w:p>
+            <w:pPr>
+              <w:jc w:val="both"/>
+            </w:pPr>
+            <w:r>
+              <w:t xml:space="preserve">DELETED &amp;&amp; </w:t>
+            </w:r>
+            <w:proofErr w:type="spellStart"/>
+            <w:r>
+              <w:t>ApprovedByUniversityResearchDirector</w:t>
+            </w:r>
+            <w:proofErr w:type="spellEnd"/>
+            <w:r>
+              <w:t xml:space="preserve"> = NOTREADYFORAPPROVAL</w:t>
+            </w:r>
+          </w:p>
+          <w:p>
+            <w:pPr>
+              <w:jc w:val="both"/>
+            </w:pPr>
+          </w:p>
+          <w:p>
+            <w:pPr>
+              <w:jc w:val="both"/>
+            </w:pPr>
+          </w:p>
+          <w:p>
+            <w:pPr>
+              <w:jc w:val="both"/>
+            </w:pPr>
+          </w:p>
+        </w:tc>
+        <w:tc>
+          <w:tcPr>
+            <w:tcW w:w="1695" w:type="dxa"/>
+          </w:tcPr>
+          <w:p>
+            <w:pPr>
+              <w:jc w:val="both"/>
+            </w:pPr>
+          </w:p>
+        </w:tc>
+        <w:tc>
+          <w:tcPr>
+            <w:tcW w:w="1950" w:type="dxa"/>
+          </w:tcPr>
+          <w:p>
+            <w:pPr>
+              <w:jc w:val="both"/>
+            </w:pPr>
+            <w:r>
+              <w:t xml:space="preserve">System sends an email to PI, Co-PI, Senior Personnel, </w:t>
+            </w:r>
+            <w:r>
+              <w:t xml:space="preserve">Department Chair, </w:t>
+            </w:r>
+            <w:r>
+              <w:t>Business Manager, Dean, University Research Administrator</w:t>
+            </w:r>
+            <w:r>
+              <w:t xml:space="preserve">, </w:t>
+            </w:r>
+            <w:r>
               <w:lastRenderedPageBreak/>
-              <w:t>position.title</w:t>
-            </w:r>
-            <w:proofErr w:type="spellEnd"/>
-            <w:r>
-              <w:t>= University Research Director</w:t>
-            </w:r>
-          </w:p>
-          <w:p>
-            <w:pPr>
-              <w:jc w:val="both"/>
-            </w:pPr>
-            <w:proofErr w:type="spellStart"/>
-            <w:r>
-              <w:t>proposal.section</w:t>
-            </w:r>
-            <w:proofErr w:type="spellEnd"/>
-            <w:r>
-              <w:t>=Whole Proposal</w:t>
-            </w:r>
-          </w:p>
-          <w:p>
-            <w:pPr>
-              <w:jc w:val="both"/>
-            </w:pPr>
-            <w:proofErr w:type="spellStart"/>
-            <w:r>
-              <w:t>proposal.action</w:t>
-            </w:r>
-            <w:proofErr w:type="spellEnd"/>
-            <w:r>
-              <w:t xml:space="preserve"> = Delete</w:t>
-            </w:r>
-          </w:p>
-        </w:tc>
-        <w:tc>
-          <w:tcPr>
-            <w:tcW w:w="1950" w:type="dxa"/>
-          </w:tcPr>
-          <w:p>
-            <w:pPr>
-              <w:jc w:val="both"/>
-            </w:pPr>
-            <w:proofErr w:type="spellStart"/>
-            <w:r>
-              <w:lastRenderedPageBreak/>
-              <w:t>DeletedByUniversityResearchDirector</w:t>
-            </w:r>
-            <w:proofErr w:type="spellEnd"/>
-            <w:r>
-              <w:t>=</w:t>
-            </w:r>
-          </w:p>
-          <w:p>
-            <w:pPr>
-              <w:jc w:val="both"/>
-            </w:pPr>
-            <w:r>
-              <w:t xml:space="preserve">DELETED &amp;&amp; </w:t>
-            </w:r>
-            <w:proofErr w:type="spellStart"/>
-            <w:r>
-              <w:t>ApprovedByUniv</w:t>
-            </w:r>
-            <w:r>
-              <w:lastRenderedPageBreak/>
-              <w:t>ersityResearchDirector</w:t>
-            </w:r>
-            <w:proofErr w:type="spellEnd"/>
-            <w:r>
-              <w:t xml:space="preserve"> = NOTREADYFORAPPROVAL</w:t>
-            </w:r>
-          </w:p>
-          <w:p>
-            <w:pPr>
-              <w:jc w:val="both"/>
-            </w:pPr>
-          </w:p>
-          <w:p>
-            <w:pPr>
-              <w:jc w:val="both"/>
-            </w:pPr>
-          </w:p>
-          <w:p>
-            <w:pPr>
-              <w:jc w:val="both"/>
-            </w:pPr>
-          </w:p>
-        </w:tc>
-        <w:tc>
-          <w:tcPr>
-            <w:tcW w:w="1695" w:type="dxa"/>
-          </w:tcPr>
-          <w:p>
-            <w:pPr>
-              <w:jc w:val="both"/>
-            </w:pPr>
-          </w:p>
-        </w:tc>
-        <w:tc>
-          <w:tcPr>
-            <w:tcW w:w="1950" w:type="dxa"/>
-          </w:tcPr>
-          <w:p>
-            <w:pPr>
-              <w:jc w:val="both"/>
-            </w:pPr>
-            <w:r>
-              <w:t xml:space="preserve">System sends an email to PI, Co-PI, Senior Personnel, </w:t>
-            </w:r>
-            <w:r>
-              <w:t xml:space="preserve">Department </w:t>
-            </w:r>
-            <w:r>
-              <w:lastRenderedPageBreak/>
-              <w:t xml:space="preserve">Chair, </w:t>
-            </w:r>
-            <w:r>
-              <w:t>Business Manager, Dean, University Research Administrator</w:t>
-            </w:r>
-            <w:r>
-              <w:t>, University Research Director</w:t>
-            </w:r>
-          </w:p>
-          <w:p>
-            <w:pPr>
-              <w:jc w:val="both"/>
-            </w:pPr>
-            <w:r>
-              <w:t xml:space="preserve">and </w:t>
-            </w:r>
-            <w:r>
-              <w:t>If (IRB sign is required)</w:t>
-            </w:r>
-          </w:p>
-          <w:p>
-            <w:pPr>
-              <w:jc w:val="both"/>
-            </w:pPr>
-            <w:r>
-              <w:t>Then</w:t>
+              <w:t>University Research Director</w:t>
             </w:r>
           </w:p>
           <w:p>
@@ -10930,19 +10819,19 @@
             <w:r>
               <w:t xml:space="preserve">If </w:t>
             </w:r>
-            <w:proofErr w:type="spellStart"/>
+            <w:r>
+              <w:t>IRB sign is required</w:t>
+            </w:r>
+          </w:p>
+          <w:p>
+            <w:pPr>
+              <w:jc w:val="both"/>
+            </w:pPr>
             <w:r>
               <w:rPr>
                 <w:highlight w:val="yellow"/>
               </w:rPr>
-              <w:t>ApprovedByIRB</w:t>
-            </w:r>
-            <w:proofErr w:type="spellEnd"/>
-            <w:r>
-              <w:rPr>
-                <w:highlight w:val="yellow"/>
-              </w:rPr>
-              <w:t>= NOTAPPROVED then</w:t>
+              <w:t>then</w:t>
             </w:r>
           </w:p>
           <w:p>
@@ -11312,11 +11201,7 @@
               <w:jc w:val="both"/>
             </w:pPr>
             <w:r>
-              <w:t xml:space="preserve">Co-PI, Senior Personnel, Department Chair, Business Manager, Dean, IRB ,University Research </w:t>
-            </w:r>
-            <w:r>
-              <w:lastRenderedPageBreak/>
-              <w:t xml:space="preserve">Administrator, University Research Director </w:t>
+              <w:t xml:space="preserve">Co-PI, Senior Personnel, Department Chair, Business Manager, Dean, IRB ,University Research Administrator, University Research Director </w:t>
             </w:r>
           </w:p>
           <w:p>
@@ -11338,7 +11223,6 @@
             </w:pPr>
             <w:proofErr w:type="spellStart"/>
             <w:r>
-              <w:lastRenderedPageBreak/>
               <w:t>proposal.section</w:t>
             </w:r>
             <w:proofErr w:type="spellEnd"/>
@@ -11386,7 +11270,6 @@
             </w:pPr>
             <w:proofErr w:type="spellStart"/>
             <w:r>
-              <w:lastRenderedPageBreak/>
               <w:t>proposal.action</w:t>
             </w:r>
             <w:proofErr w:type="spellEnd"/>
@@ -11502,6 +11385,7 @@
                 <w:b/>
                 <w:color w:val="7030A0"/>
               </w:rPr>
+              <w:lastRenderedPageBreak/>
               <w:t>S. No.</w:t>
             </w:r>
             <w:r>
@@ -11777,7 +11661,6 @@
               <w:jc w:val="both"/>
             </w:pPr>
             <w:r>
-              <w:lastRenderedPageBreak/>
               <w:t>36</w:t>
             </w:r>
             <w:r>
@@ -11944,6 +11827,7 @@
               <w:jc w:val="both"/>
             </w:pPr>
             <w:r>
+              <w:lastRenderedPageBreak/>
               <w:t>37</w:t>
             </w:r>
             <w:r>
@@ -12129,11 +12013,7 @@
               <w:jc w:val="both"/>
             </w:pPr>
             <w:r>
-              <w:t xml:space="preserve">Co-PI cannot Edit Project Information, Sponsor and Budget Information, Cost Share Information, University Commitments, Conflict of Interest and Commitment Information, Compliance Information, Additional Information, Collaboration </w:t>
-            </w:r>
-            <w:r>
-              <w:lastRenderedPageBreak/>
-              <w:t>Information, Proprietary/Confidential Information, OSP Section</w:t>
+              <w:t>Co-PI cannot Edit Project Information, Sponsor and Budget Information, Cost Share Information, University Commitments, Conflict of Interest and Commitment Information, Compliance Information, Additional Information, Collaboration Information, Proprietary/Confidential Information, OSP Section</w:t>
             </w:r>
           </w:p>
           <w:p>
@@ -12155,7 +12035,6 @@
             </w:pPr>
             <w:proofErr w:type="spellStart"/>
             <w:r>
-              <w:lastRenderedPageBreak/>
               <w:t>SubmittedByPI</w:t>
             </w:r>
             <w:proofErr w:type="spellEnd"/>
@@ -12199,11 +12078,7 @@
             </w:r>
             <w:proofErr w:type="spellEnd"/>
             <w:r>
-              <w:t xml:space="preserve"> = &lt;Project Information ||  Sponsor and Budget Information ||  Cost Share Information ||  University Commitments ||  Conflict of Interest and Commitment Information ||  Compliance Information ||  Additional Information ||  Collaboration </w:t>
-            </w:r>
-            <w:r>
-              <w:lastRenderedPageBreak/>
-              <w:t>Information ||  Proprietary/Confidential Information ||  OSP Section&gt; &amp;&amp;</w:t>
+              <w:t xml:space="preserve"> = &lt;Project Information ||  Sponsor and Budget Information ||  Cost Share Information ||  University Commitments ||  Conflict of Interest and Commitment Information ||  Compliance Information ||  Additional Information ||  Collaboration Information ||  Proprietary/Confidential Information ||  OSP Section&gt; &amp;&amp;</w:t>
             </w:r>
           </w:p>
           <w:p>
@@ -12276,6 +12151,7 @@
               <w:jc w:val="both"/>
             </w:pPr>
             <w:r>
+              <w:lastRenderedPageBreak/>
               <w:t>39</w:t>
             </w:r>
             <w:r>
@@ -12449,98 +12325,98 @@
               <w:jc w:val="both"/>
             </w:pPr>
             <w:r>
+              <w:t>40</w:t>
+            </w:r>
+            <w:r>
+              <w:t>. EditProposa</w:t>
+            </w:r>
+            <w:r>
+              <w:t>lSectionByDepartmentChair-Rule40</w:t>
+            </w:r>
+          </w:p>
+        </w:tc>
+        <w:tc>
+          <w:tcPr>
+            <w:tcW w:w="2250" w:type="dxa"/>
+          </w:tcPr>
+          <w:p>
+            <w:pPr>
+              <w:jc w:val="both"/>
+            </w:pPr>
+            <w:r>
+              <w:t>Certification/Signatures edit by Department Chair</w:t>
+            </w:r>
+          </w:p>
+          <w:p>
+            <w:pPr>
+              <w:jc w:val="both"/>
+            </w:pPr>
+            <w:r>
+              <w:t>(Permit)</w:t>
+            </w:r>
+          </w:p>
+        </w:tc>
+        <w:tc>
+          <w:tcPr>
+            <w:tcW w:w="3419" w:type="dxa"/>
+          </w:tcPr>
+          <w:p>
+            <w:pPr>
+              <w:jc w:val="both"/>
+            </w:pPr>
+            <w:proofErr w:type="spellStart"/>
+            <w:r>
+              <w:t>ApprovedByDepartmentChair</w:t>
+            </w:r>
+            <w:proofErr w:type="spellEnd"/>
+            <w:r>
+              <w:t>= READYFORAPPROVAL &amp;&amp;</w:t>
+            </w:r>
+          </w:p>
+          <w:p>
+            <w:pPr>
+              <w:jc w:val="both"/>
+            </w:pPr>
+            <w:proofErr w:type="spellStart"/>
+            <w:r>
+              <w:t>proposal.section</w:t>
+            </w:r>
+            <w:proofErr w:type="spellEnd"/>
+            <w:r>
+              <w:t>=</w:t>
+            </w:r>
+          </w:p>
+          <w:p>
+            <w:pPr>
+              <w:jc w:val="both"/>
+            </w:pPr>
+            <w:r>
+              <w:rPr>
+                <w:highlight w:val="white"/>
+              </w:rPr>
+              <w:t>Certification/Signatures</w:t>
+            </w:r>
+          </w:p>
+          <w:p>
+            <w:pPr>
+              <w:jc w:val="both"/>
+            </w:pPr>
+            <w:proofErr w:type="spellStart"/>
+            <w:r>
+              <w:t>position.title</w:t>
+            </w:r>
+            <w:proofErr w:type="spellEnd"/>
+            <w:r>
+              <w:t xml:space="preserve"> = Department Chair &amp;&amp;</w:t>
+            </w:r>
+          </w:p>
+          <w:p>
+            <w:pPr>
+              <w:jc w:val="both"/>
+            </w:pPr>
+            <w:proofErr w:type="spellStart"/>
+            <w:r>
               <w:lastRenderedPageBreak/>
-              <w:t>40</w:t>
-            </w:r>
-            <w:r>
-              <w:t>. EditProposa</w:t>
-            </w:r>
-            <w:r>
-              <w:t>lSectionByDepartmentChair-Rule40</w:t>
-            </w:r>
-          </w:p>
-        </w:tc>
-        <w:tc>
-          <w:tcPr>
-            <w:tcW w:w="2250" w:type="dxa"/>
-          </w:tcPr>
-          <w:p>
-            <w:pPr>
-              <w:jc w:val="both"/>
-            </w:pPr>
-            <w:r>
-              <w:t>Certification/Signatures edit by Department Chair</w:t>
-            </w:r>
-          </w:p>
-          <w:p>
-            <w:pPr>
-              <w:jc w:val="both"/>
-            </w:pPr>
-            <w:r>
-              <w:t>(Permit)</w:t>
-            </w:r>
-          </w:p>
-        </w:tc>
-        <w:tc>
-          <w:tcPr>
-            <w:tcW w:w="3419" w:type="dxa"/>
-          </w:tcPr>
-          <w:p>
-            <w:pPr>
-              <w:jc w:val="both"/>
-            </w:pPr>
-            <w:proofErr w:type="spellStart"/>
-            <w:r>
-              <w:t>ApprovedByDepartmentChair</w:t>
-            </w:r>
-            <w:proofErr w:type="spellEnd"/>
-            <w:r>
-              <w:t>= READYFORAPPROVAL &amp;&amp;</w:t>
-            </w:r>
-          </w:p>
-          <w:p>
-            <w:pPr>
-              <w:jc w:val="both"/>
-            </w:pPr>
-            <w:proofErr w:type="spellStart"/>
-            <w:r>
-              <w:t>proposal.section</w:t>
-            </w:r>
-            <w:proofErr w:type="spellEnd"/>
-            <w:r>
-              <w:t>=</w:t>
-            </w:r>
-          </w:p>
-          <w:p>
-            <w:pPr>
-              <w:jc w:val="both"/>
-            </w:pPr>
-            <w:r>
-              <w:rPr>
-                <w:highlight w:val="white"/>
-              </w:rPr>
-              <w:t>Certification/Signatures</w:t>
-            </w:r>
-          </w:p>
-          <w:p>
-            <w:pPr>
-              <w:jc w:val="both"/>
-            </w:pPr>
-            <w:proofErr w:type="spellStart"/>
-            <w:r>
-              <w:t>position.title</w:t>
-            </w:r>
-            <w:proofErr w:type="spellEnd"/>
-            <w:r>
-              <w:t xml:space="preserve"> = Department Chair &amp;&amp;</w:t>
-            </w:r>
-          </w:p>
-          <w:p>
-            <w:pPr>
-              <w:jc w:val="both"/>
-            </w:pPr>
-            <w:proofErr w:type="spellStart"/>
-            <w:r>
               <w:t>proposal.action</w:t>
             </w:r>
             <w:proofErr w:type="spellEnd"/>
@@ -12835,7 +12711,6 @@
             </w:pPr>
             <w:proofErr w:type="spellStart"/>
             <w:r>
-              <w:lastRenderedPageBreak/>
               <w:t>position.title</w:t>
             </w:r>
             <w:proofErr w:type="spellEnd"/>
@@ -12990,6 +12865,7 @@
               <w:jc w:val="both"/>
             </w:pPr>
             <w:r>
+              <w:lastRenderedPageBreak/>
               <w:t xml:space="preserve">&lt;Investigator Information, Project Information, Cost Share Information, University Commitments, Conflict of Interest and Commitment Information, Compliance Information, Additional Information, Collaboration Information, Proprietary/Confidential Information, OSP Section, </w:t>
             </w:r>
             <w:r>
@@ -13379,11 +13255,11 @@
               <w:jc w:val="both"/>
             </w:pPr>
             <w:r>
-              <w:t xml:space="preserve">&lt;Investigator Information|| Project Information||Sponsor and </w:t>
+              <w:t xml:space="preserve">&lt;Investigator Information|| Project Information||Sponsor and Budget Information|| Cost Share Information|| University Commitments||Conflict of Interest and Commitment Information|| Compliance Information|| Additional Information|| Collaboration </w:t>
             </w:r>
             <w:r>
               <w:lastRenderedPageBreak/>
-              <w:t>Budget Information|| Cost Share Information|| University Commitments||Conflict of Interest and Commitment Information|| Compliance Information|| Additional Information|| Collaboration Information|| Proprietary/Confidential Information|| OSP Section||</w:t>
+              <w:t>Information|| Proprietary/Confidential Information|| OSP Section||</w:t>
             </w:r>
             <w:r>
               <w:rPr>
@@ -13689,11 +13565,7 @@
               <w:jc w:val="both"/>
             </w:pPr>
             <w:r>
-              <w:t xml:space="preserve">&lt;Investigator Information|| Project Information||Sponsor and Budget Information|| Cost Share Information|| University Commitments||Conflict of Interest and Commitment Information|| Compliance Information|| Additional Information|| Collaboration Information|| </w:t>
-            </w:r>
-            <w:r>
-              <w:lastRenderedPageBreak/>
-              <w:t>Proprietary/Confidential Information|| OSP Section||</w:t>
+              <w:t>&lt;Investigator Information|| Project Information||Sponsor and Budget Information|| Cost Share Information|| University Commitments||Conflict of Interest and Commitment Information|| Compliance Information|| Additional Information|| Collaboration Information|| Proprietary/Confidential Information|| OSP Section||</w:t>
             </w:r>
             <w:r>
               <w:rPr>
@@ -13773,6 +13645,7 @@
               <w:jc w:val="both"/>
             </w:pPr>
             <w:r>
+              <w:lastRenderedPageBreak/>
               <w:t>48</w:t>
             </w:r>
             <w:r>
@@ -14015,7 +13888,6 @@
             </w:pPr>
             <w:proofErr w:type="spellStart"/>
             <w:r>
-              <w:lastRenderedPageBreak/>
               <w:t>proposal.action</w:t>
             </w:r>
             <w:proofErr w:type="spellEnd"/>
@@ -14134,6 +14006,7 @@
               <w:jc w:val="both"/>
             </w:pPr>
             <w:r>
+              <w:lastRenderedPageBreak/>
               <w:t xml:space="preserve">Certification/Signatures || </w:t>
             </w:r>
             <w:r>
@@ -14415,7 +14288,6 @@
           <w:noProof/>
           <w:lang w:eastAsia="en-US"/>
         </w:rPr>
-        <w:lastRenderedPageBreak/>
         <w:drawing>
           <wp:inline distT="114300" distB="114300" distL="114300" distR="114300" wp14:anchorId="657D5698" wp14:editId="146FF52A">
             <wp:extent cx="3038475" cy="476250"/>
@@ -14460,6 +14332,7 @@
           <w:noProof/>
           <w:lang w:eastAsia="en-US"/>
         </w:rPr>
+        <w:lastRenderedPageBreak/>
         <w:drawing>
           <wp:inline distT="114300" distB="114300" distL="114300" distR="114300" wp14:anchorId="261D0DF9" wp14:editId="43ADC866">
             <wp:extent cx="1457325" cy="828675"/>

</xml_diff>

<commit_message>
Add a new rule 10b
</commit_message>
<xml_diff>
--- a/Functional&AccessControlRequirements.docx
+++ b/Functional&AccessControlRequirements.docx
@@ -4254,6 +4254,9 @@
             <w:r>
               <w:t>10</w:t>
             </w:r>
+            <w:r>
+              <w:t>a</w:t>
+            </w:r>
           </w:p>
         </w:tc>
         <w:tc>
@@ -4462,6 +4465,23 @@
             </w:r>
             <w:r>
               <w:t>, Department Chair</w:t>
+            </w:r>
+          </w:p>
+          <w:p>
+            <w:pPr>
+              <w:jc w:val="both"/>
+            </w:pPr>
+            <w:r>
+              <w:lastRenderedPageBreak/>
+              <w:t xml:space="preserve">if </w:t>
+            </w:r>
+            <w:proofErr w:type="spellStart"/>
+            <w:r>
+              <w:t>signedByAllCoPIs</w:t>
+            </w:r>
+            <w:proofErr w:type="spellEnd"/>
+            <w:r>
+              <w:t>= true</w:t>
             </w:r>
           </w:p>
         </w:tc>
@@ -4479,13 +4499,16 @@
               <w:jc w:val="both"/>
             </w:pPr>
             <w:r>
-              <w:t>11</w:t>
-            </w:r>
-            <w:r>
-              <w:t>. NotSubmitProposalByCoPI-Rule1</w:t>
-            </w:r>
-            <w:r>
-              <w:t>1</w:t>
+              <w:t xml:space="preserve">10. </w:t>
+            </w:r>
+            <w:r>
+              <w:t>Not</w:t>
+            </w:r>
+            <w:r>
+              <w:t>SubmitProposalByPI-Rule10</w:t>
+            </w:r>
+            <w:r>
+              <w:t>b</w:t>
             </w:r>
           </w:p>
         </w:tc>
@@ -4498,15 +4521,21 @@
               <w:jc w:val="both"/>
             </w:pPr>
             <w:r>
-              <w:t>Not Submit Proposal by Co-PI</w:t>
-            </w:r>
-          </w:p>
-          <w:p>
-            <w:pPr>
-              <w:jc w:val="both"/>
-            </w:pPr>
-            <w:r>
-              <w:t>(Deny)</w:t>
+              <w:t xml:space="preserve">Not </w:t>
+            </w:r>
+            <w:r>
+              <w:t>Submit Proposal by PI</w:t>
+            </w:r>
+          </w:p>
+          <w:p>
+            <w:pPr>
+              <w:jc w:val="both"/>
+            </w:pPr>
+            <w:r>
+              <w:t>(Deny</w:t>
+            </w:r>
+            <w:r>
+              <w:t>)</w:t>
             </w:r>
           </w:p>
         </w:tc>
@@ -4558,7 +4587,7 @@
             </w:r>
             <w:proofErr w:type="spellEnd"/>
             <w:r>
-              <w:t xml:space="preserve"> = False &amp;&amp;</w:t>
+              <w:t xml:space="preserve"> = True &amp;&amp;</w:t>
             </w:r>
           </w:p>
           <w:p>
@@ -4571,7 +4600,7 @@
             </w:r>
             <w:proofErr w:type="spellEnd"/>
             <w:r>
-              <w:t xml:space="preserve"> =Co-PI &amp;&amp;</w:t>
+              <w:t xml:space="preserve"> = PI &amp;&amp;</w:t>
             </w:r>
           </w:p>
           <w:p>
@@ -4624,6 +4653,8 @@
             <w:pPr>
               <w:jc w:val="both"/>
             </w:pPr>
+            <w:bookmarkStart w:id="0" w:name="_GoBack"/>
+            <w:bookmarkEnd w:id="0"/>
           </w:p>
         </w:tc>
       </w:tr>
@@ -4640,10 +4671,175 @@
               <w:jc w:val="both"/>
             </w:pPr>
             <w:r>
+              <w:t>11</w:t>
+            </w:r>
+            <w:r>
+              <w:t>. NotSubmitProposalByCoPI-Rule1</w:t>
+            </w:r>
+            <w:r>
+              <w:t>1</w:t>
+            </w:r>
+          </w:p>
+        </w:tc>
+        <w:tc>
+          <w:tcPr>
+            <w:tcW w:w="2250" w:type="dxa"/>
+          </w:tcPr>
+          <w:p>
+            <w:pPr>
+              <w:jc w:val="both"/>
+            </w:pPr>
+            <w:r>
+              <w:t>Not Submit Proposal by Co-PI</w:t>
+            </w:r>
+          </w:p>
+          <w:p>
+            <w:pPr>
+              <w:jc w:val="both"/>
+            </w:pPr>
+            <w:r>
+              <w:t>(Deny)</w:t>
+            </w:r>
+          </w:p>
+        </w:tc>
+        <w:tc>
+          <w:tcPr>
+            <w:tcW w:w="3420" w:type="dxa"/>
+          </w:tcPr>
+          <w:p>
+            <w:pPr>
+              <w:jc w:val="both"/>
+            </w:pPr>
+            <w:proofErr w:type="spellStart"/>
+            <w:r>
+              <w:t>SubmittedByPI</w:t>
+            </w:r>
+            <w:proofErr w:type="spellEnd"/>
+            <w:r>
+              <w:t xml:space="preserve"> = NOTSUBMITTED </w:t>
+            </w:r>
+          </w:p>
+          <w:p>
+            <w:pPr>
+              <w:jc w:val="both"/>
+            </w:pPr>
+            <w:r>
+              <w:t>&amp;&amp;</w:t>
+            </w:r>
+          </w:p>
+          <w:p>
+            <w:pPr>
+              <w:jc w:val="both"/>
+            </w:pPr>
+            <w:proofErr w:type="spellStart"/>
+            <w:r>
+              <w:t>DeletedByPI</w:t>
+            </w:r>
+            <w:proofErr w:type="spellEnd"/>
+            <w:r>
+              <w:t xml:space="preserve"> =NOTDELETED &amp;&amp;</w:t>
+            </w:r>
+          </w:p>
+          <w:p>
+            <w:pPr>
+              <w:jc w:val="both"/>
+            </w:pPr>
+            <w:proofErr w:type="spellStart"/>
+            <w:r>
+              <w:t>ReadyForSubmissionByPI</w:t>
+            </w:r>
+            <w:proofErr w:type="spellEnd"/>
+            <w:r>
+              <w:t xml:space="preserve"> = False &amp;&amp;</w:t>
+            </w:r>
+          </w:p>
+          <w:p>
+            <w:pPr>
+              <w:jc w:val="both"/>
+            </w:pPr>
+            <w:proofErr w:type="spellStart"/>
+            <w:r>
+              <w:t>proposal.role</w:t>
+            </w:r>
+            <w:proofErr w:type="spellEnd"/>
+            <w:r>
+              <w:t xml:space="preserve"> =Co-PI &amp;&amp;</w:t>
+            </w:r>
+          </w:p>
+          <w:p>
+            <w:pPr>
+              <w:jc w:val="both"/>
+            </w:pPr>
+            <w:proofErr w:type="spellStart"/>
+            <w:r>
+              <w:t>proposal.action</w:t>
+            </w:r>
+            <w:proofErr w:type="spellEnd"/>
+            <w:r>
+              <w:t xml:space="preserve"> = Submit</w:t>
+            </w:r>
+          </w:p>
+          <w:p>
+            <w:pPr>
+              <w:jc w:val="both"/>
+            </w:pPr>
+          </w:p>
+        </w:tc>
+        <w:tc>
+          <w:tcPr>
+            <w:tcW w:w="1950" w:type="dxa"/>
+          </w:tcPr>
+          <w:p>
+            <w:pPr>
+              <w:jc w:val="both"/>
+            </w:pPr>
+          </w:p>
+        </w:tc>
+        <w:tc>
+          <w:tcPr>
+            <w:tcW w:w="1695" w:type="dxa"/>
+          </w:tcPr>
+          <w:p>
+            <w:pPr>
+              <w:jc w:val="both"/>
+              <w:rPr>
+                <w:highlight w:val="yellow"/>
+              </w:rPr>
+            </w:pPr>
+          </w:p>
+        </w:tc>
+        <w:tc>
+          <w:tcPr>
+            <w:tcW w:w="2027" w:type="dxa"/>
+          </w:tcPr>
+          <w:p>
+            <w:pPr>
+              <w:jc w:val="both"/>
+            </w:pPr>
+          </w:p>
+        </w:tc>
+      </w:tr>
+      <w:tr>
+        <w:trPr>
+          <w:trHeight w:val="260"/>
+        </w:trPr>
+        <w:tc>
+          <w:tcPr>
+            <w:tcW w:w="2788" w:type="dxa"/>
+          </w:tcPr>
+          <w:p>
+            <w:pPr>
+              <w:jc w:val="both"/>
+            </w:pPr>
+            <w:r>
               <w:t>12</w:t>
             </w:r>
             <w:r>
-              <w:t>. SubmitProposalByUniversityResearchAdministrator-Rule</w:t>
+              <w:t>. SubmitProposalByUniver</w:t>
+            </w:r>
+            <w:r>
+              <w:lastRenderedPageBreak/>
+              <w:t>sityResearchAdministrator-Rule</w:t>
             </w:r>
             <w:r>
               <w:t>12</w:t>
@@ -4659,6 +4855,7 @@
               <w:jc w:val="both"/>
             </w:pPr>
             <w:r>
+              <w:lastRenderedPageBreak/>
               <w:t>Submit By University Research Administrator</w:t>
             </w:r>
           </w:p>
@@ -4667,6 +4864,7 @@
               <w:jc w:val="both"/>
             </w:pPr>
             <w:r>
+              <w:lastRenderedPageBreak/>
               <w:t>(Permit)</w:t>
             </w:r>
           </w:p>
@@ -4681,6 +4879,7 @@
             </w:pPr>
             <w:proofErr w:type="spellStart"/>
             <w:r>
+              <w:lastRenderedPageBreak/>
               <w:t>SubmittedByUniversityResearchAdministrator</w:t>
             </w:r>
             <w:proofErr w:type="spellEnd"/>
@@ -4694,6 +4893,7 @@
             </w:pPr>
             <w:proofErr w:type="spellStart"/>
             <w:r>
+              <w:lastRenderedPageBreak/>
               <w:t>ApprovedByUniversityResearchDirector</w:t>
             </w:r>
             <w:proofErr w:type="spellEnd"/>
@@ -4738,7 +4938,12 @@
             </w:pPr>
             <w:proofErr w:type="spellStart"/>
             <w:r>
-              <w:t>SubmittedByUniversityResearchAdministrator</w:t>
+              <w:lastRenderedPageBreak/>
+              <w:t>SubmittedByUniversityResearchA</w:t>
+            </w:r>
+            <w:r>
+              <w:lastRenderedPageBreak/>
+              <w:t>dministrator</w:t>
             </w:r>
             <w:proofErr w:type="spellEnd"/>
             <w:r>
@@ -4760,7 +4965,12 @@
               <w:jc w:val="both"/>
             </w:pPr>
             <w:r>
-              <w:t>University Research Administrator signs the proposal</w:t>
+              <w:lastRenderedPageBreak/>
+              <w:t xml:space="preserve">University Research Administrator </w:t>
+            </w:r>
+            <w:r>
+              <w:lastRenderedPageBreak/>
+              <w:t>signs the proposal</w:t>
             </w:r>
           </w:p>
         </w:tc>
@@ -4773,9 +4983,11 @@
               <w:jc w:val="both"/>
             </w:pPr>
             <w:r>
+              <w:lastRenderedPageBreak/>
               <w:t xml:space="preserve">System sends an email to PI, Co-PI, Senior Personnel, </w:t>
             </w:r>
             <w:r>
+              <w:lastRenderedPageBreak/>
               <w:t xml:space="preserve">Department Chair, Business manager, Dean, University Research Administrator,  </w:t>
             </w:r>
             <w:r>
@@ -4798,7 +5010,6 @@
               <w:jc w:val="both"/>
             </w:pPr>
             <w:r>
-              <w:lastRenderedPageBreak/>
               <w:t>Then</w:t>
             </w:r>
           </w:p>
@@ -5161,7 +5372,11 @@
             </w:r>
             <w:proofErr w:type="spellEnd"/>
             <w:r>
-              <w:t>= READYFORAPPROVAL)</w:t>
+              <w:t xml:space="preserve">= </w:t>
+            </w:r>
+            <w:r>
+              <w:lastRenderedPageBreak/>
+              <w:t>READYFORAPPROVAL)</w:t>
             </w:r>
           </w:p>
         </w:tc>
@@ -5174,6 +5389,7 @@
               <w:jc w:val="both"/>
             </w:pPr>
             <w:r>
+              <w:lastRenderedPageBreak/>
               <w:t xml:space="preserve">Department Chair signs the proposal </w:t>
             </w:r>
           </w:p>
@@ -5249,6 +5465,7 @@
               <w:jc w:val="both"/>
             </w:pPr>
             <w:r>
+              <w:lastRenderedPageBreak/>
               <w:t xml:space="preserve"> </w:t>
             </w:r>
           </w:p>
@@ -5341,7 +5558,6 @@
               <w:jc w:val="both"/>
             </w:pPr>
             <w:r>
-              <w:lastRenderedPageBreak/>
               <w:t xml:space="preserve">If </w:t>
             </w:r>
             <w:proofErr w:type="spellStart"/>
@@ -5381,7 +5597,6 @@
               <w:jc w:val="both"/>
             </w:pPr>
             <w:r>
-              <w:lastRenderedPageBreak/>
               <w:t>14</w:t>
             </w:r>
             <w:r>
@@ -5663,6 +5878,7 @@
               <w:jc w:val="both"/>
             </w:pPr>
             <w:r>
+              <w:lastRenderedPageBreak/>
               <w:t>If (IRB sign is required)</w:t>
             </w:r>
           </w:p>
@@ -5717,7 +5933,6 @@
               <w:jc w:val="both"/>
             </w:pPr>
             <w:r>
-              <w:lastRenderedPageBreak/>
               <w:t>send an email to IRB</w:t>
             </w:r>
           </w:p>
@@ -5915,7 +6130,11 @@
             </w:r>
             <w:proofErr w:type="spellEnd"/>
             <w:r>
-              <w:t>= READYFORAPPROVAL)</w:t>
+              <w:t xml:space="preserve">= </w:t>
+            </w:r>
+            <w:r>
+              <w:lastRenderedPageBreak/>
+              <w:t>READYFORAPPROVAL)</w:t>
             </w:r>
           </w:p>
         </w:tc>
@@ -5928,6 +6147,7 @@
               <w:jc w:val="both"/>
             </w:pPr>
             <w:r>
+              <w:lastRenderedPageBreak/>
               <w:t xml:space="preserve">Dean signs the proposal </w:t>
             </w:r>
           </w:p>
@@ -6100,7 +6320,6 @@
               <w:jc w:val="both"/>
             </w:pPr>
             <w:r>
-              <w:lastRenderedPageBreak/>
               <w:t>Then</w:t>
             </w:r>
           </w:p>
@@ -6167,156 +6386,159 @@
               <w:jc w:val="both"/>
             </w:pPr>
             <w:r>
+              <w:t>16.</w:t>
+            </w:r>
+            <w:r>
+              <w:t xml:space="preserve"> ApproveProposalByIRB-Rule</w:t>
+            </w:r>
+            <w:r>
+              <w:t>16</w:t>
+            </w:r>
+          </w:p>
+        </w:tc>
+        <w:tc>
+          <w:tcPr>
+            <w:tcW w:w="2250" w:type="dxa"/>
+          </w:tcPr>
+          <w:p>
+            <w:pPr>
+              <w:jc w:val="both"/>
+            </w:pPr>
+            <w:r>
+              <w:t>Approve By IRB</w:t>
+            </w:r>
+          </w:p>
+          <w:p>
+            <w:pPr>
+              <w:jc w:val="both"/>
+            </w:pPr>
+            <w:r>
+              <w:t>(Permit)</w:t>
+            </w:r>
+          </w:p>
+        </w:tc>
+        <w:tc>
+          <w:tcPr>
+            <w:tcW w:w="3420" w:type="dxa"/>
+          </w:tcPr>
+          <w:p>
+            <w:pPr>
+              <w:jc w:val="both"/>
+            </w:pPr>
+            <w:proofErr w:type="spellStart"/>
+            <w:r>
+              <w:t>ApprovedByIRB</w:t>
+            </w:r>
+            <w:proofErr w:type="spellEnd"/>
+            <w:r>
+              <w:t>= READYFORAPPROVAL</w:t>
+            </w:r>
+          </w:p>
+          <w:p>
+            <w:pPr>
+              <w:jc w:val="both"/>
+            </w:pPr>
+            <w:proofErr w:type="spellStart"/>
+            <w:r>
+              <w:t>position.title</w:t>
+            </w:r>
+            <w:proofErr w:type="spellEnd"/>
+            <w:r>
+              <w:t>=IRB</w:t>
+            </w:r>
+          </w:p>
+          <w:p>
+            <w:pPr>
+              <w:jc w:val="both"/>
+            </w:pPr>
+            <w:proofErr w:type="spellStart"/>
+            <w:r>
+              <w:t>proposal.section</w:t>
+            </w:r>
+            <w:proofErr w:type="spellEnd"/>
+            <w:r>
+              <w:t>=Whole Proposal</w:t>
+            </w:r>
+          </w:p>
+          <w:p>
+            <w:pPr>
+              <w:jc w:val="both"/>
+            </w:pPr>
+            <w:proofErr w:type="spellStart"/>
+            <w:r>
+              <w:t>proposal.action</w:t>
+            </w:r>
+            <w:proofErr w:type="spellEnd"/>
+            <w:r>
+              <w:t xml:space="preserve"> = Approve</w:t>
+            </w:r>
+          </w:p>
+          <w:p>
+            <w:pPr>
+              <w:jc w:val="both"/>
+            </w:pPr>
+          </w:p>
+        </w:tc>
+        <w:tc>
+          <w:tcPr>
+            <w:tcW w:w="1950" w:type="dxa"/>
+          </w:tcPr>
+          <w:p>
+            <w:pPr>
+              <w:jc w:val="both"/>
+            </w:pPr>
+            <w:r>
+              <w:t xml:space="preserve">If all IRBs have signed, then </w:t>
+            </w:r>
+          </w:p>
+          <w:p>
+            <w:pPr>
+              <w:jc w:val="both"/>
+            </w:pPr>
+            <w:proofErr w:type="spellStart"/>
+            <w:r>
+              <w:t>ApprovedByIRB</w:t>
+            </w:r>
+            <w:proofErr w:type="spellEnd"/>
+            <w:r>
+              <w:t>= APPROVED (</w:t>
+            </w:r>
+          </w:p>
+          <w:p>
+            <w:pPr>
+              <w:jc w:val="both"/>
+            </w:pPr>
+            <w:r>
+              <w:t xml:space="preserve">if </w:t>
+            </w:r>
+            <w:proofErr w:type="spellStart"/>
+            <w:r>
+              <w:t>ApprovedByDean</w:t>
+            </w:r>
+            <w:proofErr w:type="spellEnd"/>
+            <w:r>
+              <w:t xml:space="preserve">= APROVED &amp;&amp; </w:t>
+            </w:r>
+            <w:proofErr w:type="spellStart"/>
+            <w:r>
+              <w:t>ApprovedByBusinessManager</w:t>
+            </w:r>
+            <w:proofErr w:type="spellEnd"/>
+            <w:r>
+              <w:t>=APPROVED then</w:t>
+            </w:r>
+          </w:p>
+          <w:p>
+            <w:pPr>
+              <w:jc w:val="both"/>
+            </w:pPr>
+            <w:proofErr w:type="spellStart"/>
+            <w:r>
+              <w:t>ApprovedByUniversityResearchAd</w:t>
+            </w:r>
+            <w:r>
               <w:lastRenderedPageBreak/>
-              <w:t>16.</w:t>
-            </w:r>
-            <w:r>
-              <w:t xml:space="preserve"> ApproveProposalByIRB-Rule</w:t>
-            </w:r>
-            <w:r>
-              <w:t>16</w:t>
-            </w:r>
-          </w:p>
-        </w:tc>
-        <w:tc>
-          <w:tcPr>
-            <w:tcW w:w="2250" w:type="dxa"/>
-          </w:tcPr>
-          <w:p>
-            <w:pPr>
-              <w:jc w:val="both"/>
-            </w:pPr>
-            <w:r>
-              <w:t>Approve By IRB</w:t>
-            </w:r>
-          </w:p>
-          <w:p>
-            <w:pPr>
-              <w:jc w:val="both"/>
-            </w:pPr>
-            <w:r>
-              <w:t>(Permit)</w:t>
-            </w:r>
-          </w:p>
-        </w:tc>
-        <w:tc>
-          <w:tcPr>
-            <w:tcW w:w="3420" w:type="dxa"/>
-          </w:tcPr>
-          <w:p>
-            <w:pPr>
-              <w:jc w:val="both"/>
-            </w:pPr>
-            <w:proofErr w:type="spellStart"/>
-            <w:r>
-              <w:t>ApprovedByIRB</w:t>
-            </w:r>
-            <w:proofErr w:type="spellEnd"/>
-            <w:r>
-              <w:t>= READYFORAPPROVAL</w:t>
-            </w:r>
-          </w:p>
-          <w:p>
-            <w:pPr>
-              <w:jc w:val="both"/>
-            </w:pPr>
-            <w:proofErr w:type="spellStart"/>
-            <w:r>
-              <w:t>position.title</w:t>
-            </w:r>
-            <w:proofErr w:type="spellEnd"/>
-            <w:r>
-              <w:t>=IRB</w:t>
-            </w:r>
-          </w:p>
-          <w:p>
-            <w:pPr>
-              <w:jc w:val="both"/>
-            </w:pPr>
-            <w:proofErr w:type="spellStart"/>
-            <w:r>
-              <w:t>proposal.section</w:t>
-            </w:r>
-            <w:proofErr w:type="spellEnd"/>
-            <w:r>
-              <w:t>=Whole Proposal</w:t>
-            </w:r>
-          </w:p>
-          <w:p>
-            <w:pPr>
-              <w:jc w:val="both"/>
-            </w:pPr>
-            <w:proofErr w:type="spellStart"/>
-            <w:r>
-              <w:t>proposal.action</w:t>
-            </w:r>
-            <w:proofErr w:type="spellEnd"/>
-            <w:r>
-              <w:t xml:space="preserve"> = Approve</w:t>
-            </w:r>
-          </w:p>
-          <w:p>
-            <w:pPr>
-              <w:jc w:val="both"/>
-            </w:pPr>
-          </w:p>
-        </w:tc>
-        <w:tc>
-          <w:tcPr>
-            <w:tcW w:w="1950" w:type="dxa"/>
-          </w:tcPr>
-          <w:p>
-            <w:pPr>
-              <w:jc w:val="both"/>
-            </w:pPr>
-            <w:r>
-              <w:t xml:space="preserve">If all IRBs have signed, then </w:t>
-            </w:r>
-          </w:p>
-          <w:p>
-            <w:pPr>
-              <w:jc w:val="both"/>
-            </w:pPr>
-            <w:proofErr w:type="spellStart"/>
-            <w:r>
-              <w:t>ApprovedByIRB</w:t>
-            </w:r>
-            <w:proofErr w:type="spellEnd"/>
-            <w:r>
-              <w:t>= APPROVED (</w:t>
-            </w:r>
-          </w:p>
-          <w:p>
-            <w:pPr>
-              <w:jc w:val="both"/>
-            </w:pPr>
-            <w:r>
-              <w:t xml:space="preserve">if </w:t>
-            </w:r>
-            <w:proofErr w:type="spellStart"/>
-            <w:r>
-              <w:t>ApprovedByDean</w:t>
-            </w:r>
-            <w:proofErr w:type="spellEnd"/>
-            <w:r>
-              <w:t xml:space="preserve">= APROVED &amp;&amp; </w:t>
-            </w:r>
-            <w:proofErr w:type="spellStart"/>
-            <w:r>
-              <w:t>ApprovedByBusinessManager</w:t>
-            </w:r>
-            <w:proofErr w:type="spellEnd"/>
-            <w:r>
-              <w:t>=APPROVED then</w:t>
-            </w:r>
-          </w:p>
-          <w:p>
-            <w:pPr>
-              <w:jc w:val="both"/>
-            </w:pPr>
-            <w:proofErr w:type="spellStart"/>
-            <w:r>
-              <w:t>ApprovedByUniversityResearchAdministrator</w:t>
+              <w:t>ministrator</w:t>
             </w:r>
             <w:proofErr w:type="spellEnd"/>
             <w:r>
@@ -6333,6 +6555,7 @@
               <w:jc w:val="both"/>
             </w:pPr>
             <w:r>
+              <w:lastRenderedPageBreak/>
               <w:t>IRB signs the proposal</w:t>
             </w:r>
           </w:p>
@@ -6446,7 +6669,6 @@
               <w:rPr>
                 <w:color w:val="auto"/>
               </w:rPr>
-              <w:lastRenderedPageBreak/>
               <w:t xml:space="preserve">If </w:t>
             </w:r>
             <w:proofErr w:type="spellStart"/>
@@ -6655,6 +6877,7 @@
               <w:jc w:val="both"/>
             </w:pPr>
             <w:r>
+              <w:lastRenderedPageBreak/>
               <w:t>17. ApproveProposalByUniversityResearchAdministrator-Rule17</w:t>
             </w:r>
           </w:p>
@@ -6776,11 +6999,7 @@
             </w:pPr>
             <w:proofErr w:type="spellStart"/>
             <w:r>
-              <w:t>ApprovedByUniversityResearchDir</w:t>
-            </w:r>
-            <w:r>
-              <w:lastRenderedPageBreak/>
-              <w:t>ector</w:t>
+              <w:t>ApprovedByUniversityResearchDirector</w:t>
             </w:r>
             <w:proofErr w:type="spellEnd"/>
             <w:r>
@@ -6797,7 +7016,6 @@
               <w:jc w:val="both"/>
             </w:pPr>
             <w:r>
-              <w:lastRenderedPageBreak/>
               <w:t>University Research Administrator signs the proposal</w:t>
             </w:r>
           </w:p>
@@ -7294,6 +7512,7 @@
               <w:jc w:val="both"/>
             </w:pPr>
             <w:r>
+              <w:lastRenderedPageBreak/>
               <w:t xml:space="preserve">If Co-PI&gt;0 </w:t>
             </w:r>
           </w:p>
@@ -7336,6 +7555,7 @@
               <w:jc w:val="both"/>
             </w:pPr>
             <w:r>
+              <w:lastRenderedPageBreak/>
               <w:t xml:space="preserve">Department Chair signs the proposal </w:t>
             </w:r>
           </w:p>
@@ -7450,7 +7670,6 @@
             </w:pPr>
             <w:proofErr w:type="spellStart"/>
             <w:r>
-              <w:lastRenderedPageBreak/>
               <w:t>proposal.action</w:t>
             </w:r>
             <w:proofErr w:type="spellEnd"/>
@@ -7469,7 +7688,6 @@
             </w:pPr>
             <w:proofErr w:type="spellStart"/>
             <w:r>
-              <w:lastRenderedPageBreak/>
               <w:t>ApprovedByBusinessManager</w:t>
             </w:r>
             <w:proofErr w:type="spellEnd"/>
@@ -7483,7 +7701,6 @@
             </w:pPr>
             <w:proofErr w:type="spellStart"/>
             <w:r>
-              <w:lastRenderedPageBreak/>
               <w:t>SubmittedByPI</w:t>
             </w:r>
             <w:proofErr w:type="spellEnd"/>
@@ -7562,7 +7779,6 @@
               <w:rPr>
                 <w:color w:val="auto"/>
               </w:rPr>
-              <w:lastRenderedPageBreak/>
               <w:t>Business Manager signs the proposal</w:t>
             </w:r>
           </w:p>
@@ -7579,11 +7795,7 @@
               <w:t>System sends email to PI, Co-PI and Senior Personnel, Department Chair</w:t>
             </w:r>
             <w:r>
-              <w:t xml:space="preserve"> </w:t>
-            </w:r>
-            <w:r>
-              <w:lastRenderedPageBreak/>
-              <w:t>and Business Manager</w:t>
+              <w:t xml:space="preserve"> and Business Manager</w:t>
             </w:r>
           </w:p>
           <w:p>
@@ -7639,15 +7851,7 @@
               <w:rPr>
                 <w:color w:val="auto"/>
               </w:rPr>
-              <w:t xml:space="preserve">= </w:t>
-            </w:r>
-            <w:bookmarkStart w:id="0" w:name="_GoBack"/>
-            <w:bookmarkEnd w:id="0"/>
-            <w:r>
-              <w:rPr>
-                <w:color w:val="auto"/>
-              </w:rPr>
-              <w:t>APPROVED then</w:t>
+              <w:t>= APPROVED then</w:t>
             </w:r>
           </w:p>
           <w:p>
@@ -7688,217 +7892,217 @@
               <w:jc w:val="both"/>
             </w:pPr>
             <w:r>
+              <w:t>21</w:t>
+            </w:r>
+            <w:r>
+              <w:t>. DisapproveProposalByDean-Rule</w:t>
+            </w:r>
+            <w:r>
+              <w:t>21</w:t>
+            </w:r>
+          </w:p>
+        </w:tc>
+        <w:tc>
+          <w:tcPr>
+            <w:tcW w:w="2250" w:type="dxa"/>
+          </w:tcPr>
+          <w:p>
+            <w:pPr>
+              <w:jc w:val="both"/>
+            </w:pPr>
+            <w:r>
+              <w:t>Disapprove by Dean</w:t>
+            </w:r>
+          </w:p>
+          <w:p>
+            <w:pPr>
+              <w:jc w:val="both"/>
+            </w:pPr>
+            <w:r>
+              <w:t>(Permit)</w:t>
+            </w:r>
+          </w:p>
+        </w:tc>
+        <w:tc>
+          <w:tcPr>
+            <w:tcW w:w="3420" w:type="dxa"/>
+          </w:tcPr>
+          <w:p>
+            <w:pPr>
+              <w:jc w:val="both"/>
+            </w:pPr>
+            <w:proofErr w:type="spellStart"/>
+            <w:r>
+              <w:t>ApprovedByDean</w:t>
+            </w:r>
+            <w:proofErr w:type="spellEnd"/>
+            <w:r>
+              <w:t>= READYFORAPPROVAL &amp;&amp;</w:t>
+            </w:r>
+          </w:p>
+          <w:p>
+            <w:pPr>
+              <w:jc w:val="both"/>
+            </w:pPr>
+            <w:proofErr w:type="spellStart"/>
+            <w:r>
+              <w:t>position.title</w:t>
+            </w:r>
+            <w:proofErr w:type="spellEnd"/>
+            <w:r>
+              <w:t>= Dean</w:t>
+            </w:r>
+          </w:p>
+          <w:p>
+            <w:pPr>
+              <w:jc w:val="both"/>
+            </w:pPr>
+            <w:proofErr w:type="spellStart"/>
+            <w:r>
+              <w:t>proposal.section</w:t>
+            </w:r>
+            <w:proofErr w:type="spellEnd"/>
+            <w:r>
+              <w:t>=Whole Proposal</w:t>
+            </w:r>
+          </w:p>
+          <w:p>
+            <w:pPr>
+              <w:jc w:val="both"/>
+            </w:pPr>
+            <w:proofErr w:type="spellStart"/>
+            <w:r>
+              <w:t>proposal.action</w:t>
+            </w:r>
+            <w:proofErr w:type="spellEnd"/>
+            <w:r>
+              <w:t xml:space="preserve"> = Disapprove</w:t>
+            </w:r>
+          </w:p>
+        </w:tc>
+        <w:tc>
+          <w:tcPr>
+            <w:tcW w:w="1950" w:type="dxa"/>
+          </w:tcPr>
+          <w:p>
+            <w:pPr>
+              <w:jc w:val="both"/>
+            </w:pPr>
+            <w:proofErr w:type="spellStart"/>
+            <w:r>
+              <w:t>ApprovedByDean</w:t>
+            </w:r>
+            <w:proofErr w:type="spellEnd"/>
+            <w:r>
+              <w:t>=DISAPPROVED &amp;&amp;</w:t>
+            </w:r>
+          </w:p>
+          <w:p>
+            <w:pPr>
+              <w:jc w:val="both"/>
+            </w:pPr>
+            <w:proofErr w:type="spellStart"/>
+            <w:r>
+              <w:t>SubmittedByPI</w:t>
+            </w:r>
+            <w:proofErr w:type="spellEnd"/>
+            <w:r>
+              <w:t>= NOTSUBMITTED</w:t>
+            </w:r>
+          </w:p>
+          <w:p>
+            <w:pPr>
+              <w:jc w:val="both"/>
+            </w:pPr>
+          </w:p>
+          <w:p>
+            <w:pPr>
+              <w:jc w:val="both"/>
+            </w:pPr>
+            <w:r>
+              <w:t xml:space="preserve">If Co-PI&gt;0 </w:t>
+            </w:r>
+          </w:p>
+          <w:p>
+            <w:pPr>
+              <w:jc w:val="both"/>
+            </w:pPr>
+            <w:proofErr w:type="spellStart"/>
+            <w:r>
+              <w:t>ReadyForSubmissionByPI</w:t>
+            </w:r>
+            <w:proofErr w:type="spellEnd"/>
+            <w:r>
+              <w:t xml:space="preserve"> = False </w:t>
+            </w:r>
+          </w:p>
+          <w:p>
+            <w:pPr>
+              <w:jc w:val="both"/>
+            </w:pPr>
+          </w:p>
+          <w:p>
+            <w:pPr>
+              <w:jc w:val="both"/>
+            </w:pPr>
+            <w:r>
+              <w:rPr>
+                <w:color w:val="FF0000"/>
+              </w:rPr>
+              <w:t>Clear all signature</w:t>
+            </w:r>
+          </w:p>
+        </w:tc>
+        <w:tc>
+          <w:tcPr>
+            <w:tcW w:w="1695" w:type="dxa"/>
+          </w:tcPr>
+          <w:p>
+            <w:pPr>
+              <w:jc w:val="both"/>
+            </w:pPr>
+            <w:r>
+              <w:t>Dean signs the proposal</w:t>
+            </w:r>
+          </w:p>
+        </w:tc>
+        <w:tc>
+          <w:tcPr>
+            <w:tcW w:w="1950" w:type="dxa"/>
+          </w:tcPr>
+          <w:p>
+            <w:pPr>
+              <w:jc w:val="both"/>
+            </w:pPr>
+            <w:r>
+              <w:t xml:space="preserve">System sends an email to PI, Co-PI, Senior Personnel, Department Chair, Business Manager and </w:t>
+            </w:r>
+            <w:r>
+              <w:t xml:space="preserve">Dean </w:t>
+            </w:r>
+          </w:p>
+          <w:p>
+            <w:pPr>
+              <w:jc w:val="both"/>
+            </w:pPr>
+            <w:r>
+              <w:t>If (IRB sign is required)</w:t>
+            </w:r>
+          </w:p>
+          <w:p>
+            <w:pPr>
+              <w:jc w:val="both"/>
+            </w:pPr>
+            <w:r>
+              <w:t>Then</w:t>
+            </w:r>
+          </w:p>
+          <w:p>
+            <w:pPr>
+              <w:jc w:val="both"/>
+            </w:pPr>
+            <w:r>
               <w:lastRenderedPageBreak/>
-              <w:t>21</w:t>
-            </w:r>
-            <w:r>
-              <w:t>. DisapproveProposalByDean-Rule</w:t>
-            </w:r>
-            <w:r>
-              <w:t>21</w:t>
-            </w:r>
-          </w:p>
-        </w:tc>
-        <w:tc>
-          <w:tcPr>
-            <w:tcW w:w="2250" w:type="dxa"/>
-          </w:tcPr>
-          <w:p>
-            <w:pPr>
-              <w:jc w:val="both"/>
-            </w:pPr>
-            <w:r>
-              <w:t>Disapprove by Dean</w:t>
-            </w:r>
-          </w:p>
-          <w:p>
-            <w:pPr>
-              <w:jc w:val="both"/>
-            </w:pPr>
-            <w:r>
-              <w:t>(Permit)</w:t>
-            </w:r>
-          </w:p>
-        </w:tc>
-        <w:tc>
-          <w:tcPr>
-            <w:tcW w:w="3420" w:type="dxa"/>
-          </w:tcPr>
-          <w:p>
-            <w:pPr>
-              <w:jc w:val="both"/>
-            </w:pPr>
-            <w:proofErr w:type="spellStart"/>
-            <w:r>
-              <w:t>ApprovedByDean</w:t>
-            </w:r>
-            <w:proofErr w:type="spellEnd"/>
-            <w:r>
-              <w:t>= READYFORAPPROVAL &amp;&amp;</w:t>
-            </w:r>
-          </w:p>
-          <w:p>
-            <w:pPr>
-              <w:jc w:val="both"/>
-            </w:pPr>
-            <w:proofErr w:type="spellStart"/>
-            <w:r>
-              <w:t>position.title</w:t>
-            </w:r>
-            <w:proofErr w:type="spellEnd"/>
-            <w:r>
-              <w:t>= Dean</w:t>
-            </w:r>
-          </w:p>
-          <w:p>
-            <w:pPr>
-              <w:jc w:val="both"/>
-            </w:pPr>
-            <w:proofErr w:type="spellStart"/>
-            <w:r>
-              <w:t>proposal.section</w:t>
-            </w:r>
-            <w:proofErr w:type="spellEnd"/>
-            <w:r>
-              <w:t>=Whole Proposal</w:t>
-            </w:r>
-          </w:p>
-          <w:p>
-            <w:pPr>
-              <w:jc w:val="both"/>
-            </w:pPr>
-            <w:proofErr w:type="spellStart"/>
-            <w:r>
-              <w:t>proposal.action</w:t>
-            </w:r>
-            <w:proofErr w:type="spellEnd"/>
-            <w:r>
-              <w:t xml:space="preserve"> = Disapprove</w:t>
-            </w:r>
-          </w:p>
-        </w:tc>
-        <w:tc>
-          <w:tcPr>
-            <w:tcW w:w="1950" w:type="dxa"/>
-          </w:tcPr>
-          <w:p>
-            <w:pPr>
-              <w:jc w:val="both"/>
-            </w:pPr>
-            <w:proofErr w:type="spellStart"/>
-            <w:r>
-              <w:t>ApprovedByDean</w:t>
-            </w:r>
-            <w:proofErr w:type="spellEnd"/>
-            <w:r>
-              <w:t>=DISAPPROVED &amp;&amp;</w:t>
-            </w:r>
-          </w:p>
-          <w:p>
-            <w:pPr>
-              <w:jc w:val="both"/>
-            </w:pPr>
-            <w:proofErr w:type="spellStart"/>
-            <w:r>
-              <w:t>SubmittedByPI</w:t>
-            </w:r>
-            <w:proofErr w:type="spellEnd"/>
-            <w:r>
-              <w:t>= NOTSUBMITTED</w:t>
-            </w:r>
-          </w:p>
-          <w:p>
-            <w:pPr>
-              <w:jc w:val="both"/>
-            </w:pPr>
-          </w:p>
-          <w:p>
-            <w:pPr>
-              <w:jc w:val="both"/>
-            </w:pPr>
-            <w:r>
-              <w:t xml:space="preserve">If Co-PI&gt;0 </w:t>
-            </w:r>
-          </w:p>
-          <w:p>
-            <w:pPr>
-              <w:jc w:val="both"/>
-            </w:pPr>
-            <w:proofErr w:type="spellStart"/>
-            <w:r>
-              <w:t>ReadyForSubmissionByPI</w:t>
-            </w:r>
-            <w:proofErr w:type="spellEnd"/>
-            <w:r>
-              <w:t xml:space="preserve"> = False </w:t>
-            </w:r>
-          </w:p>
-          <w:p>
-            <w:pPr>
-              <w:jc w:val="both"/>
-            </w:pPr>
-          </w:p>
-          <w:p>
-            <w:pPr>
-              <w:jc w:val="both"/>
-            </w:pPr>
-            <w:r>
-              <w:rPr>
-                <w:color w:val="FF0000"/>
-              </w:rPr>
-              <w:t>Clear all signature</w:t>
-            </w:r>
-          </w:p>
-        </w:tc>
-        <w:tc>
-          <w:tcPr>
-            <w:tcW w:w="1695" w:type="dxa"/>
-          </w:tcPr>
-          <w:p>
-            <w:pPr>
-              <w:jc w:val="both"/>
-            </w:pPr>
-            <w:r>
-              <w:t>Dean signs the proposal</w:t>
-            </w:r>
-          </w:p>
-        </w:tc>
-        <w:tc>
-          <w:tcPr>
-            <w:tcW w:w="1950" w:type="dxa"/>
-          </w:tcPr>
-          <w:p>
-            <w:pPr>
-              <w:jc w:val="both"/>
-            </w:pPr>
-            <w:r>
-              <w:t xml:space="preserve">System sends an email to PI, Co-PI, Senior Personnel, Department Chair, Business Manager and </w:t>
-            </w:r>
-            <w:r>
-              <w:t xml:space="preserve">Dean </w:t>
-            </w:r>
-          </w:p>
-          <w:p>
-            <w:pPr>
-              <w:jc w:val="both"/>
-            </w:pPr>
-            <w:r>
-              <w:t>If (IRB sign is required)</w:t>
-            </w:r>
-          </w:p>
-          <w:p>
-            <w:pPr>
-              <w:jc w:val="both"/>
-            </w:pPr>
-            <w:r>
-              <w:t>Then</w:t>
-            </w:r>
-          </w:p>
-          <w:p>
-            <w:pPr>
-              <w:jc w:val="both"/>
-            </w:pPr>
-            <w:r>
               <w:t xml:space="preserve">If </w:t>
             </w:r>
             <w:proofErr w:type="spellStart"/>
@@ -7941,6 +8145,7 @@
               <w:jc w:val="both"/>
             </w:pPr>
             <w:r>
+              <w:lastRenderedPageBreak/>
               <w:t>22. DisapproveProposalByIRB-Rule22</w:t>
             </w:r>
           </w:p>
@@ -8002,7 +8207,6 @@
             </w:pPr>
             <w:proofErr w:type="spellStart"/>
             <w:r>
-              <w:lastRenderedPageBreak/>
               <w:t>proposal.section</w:t>
             </w:r>
             <w:proofErr w:type="spellEnd"/>
@@ -8034,7 +8238,6 @@
             </w:pPr>
             <w:proofErr w:type="spellStart"/>
             <w:r>
-              <w:lastRenderedPageBreak/>
               <w:t>ApprovedByIRB</w:t>
             </w:r>
             <w:proofErr w:type="spellEnd"/>
@@ -8048,7 +8251,6 @@
             </w:pPr>
             <w:proofErr w:type="spellStart"/>
             <w:r>
-              <w:lastRenderedPageBreak/>
               <w:t>SubmittedByPI</w:t>
             </w:r>
             <w:proofErr w:type="spellEnd"/>
@@ -8108,7 +8310,6 @@
               <w:jc w:val="both"/>
             </w:pPr>
             <w:r>
-              <w:lastRenderedPageBreak/>
               <w:t>IRB signs the proposal</w:t>
             </w:r>
           </w:p>
@@ -8128,11 +8329,7 @@
               <w:t xml:space="preserve"> PI, Co-PI, Senior Personnel ,</w:t>
             </w:r>
             <w:r>
-              <w:t xml:space="preserve"> </w:t>
-            </w:r>
-            <w:r>
-              <w:lastRenderedPageBreak/>
-              <w:t>Department Chair</w:t>
+              <w:t xml:space="preserve"> Department Chair</w:t>
             </w:r>
             <w:r>
               <w:t>, Business Manager</w:t>
@@ -8258,92 +8455,184 @@
               <w:jc w:val="both"/>
             </w:pPr>
             <w:r>
+              <w:t>23</w:t>
+            </w:r>
+            <w:r>
+              <w:t>. DisapproveProposalByUniversityResearchAdministrator-Rule</w:t>
+            </w:r>
+            <w:r>
+              <w:t>23</w:t>
+            </w:r>
+          </w:p>
+        </w:tc>
+        <w:tc>
+          <w:tcPr>
+            <w:tcW w:w="2250" w:type="dxa"/>
+          </w:tcPr>
+          <w:p>
+            <w:pPr>
+              <w:jc w:val="both"/>
+            </w:pPr>
+            <w:r>
+              <w:t>Disapprove By University Research Administrator</w:t>
+            </w:r>
+          </w:p>
+          <w:p>
+            <w:pPr>
+              <w:jc w:val="both"/>
+            </w:pPr>
+            <w:r>
+              <w:t>(Permit)</w:t>
+            </w:r>
+          </w:p>
+        </w:tc>
+        <w:tc>
+          <w:tcPr>
+            <w:tcW w:w="3420" w:type="dxa"/>
+          </w:tcPr>
+          <w:p>
+            <w:pPr>
+              <w:jc w:val="both"/>
+            </w:pPr>
+            <w:proofErr w:type="spellStart"/>
+            <w:r>
+              <w:t>ApprovedByUniversityResearchAdministrator</w:t>
+            </w:r>
+            <w:proofErr w:type="spellEnd"/>
+            <w:r>
+              <w:t>= READYFORAPPROVAL &amp;&amp;</w:t>
+            </w:r>
+          </w:p>
+          <w:p>
+            <w:pPr>
+              <w:jc w:val="both"/>
+            </w:pPr>
+            <w:proofErr w:type="spellStart"/>
+            <w:r>
+              <w:t>position.title</w:t>
+            </w:r>
+            <w:proofErr w:type="spellEnd"/>
+            <w:r>
+              <w:t>=University Research Administrator</w:t>
+            </w:r>
+          </w:p>
+          <w:p>
+            <w:pPr>
+              <w:jc w:val="both"/>
+            </w:pPr>
+            <w:proofErr w:type="spellStart"/>
+            <w:r>
               <w:lastRenderedPageBreak/>
-              <w:t>23</w:t>
-            </w:r>
-            <w:r>
-              <w:t>. DisapproveProposalByUniversityResearchAdministrator-Rule</w:t>
-            </w:r>
-            <w:r>
-              <w:t>23</w:t>
-            </w:r>
-          </w:p>
-        </w:tc>
-        <w:tc>
-          <w:tcPr>
-            <w:tcW w:w="2250" w:type="dxa"/>
-          </w:tcPr>
-          <w:p>
-            <w:pPr>
-              <w:jc w:val="both"/>
-            </w:pPr>
-            <w:r>
-              <w:t>Disapprove By University Research Administrator</w:t>
-            </w:r>
-          </w:p>
-          <w:p>
-            <w:pPr>
-              <w:jc w:val="both"/>
-            </w:pPr>
-            <w:r>
-              <w:t>(Permit)</w:t>
-            </w:r>
-          </w:p>
-        </w:tc>
-        <w:tc>
-          <w:tcPr>
-            <w:tcW w:w="3420" w:type="dxa"/>
-          </w:tcPr>
-          <w:p>
-            <w:pPr>
-              <w:jc w:val="both"/>
-            </w:pPr>
-            <w:proofErr w:type="spellStart"/>
-            <w:r>
+              <w:t>proposal.section</w:t>
+            </w:r>
+            <w:proofErr w:type="spellEnd"/>
+            <w:r>
+              <w:t>=Whole Proposal</w:t>
+            </w:r>
+          </w:p>
+          <w:p>
+            <w:pPr>
+              <w:jc w:val="both"/>
+            </w:pPr>
+            <w:proofErr w:type="spellStart"/>
+            <w:r>
+              <w:t>proposal.action</w:t>
+            </w:r>
+            <w:proofErr w:type="spellEnd"/>
+            <w:r>
+              <w:t xml:space="preserve"> = Disapprove</w:t>
+            </w:r>
+          </w:p>
+        </w:tc>
+        <w:tc>
+          <w:tcPr>
+            <w:tcW w:w="1950" w:type="dxa"/>
+          </w:tcPr>
+          <w:p>
+            <w:pPr>
+              <w:jc w:val="both"/>
+            </w:pPr>
+            <w:proofErr w:type="spellStart"/>
+            <w:r>
+              <w:lastRenderedPageBreak/>
               <w:t>ApprovedByUniversityResearchAdministrator</w:t>
             </w:r>
             <w:proofErr w:type="spellEnd"/>
             <w:r>
-              <w:t>= READYFORAPPROVAL &amp;&amp;</w:t>
-            </w:r>
-          </w:p>
-          <w:p>
-            <w:pPr>
-              <w:jc w:val="both"/>
-            </w:pPr>
-            <w:proofErr w:type="spellStart"/>
-            <w:r>
-              <w:t>position.title</w:t>
-            </w:r>
-            <w:proofErr w:type="spellEnd"/>
-            <w:r>
-              <w:t>=University Research Administrator</w:t>
-            </w:r>
-          </w:p>
-          <w:p>
-            <w:pPr>
-              <w:jc w:val="both"/>
-            </w:pPr>
-            <w:proofErr w:type="spellStart"/>
-            <w:r>
-              <w:t>proposal.section</w:t>
-            </w:r>
-            <w:proofErr w:type="spellEnd"/>
-            <w:r>
-              <w:t>=Whole Proposal</w:t>
-            </w:r>
-          </w:p>
-          <w:p>
-            <w:pPr>
-              <w:jc w:val="both"/>
-            </w:pPr>
-            <w:proofErr w:type="spellStart"/>
-            <w:r>
-              <w:t>proposal.action</w:t>
-            </w:r>
-            <w:proofErr w:type="spellEnd"/>
-            <w:r>
-              <w:t xml:space="preserve"> = Disapprove</w:t>
+              <w:t>=</w:t>
+            </w:r>
+          </w:p>
+          <w:p>
+            <w:pPr>
+              <w:jc w:val="both"/>
+            </w:pPr>
+            <w:r>
+              <w:t xml:space="preserve">DISAPPROVED &amp;&amp; </w:t>
+            </w:r>
+          </w:p>
+          <w:p>
+            <w:pPr>
+              <w:jc w:val="both"/>
+            </w:pPr>
+            <w:proofErr w:type="spellStart"/>
+            <w:r>
+              <w:lastRenderedPageBreak/>
+              <w:t>SubmittedByPI</w:t>
+            </w:r>
+            <w:proofErr w:type="spellEnd"/>
+            <w:r>
+              <w:t>= NOTSUBMITTED</w:t>
+            </w:r>
+          </w:p>
+          <w:p>
+            <w:pPr>
+              <w:jc w:val="both"/>
+            </w:pPr>
+            <w:r>
+              <w:t xml:space="preserve">If Co-PI&gt;0 </w:t>
+            </w:r>
+          </w:p>
+          <w:p>
+            <w:pPr>
+              <w:jc w:val="both"/>
+            </w:pPr>
+            <w:proofErr w:type="spellStart"/>
+            <w:r>
+              <w:t>ReadyForSubmissionByPI</w:t>
+            </w:r>
+            <w:proofErr w:type="spellEnd"/>
+            <w:r>
+              <w:t xml:space="preserve"> = False </w:t>
+            </w:r>
+          </w:p>
+          <w:p>
+            <w:pPr>
+              <w:jc w:val="both"/>
+            </w:pPr>
+          </w:p>
+          <w:p>
+            <w:pPr>
+              <w:jc w:val="both"/>
+            </w:pPr>
+            <w:r>
+              <w:rPr>
+                <w:color w:val="FF0000"/>
+              </w:rPr>
+              <w:t>Clear all signature</w:t>
+            </w:r>
+          </w:p>
+        </w:tc>
+        <w:tc>
+          <w:tcPr>
+            <w:tcW w:w="1695" w:type="dxa"/>
+          </w:tcPr>
+          <w:p>
+            <w:pPr>
+              <w:jc w:val="both"/>
+            </w:pPr>
+            <w:r>
+              <w:lastRenderedPageBreak/>
+              <w:t>University Research Administrator signs the proposal</w:t>
             </w:r>
           </w:p>
         </w:tc>
@@ -8355,95 +8644,6 @@
             <w:pPr>
               <w:jc w:val="both"/>
             </w:pPr>
-            <w:proofErr w:type="spellStart"/>
-            <w:r>
-              <w:t>ApprovedByUniversityResearchAdministrator</w:t>
-            </w:r>
-            <w:proofErr w:type="spellEnd"/>
-            <w:r>
-              <w:t>=</w:t>
-            </w:r>
-          </w:p>
-          <w:p>
-            <w:pPr>
-              <w:jc w:val="both"/>
-            </w:pPr>
-            <w:r>
-              <w:t xml:space="preserve">DISAPPROVED &amp;&amp; </w:t>
-            </w:r>
-          </w:p>
-          <w:p>
-            <w:pPr>
-              <w:jc w:val="both"/>
-            </w:pPr>
-            <w:proofErr w:type="spellStart"/>
-            <w:r>
-              <w:t>SubmittedByPI</w:t>
-            </w:r>
-            <w:proofErr w:type="spellEnd"/>
-            <w:r>
-              <w:t>= NOTSUBMITTED</w:t>
-            </w:r>
-          </w:p>
-          <w:p>
-            <w:pPr>
-              <w:jc w:val="both"/>
-            </w:pPr>
-            <w:r>
-              <w:t xml:space="preserve">If Co-PI&gt;0 </w:t>
-            </w:r>
-          </w:p>
-          <w:p>
-            <w:pPr>
-              <w:jc w:val="both"/>
-            </w:pPr>
-            <w:proofErr w:type="spellStart"/>
-            <w:r>
-              <w:t>ReadyForSubmissionByPI</w:t>
-            </w:r>
-            <w:proofErr w:type="spellEnd"/>
-            <w:r>
-              <w:t xml:space="preserve"> = False </w:t>
-            </w:r>
-          </w:p>
-          <w:p>
-            <w:pPr>
-              <w:jc w:val="both"/>
-            </w:pPr>
-          </w:p>
-          <w:p>
-            <w:pPr>
-              <w:jc w:val="both"/>
-            </w:pPr>
-            <w:r>
-              <w:rPr>
-                <w:color w:val="FF0000"/>
-              </w:rPr>
-              <w:t>Clear all signature</w:t>
-            </w:r>
-          </w:p>
-        </w:tc>
-        <w:tc>
-          <w:tcPr>
-            <w:tcW w:w="1695" w:type="dxa"/>
-          </w:tcPr>
-          <w:p>
-            <w:pPr>
-              <w:jc w:val="both"/>
-            </w:pPr>
-            <w:r>
-              <w:t>University Research Administrator signs the proposal</w:t>
-            </w:r>
-          </w:p>
-        </w:tc>
-        <w:tc>
-          <w:tcPr>
-            <w:tcW w:w="1950" w:type="dxa"/>
-          </w:tcPr>
-          <w:p>
-            <w:pPr>
-              <w:jc w:val="both"/>
-            </w:pPr>
             <w:r>
               <w:t xml:space="preserve">System sends an email to PI, Co-PI, Senior Personnel, </w:t>
             </w:r>
@@ -8451,7 +8651,11 @@
               <w:t xml:space="preserve">Department Chair, </w:t>
             </w:r>
             <w:r>
-              <w:t>Business Manager, Dean</w:t>
+              <w:t xml:space="preserve">Business </w:t>
+            </w:r>
+            <w:r>
+              <w:lastRenderedPageBreak/>
+              <w:t>Manager, Dean</w:t>
             </w:r>
             <w:r>
               <w:t>, University Research Administrator</w:t>
@@ -8954,6 +9158,7 @@
               <w:jc w:val="both"/>
             </w:pPr>
             <w:r>
+              <w:lastRenderedPageBreak/>
               <w:t>(Permit)</w:t>
             </w:r>
           </w:p>
@@ -8968,6 +9173,7 @@
             </w:pPr>
             <w:proofErr w:type="spellStart"/>
             <w:r>
+              <w:lastRenderedPageBreak/>
               <w:t>WithdrawnByUniversityResearchAdministrator</w:t>
             </w:r>
             <w:proofErr w:type="spellEnd"/>
@@ -8976,6 +9182,7 @@
             </w:r>
             <w:proofErr w:type="spellStart"/>
             <w:r>
+              <w:lastRenderedPageBreak/>
               <w:t>ApprovedByUniversityResearchAdministrator</w:t>
             </w:r>
             <w:proofErr w:type="spellEnd"/>
@@ -9033,11 +9240,16 @@
             </w:pPr>
             <w:proofErr w:type="spellStart"/>
             <w:r>
+              <w:lastRenderedPageBreak/>
               <w:t>WithdrawnByUniversityResearchAdministrator</w:t>
             </w:r>
             <w:proofErr w:type="spellEnd"/>
             <w:r>
-              <w:t xml:space="preserve">= WITHDRAWN &amp;&amp; </w:t>
+              <w:t xml:space="preserve">= </w:t>
+            </w:r>
+            <w:r>
+              <w:lastRenderedPageBreak/>
+              <w:t xml:space="preserve">WITHDRAWN &amp;&amp; </w:t>
             </w:r>
             <w:proofErr w:type="spellStart"/>
             <w:r>
@@ -9073,7 +9285,11 @@
               <w:jc w:val="both"/>
             </w:pPr>
             <w:r>
-              <w:t>System sends an email to PI, Co-PI, Senior Personnel Department Chair, Business Manager, Dean</w:t>
+              <w:t xml:space="preserve">System sends an email to PI, Co-PI, Senior </w:t>
+            </w:r>
+            <w:r>
+              <w:lastRenderedPageBreak/>
+              <w:t>Personnel Department Chair, Business Manager, Dean</w:t>
             </w:r>
             <w:r>
               <w:t>, University Research Administrator</w:t>
@@ -9087,7 +9303,6 @@
               <w:jc w:val="both"/>
             </w:pPr>
             <w:r>
-              <w:lastRenderedPageBreak/>
               <w:t xml:space="preserve">If </w:t>
             </w:r>
             <w:r>
@@ -9687,7 +9902,6 @@
               <w:jc w:val="both"/>
             </w:pPr>
             <w:r>
-              <w:lastRenderedPageBreak/>
               <w:t>27</w:t>
             </w:r>
             <w:r>
@@ -10113,6 +10327,7 @@
               <w:jc w:val="both"/>
             </w:pPr>
             <w:r>
+              <w:lastRenderedPageBreak/>
               <w:t>29</w:t>
             </w:r>
             <w:r>
@@ -10193,7 +10408,6 @@
             </w:pPr>
             <w:proofErr w:type="spellStart"/>
             <w:r>
-              <w:lastRenderedPageBreak/>
               <w:t>proposal.section</w:t>
             </w:r>
             <w:proofErr w:type="spellEnd"/>
@@ -10694,6 +10908,7 @@
             </w:pPr>
             <w:proofErr w:type="spellStart"/>
             <w:r>
+              <w:lastRenderedPageBreak/>
               <w:t>position.title</w:t>
             </w:r>
             <w:proofErr w:type="spellEnd"/>
@@ -10738,6 +10953,7 @@
             </w:pPr>
             <w:proofErr w:type="spellStart"/>
             <w:r>
+              <w:lastRenderedPageBreak/>
               <w:t>DeletedByUniversityResearchDirector</w:t>
             </w:r>
             <w:proofErr w:type="spellEnd"/>
@@ -10754,7 +10970,11 @@
             </w:r>
             <w:proofErr w:type="spellStart"/>
             <w:r>
-              <w:t>ApprovedByUniversityResearchDirector</w:t>
+              <w:t>ApprovedByUniv</w:t>
+            </w:r>
+            <w:r>
+              <w:lastRenderedPageBreak/>
+              <w:t>ersityResearchDirector</w:t>
             </w:r>
             <w:proofErr w:type="spellEnd"/>
             <w:r>
@@ -10799,28 +11019,25 @@
               <w:t xml:space="preserve">System sends an email to PI, Co-PI, Senior Personnel, </w:t>
             </w:r>
             <w:r>
-              <w:t xml:space="preserve">Department Chair, </w:t>
+              <w:t xml:space="preserve">Department </w:t>
+            </w:r>
+            <w:r>
+              <w:lastRenderedPageBreak/>
+              <w:t xml:space="preserve">Chair, </w:t>
             </w:r>
             <w:r>
               <w:t>Business Manager, Dean, University Research Administrator</w:t>
             </w:r>
             <w:r>
-              <w:t xml:space="preserve">, </w:t>
-            </w:r>
-            <w:r>
-              <w:lastRenderedPageBreak/>
-              <w:t>University Research Director</w:t>
-            </w:r>
-          </w:p>
-          <w:p>
-            <w:pPr>
-              <w:jc w:val="both"/>
-            </w:pPr>
-            <w:r>
-              <w:t xml:space="preserve">If </w:t>
-            </w:r>
-            <w:r>
-              <w:t>IRB sign is required</w:t>
+              <w:t>, University Research Director</w:t>
+            </w:r>
+          </w:p>
+          <w:p>
+            <w:pPr>
+              <w:jc w:val="both"/>
+            </w:pPr>
+            <w:r>
+              <w:t>If IRB sign is required</w:t>
             </w:r>
           </w:p>
           <w:p>
@@ -11385,7 +11602,6 @@
                 <w:b/>
                 <w:color w:val="7030A0"/>
               </w:rPr>
-              <w:lastRenderedPageBreak/>
               <w:t>S. No.</w:t>
             </w:r>
             <w:r>
@@ -11504,6 +11720,9 @@
             <w:r>
               <w:t>35</w:t>
             </w:r>
+            <w:r>
+              <w:t>a</w:t>
+            </w:r>
           </w:p>
         </w:tc>
         <w:tc>
@@ -11750,6 +11969,7 @@
             </w:pPr>
             <w:proofErr w:type="spellStart"/>
             <w:r>
+              <w:lastRenderedPageBreak/>
               <w:t>proposal.role</w:t>
             </w:r>
             <w:proofErr w:type="spellEnd"/>
@@ -11827,7 +12047,6 @@
               <w:jc w:val="both"/>
             </w:pPr>
             <w:r>
-              <w:lastRenderedPageBreak/>
               <w:t>37</w:t>
             </w:r>
             <w:r>

</xml_diff>